<commit_message>
Update documentation until 3.1
</commit_message>
<xml_diff>
--- a/Ingeniería de datos con el framework de Big Data Spark y Scala.docx
+++ b/Ingeniería de datos con el framework de Big Data Spark y Scala.docx
@@ -263,7 +263,7 @@
         <w:pStyle w:val="Ttulo1"/>
         <w:spacing w:line="360" w:lineRule="auto"/>
       </w:pPr>
-      <w:bookmarkStart w:id="0" w:name="_Toc125455808"/>
+      <w:bookmarkStart w:id="0" w:name="_Toc128039840"/>
       <w:r>
         <w:lastRenderedPageBreak/>
         <w:t>Resumen</w:t>
@@ -273,13 +273,7 @@
     <w:p>
       <w:bookmarkStart w:id="1" w:name="_Hlk125455714"/>
       <w:r>
-        <w:t>El presente trabajo pretende profundizar en Apache Spark, la cual es una de las herramientas más importantes hoy en día existentes</w:t>
-      </w:r>
-      <w:r>
-        <w:t xml:space="preserve"> </w:t>
-      </w:r>
-      <w:r>
-        <w:t xml:space="preserve">para el procesamiento y análisis de </w:t>
+        <w:t xml:space="preserve">El presente trabajo pretende profundizar en Apache Spark, la cual es una de las herramientas más importantes hoy en día existentes para el procesamiento y análisis de </w:t>
       </w:r>
       <w:proofErr w:type="spellStart"/>
       <w:r>
@@ -316,13 +310,7 @@
         <w:t>lenguaje de programación funcional Scala</w:t>
       </w:r>
       <w:r>
-        <w:t xml:space="preserve">. Se promueve el desarrollo de código siguiendo las técnicas </w:t>
-      </w:r>
-      <w:r>
-        <w:t>del</w:t>
-      </w:r>
-      <w:r>
-        <w:t xml:space="preserve"> paradigma de programación sobre el que apoya, ya que la utilización de funciones matemáticas permite una mejor división de las tareas entre los nodos del clúster respecto a la utilización de iteraciones y estructuras de datos mutables. De igual modo, permite la reutilización de código al usar las </w:t>
+        <w:t xml:space="preserve">. Se promueve el desarrollo de código siguiendo las técnicas del paradigma de programación sobre el que apoya, ya que la utilización de funciones matemáticas permite una mejor división de las tareas entre los nodos del clúster respecto a la utilización de iteraciones y estructuras de datos mutables. De igual modo, permite la reutilización de código al usar las </w:t>
       </w:r>
       <w:proofErr w:type="spellStart"/>
       <w:r>
@@ -354,10 +342,7 @@
       </w:r>
       <w:proofErr w:type="spellEnd"/>
       <w:r>
-        <w:t xml:space="preserve"> y la mantenibilidad </w:t>
-      </w:r>
-      <w:r>
-        <w:t xml:space="preserve">de este </w:t>
+        <w:t xml:space="preserve"> y la mantenibilidad de este </w:t>
       </w:r>
       <w:r>
         <w:t>permite un mantenimiento y una evolución eficientes y rentables del código base a lo largo del tiempo.</w:t>
@@ -383,7 +368,7 @@
         <w:pStyle w:val="Ttulo1"/>
         <w:spacing w:line="360" w:lineRule="auto"/>
       </w:pPr>
-      <w:bookmarkStart w:id="2" w:name="_Toc125455809"/>
+      <w:bookmarkStart w:id="2" w:name="_Toc128039841"/>
       <w:r>
         <w:t>Palabras clave</w:t>
       </w:r>
@@ -414,7 +399,7 @@
         <w:pStyle w:val="Ttulo1"/>
         <w:spacing w:line="360" w:lineRule="auto"/>
       </w:pPr>
-      <w:bookmarkStart w:id="3" w:name="_Toc125455810"/>
+      <w:bookmarkStart w:id="3" w:name="_Toc128039842"/>
       <w:r>
         <w:lastRenderedPageBreak/>
         <w:t>Índice</w:t>
@@ -475,7 +460,7 @@
           <w:r>
             <w:fldChar w:fldCharType="separate"/>
           </w:r>
-          <w:hyperlink w:anchor="_Toc125455808" w:history="1">
+          <w:hyperlink w:anchor="_Toc128039840" w:history="1">
             <w:r>
               <w:rPr>
                 <w:rStyle w:val="Hipervnculo"/>
@@ -502,7 +487,7 @@
                 <w:noProof/>
                 <w:webHidden/>
               </w:rPr>
-              <w:instrText xml:space="preserve"> PAGEREF _Toc125455808 \h </w:instrText>
+              <w:instrText xml:space="preserve"> PAGEREF _Toc128039840 \h </w:instrText>
             </w:r>
             <w:r>
               <w:rPr>
@@ -547,7 +532,7 @@
               <w:lang w:eastAsia="es-ES"/>
             </w:rPr>
           </w:pPr>
-          <w:hyperlink w:anchor="_Toc125455809" w:history="1">
+          <w:hyperlink w:anchor="_Toc128039841" w:history="1">
             <w:r>
               <w:rPr>
                 <w:rStyle w:val="Hipervnculo"/>
@@ -574,7 +559,7 @@
                 <w:noProof/>
                 <w:webHidden/>
               </w:rPr>
-              <w:instrText xml:space="preserve"> PAGEREF _Toc125455809 \h </w:instrText>
+              <w:instrText xml:space="preserve"> PAGEREF _Toc128039841 \h </w:instrText>
             </w:r>
             <w:r>
               <w:rPr>
@@ -619,7 +604,7 @@
               <w:lang w:eastAsia="es-ES"/>
             </w:rPr>
           </w:pPr>
-          <w:hyperlink w:anchor="_Toc125455810" w:history="1">
+          <w:hyperlink w:anchor="_Toc128039842" w:history="1">
             <w:r>
               <w:rPr>
                 <w:rStyle w:val="Hipervnculo"/>
@@ -646,7 +631,7 @@
                 <w:noProof/>
                 <w:webHidden/>
               </w:rPr>
-              <w:instrText xml:space="preserve"> PAGEREF _Toc125455810 \h </w:instrText>
+              <w:instrText xml:space="preserve"> PAGEREF _Toc128039842 \h </w:instrText>
             </w:r>
             <w:r>
               <w:rPr>
@@ -691,7 +676,7 @@
               <w:lang w:eastAsia="es-ES"/>
             </w:rPr>
           </w:pPr>
-          <w:hyperlink w:anchor="_Toc125455811" w:history="1">
+          <w:hyperlink w:anchor="_Toc128039843" w:history="1">
             <w:r>
               <w:rPr>
                 <w:rStyle w:val="Hipervnculo"/>
@@ -718,7 +703,7 @@
                 <w:noProof/>
                 <w:webHidden/>
               </w:rPr>
-              <w:instrText xml:space="preserve"> PAGEREF _Toc125455811 \h </w:instrText>
+              <w:instrText xml:space="preserve"> PAGEREF _Toc128039843 \h </w:instrText>
             </w:r>
             <w:r>
               <w:rPr>
@@ -763,7 +748,7 @@
               <w:lang w:eastAsia="es-ES"/>
             </w:rPr>
           </w:pPr>
-          <w:hyperlink w:anchor="_Toc125455812" w:history="1">
+          <w:hyperlink w:anchor="_Toc128039844" w:history="1">
             <w:r>
               <w:rPr>
                 <w:rStyle w:val="Hipervnculo"/>
@@ -790,7 +775,7 @@
                 <w:noProof/>
                 <w:webHidden/>
               </w:rPr>
-              <w:instrText xml:space="preserve"> PAGEREF _Toc125455812 \h </w:instrText>
+              <w:instrText xml:space="preserve"> PAGEREF _Toc128039844 \h </w:instrText>
             </w:r>
             <w:r>
               <w:rPr>
@@ -836,7 +821,7 @@
               <w:lang w:eastAsia="es-ES"/>
             </w:rPr>
           </w:pPr>
-          <w:hyperlink w:anchor="_Toc125455813" w:history="1">
+          <w:hyperlink w:anchor="_Toc128039845" w:history="1">
             <w:r>
               <w:rPr>
                 <w:rStyle w:val="Hipervnculo"/>
@@ -880,7 +865,7 @@
                 <w:noProof/>
                 <w:webHidden/>
               </w:rPr>
-              <w:instrText xml:space="preserve"> PAGEREF _Toc125455813 \h </w:instrText>
+              <w:instrText xml:space="preserve"> PAGEREF _Toc128039845 \h </w:instrText>
             </w:r>
             <w:r>
               <w:rPr>
@@ -926,7 +911,7 @@
               <w:lang w:eastAsia="es-ES"/>
             </w:rPr>
           </w:pPr>
-          <w:hyperlink w:anchor="_Toc125455814" w:history="1">
+          <w:hyperlink w:anchor="_Toc128039846" w:history="1">
             <w:r>
               <w:rPr>
                 <w:rStyle w:val="Hipervnculo"/>
@@ -970,7 +955,7 @@
                 <w:noProof/>
                 <w:webHidden/>
               </w:rPr>
-              <w:instrText xml:space="preserve"> PAGEREF _Toc125455814 \h </w:instrText>
+              <w:instrText xml:space="preserve"> PAGEREF _Toc128039846 \h </w:instrText>
             </w:r>
             <w:r>
               <w:rPr>
@@ -990,7 +975,7 @@
                 <w:noProof/>
                 <w:webHidden/>
               </w:rPr>
-              <w:t>7</w:t>
+              <w:t>8</w:t>
             </w:r>
             <w:r>
               <w:rPr>
@@ -1015,7 +1000,7 @@
               <w:lang w:eastAsia="es-ES"/>
             </w:rPr>
           </w:pPr>
-          <w:hyperlink w:anchor="_Toc125455815" w:history="1">
+          <w:hyperlink w:anchor="_Toc128039847" w:history="1">
             <w:r>
               <w:rPr>
                 <w:rStyle w:val="Hipervnculo"/>
@@ -1042,7 +1027,7 @@
                 <w:noProof/>
                 <w:webHidden/>
               </w:rPr>
-              <w:instrText xml:space="preserve"> PAGEREF _Toc125455815 \h </w:instrText>
+              <w:instrText xml:space="preserve"> PAGEREF _Toc128039847 \h </w:instrText>
             </w:r>
             <w:r>
               <w:rPr>
@@ -1077,6 +1062,7 @@
           <w:pPr>
             <w:pStyle w:val="TDC3"/>
             <w:tabs>
+              <w:tab w:val="left" w:pos="1320"/>
               <w:tab w:val="right" w:leader="dot" w:pos="9016"/>
             </w:tabs>
             <w:rPr>
@@ -1087,23 +1073,40 @@
               <w:lang w:eastAsia="es-ES"/>
             </w:rPr>
           </w:pPr>
-          <w:hyperlink w:anchor="_Toc125455816" w:history="1">
+          <w:hyperlink w:anchor="_Toc128039848" w:history="1">
             <w:r>
               <w:rPr>
                 <w:rStyle w:val="Hipervnculo"/>
                 <w:noProof/>
               </w:rPr>
-              <w:t>3.1.2. Arquitectura</w:t>
-            </w:r>
-            <w:r>
-              <w:rPr>
-                <w:noProof/>
-                <w:webHidden/>
+              <w:t>3.1.2.</w:t>
+            </w:r>
+            <w:r>
+              <w:rPr>
+                <w:rFonts w:asciiTheme="minorHAnsi" w:eastAsiaTheme="minorEastAsia" w:hAnsiTheme="minorHAnsi" w:cstheme="minorBidi"/>
+                <w:noProof/>
+                <w:sz w:val="22"/>
+                <w:szCs w:val="22"/>
+                <w:lang w:eastAsia="es-ES"/>
               </w:rPr>
               <w:tab/>
             </w:r>
             <w:r>
               <w:rPr>
+                <w:rStyle w:val="Hipervnculo"/>
+                <w:noProof/>
+              </w:rPr>
+              <w:t>Arquitectura</w:t>
+            </w:r>
+            <w:r>
+              <w:rPr>
+                <w:noProof/>
+                <w:webHidden/>
+              </w:rPr>
+              <w:tab/>
+            </w:r>
+            <w:r>
+              <w:rPr>
                 <w:noProof/>
                 <w:webHidden/>
               </w:rPr>
@@ -1114,7 +1117,7 @@
                 <w:noProof/>
                 <w:webHidden/>
               </w:rPr>
-              <w:instrText xml:space="preserve"> PAGEREF _Toc125455816 \h </w:instrText>
+              <w:instrText xml:space="preserve"> PAGEREF _Toc128039848 \h </w:instrText>
             </w:r>
             <w:r>
               <w:rPr>
@@ -1134,7 +1137,7 @@
                 <w:noProof/>
                 <w:webHidden/>
               </w:rPr>
-              <w:t>9</w:t>
+              <w:t>8</w:t>
             </w:r>
             <w:r>
               <w:rPr>
@@ -1149,6 +1152,7 @@
           <w:pPr>
             <w:pStyle w:val="TDC3"/>
             <w:tabs>
+              <w:tab w:val="left" w:pos="1320"/>
               <w:tab w:val="right" w:leader="dot" w:pos="9016"/>
             </w:tabs>
             <w:rPr>
@@ -1159,23 +1163,40 @@
               <w:lang w:eastAsia="es-ES"/>
             </w:rPr>
           </w:pPr>
-          <w:hyperlink w:anchor="_Toc125455817" w:history="1">
+          <w:hyperlink w:anchor="_Toc128039849" w:history="1">
             <w:r>
               <w:rPr>
                 <w:rStyle w:val="Hipervnculo"/>
                 <w:noProof/>
               </w:rPr>
-              <w:t>3.1.3. Diseño</w:t>
-            </w:r>
-            <w:r>
-              <w:rPr>
-                <w:noProof/>
-                <w:webHidden/>
+              <w:t>3.1.3.</w:t>
+            </w:r>
+            <w:r>
+              <w:rPr>
+                <w:rFonts w:asciiTheme="minorHAnsi" w:eastAsiaTheme="minorEastAsia" w:hAnsiTheme="minorHAnsi" w:cstheme="minorBidi"/>
+                <w:noProof/>
+                <w:sz w:val="22"/>
+                <w:szCs w:val="22"/>
+                <w:lang w:eastAsia="es-ES"/>
               </w:rPr>
               <w:tab/>
             </w:r>
             <w:r>
               <w:rPr>
+                <w:rStyle w:val="Hipervnculo"/>
+                <w:noProof/>
+              </w:rPr>
+              <w:t>Diseño</w:t>
+            </w:r>
+            <w:r>
+              <w:rPr>
+                <w:noProof/>
+                <w:webHidden/>
+              </w:rPr>
+              <w:tab/>
+            </w:r>
+            <w:r>
+              <w:rPr>
                 <w:noProof/>
                 <w:webHidden/>
               </w:rPr>
@@ -1186,7 +1207,7 @@
                 <w:noProof/>
                 <w:webHidden/>
               </w:rPr>
-              <w:instrText xml:space="preserve"> PAGEREF _Toc125455817 \h </w:instrText>
+              <w:instrText xml:space="preserve"> PAGEREF _Toc128039849 \h </w:instrText>
             </w:r>
             <w:r>
               <w:rPr>
@@ -1206,7 +1227,7 @@
                 <w:noProof/>
                 <w:webHidden/>
               </w:rPr>
-              <w:t>10</w:t>
+              <w:t>9</w:t>
             </w:r>
             <w:r>
               <w:rPr>
@@ -1231,7 +1252,7 @@
               <w:lang w:eastAsia="es-ES"/>
             </w:rPr>
           </w:pPr>
-          <w:hyperlink w:anchor="_Toc125455818" w:history="1">
+          <w:hyperlink w:anchor="_Toc128039850" w:history="1">
             <w:r>
               <w:rPr>
                 <w:rStyle w:val="Hipervnculo"/>
@@ -1258,7 +1279,7 @@
                 <w:noProof/>
                 <w:webHidden/>
               </w:rPr>
-              <w:instrText xml:space="preserve"> PAGEREF _Toc125455818 \h </w:instrText>
+              <w:instrText xml:space="preserve"> PAGEREF _Toc128039850 \h </w:instrText>
             </w:r>
             <w:r>
               <w:rPr>
@@ -1278,7 +1299,7 @@
                 <w:noProof/>
                 <w:webHidden/>
               </w:rPr>
-              <w:t>11</w:t>
+              <w:t>12</w:t>
             </w:r>
             <w:r>
               <w:rPr>
@@ -1303,7 +1324,7 @@
               <w:lang w:eastAsia="es-ES"/>
             </w:rPr>
           </w:pPr>
-          <w:hyperlink w:anchor="_Toc125455819" w:history="1">
+          <w:hyperlink w:anchor="_Toc128039851" w:history="1">
             <w:r>
               <w:rPr>
                 <w:rStyle w:val="Hipervnculo"/>
@@ -1330,7 +1351,7 @@
                 <w:noProof/>
                 <w:webHidden/>
               </w:rPr>
-              <w:instrText xml:space="preserve"> PAGEREF _Toc125455819 \h </w:instrText>
+              <w:instrText xml:space="preserve"> PAGEREF _Toc128039851 \h </w:instrText>
             </w:r>
             <w:r>
               <w:rPr>
@@ -1350,7 +1371,7 @@
                 <w:noProof/>
                 <w:webHidden/>
               </w:rPr>
-              <w:t>12</w:t>
+              <w:t>13</w:t>
             </w:r>
             <w:r>
               <w:rPr>
@@ -1375,7 +1396,7 @@
               <w:lang w:eastAsia="es-ES"/>
             </w:rPr>
           </w:pPr>
-          <w:hyperlink w:anchor="_Toc125455820" w:history="1">
+          <w:hyperlink w:anchor="_Toc128039852" w:history="1">
             <w:r>
               <w:rPr>
                 <w:rStyle w:val="Hipervnculo"/>
@@ -1402,7 +1423,7 @@
                 <w:noProof/>
                 <w:webHidden/>
               </w:rPr>
-              <w:instrText xml:space="preserve"> PAGEREF _Toc125455820 \h </w:instrText>
+              <w:instrText xml:space="preserve"> PAGEREF _Toc128039852 \h </w:instrText>
             </w:r>
             <w:r>
               <w:rPr>
@@ -1422,7 +1443,7 @@
                 <w:noProof/>
                 <w:webHidden/>
               </w:rPr>
-              <w:t>13</w:t>
+              <w:t>14</w:t>
             </w:r>
             <w:r>
               <w:rPr>
@@ -1447,7 +1468,7 @@
               <w:lang w:eastAsia="es-ES"/>
             </w:rPr>
           </w:pPr>
-          <w:hyperlink w:anchor="_Toc125455821" w:history="1">
+          <w:hyperlink w:anchor="_Toc128039853" w:history="1">
             <w:r>
               <w:rPr>
                 <w:rStyle w:val="Hipervnculo"/>
@@ -1474,7 +1495,7 @@
                 <w:noProof/>
                 <w:webHidden/>
               </w:rPr>
-              <w:instrText xml:space="preserve"> PAGEREF _Toc125455821 \h </w:instrText>
+              <w:instrText xml:space="preserve"> PAGEREF _Toc128039853 \h </w:instrText>
             </w:r>
             <w:r>
               <w:rPr>
@@ -1494,7 +1515,7 @@
                 <w:noProof/>
                 <w:webHidden/>
               </w:rPr>
-              <w:t>13</w:t>
+              <w:t>14</w:t>
             </w:r>
             <w:r>
               <w:rPr>
@@ -1519,7 +1540,7 @@
               <w:lang w:eastAsia="es-ES"/>
             </w:rPr>
           </w:pPr>
-          <w:hyperlink w:anchor="_Toc125455822" w:history="1">
+          <w:hyperlink w:anchor="_Toc128039854" w:history="1">
             <w:r>
               <w:rPr>
                 <w:rStyle w:val="Hipervnculo"/>
@@ -1546,7 +1567,7 @@
                 <w:noProof/>
                 <w:webHidden/>
               </w:rPr>
-              <w:instrText xml:space="preserve"> PAGEREF _Toc125455822 \h </w:instrText>
+              <w:instrText xml:space="preserve"> PAGEREF _Toc128039854 \h </w:instrText>
             </w:r>
             <w:r>
               <w:rPr>
@@ -1566,7 +1587,7 @@
                 <w:noProof/>
                 <w:webHidden/>
               </w:rPr>
-              <w:t>14</w:t>
+              <w:t>15</w:t>
             </w:r>
             <w:r>
               <w:rPr>
@@ -1591,7 +1612,7 @@
               <w:lang w:eastAsia="es-ES"/>
             </w:rPr>
           </w:pPr>
-          <w:hyperlink w:anchor="_Toc125455823" w:history="1">
+          <w:hyperlink w:anchor="_Toc128039855" w:history="1">
             <w:r>
               <w:rPr>
                 <w:rStyle w:val="Hipervnculo"/>
@@ -1618,7 +1639,7 @@
                 <w:noProof/>
                 <w:webHidden/>
               </w:rPr>
-              <w:instrText xml:space="preserve"> PAGEREF _Toc125455823 \h </w:instrText>
+              <w:instrText xml:space="preserve"> PAGEREF _Toc128039855 \h </w:instrText>
             </w:r>
             <w:r>
               <w:rPr>
@@ -1638,7 +1659,7 @@
                 <w:noProof/>
                 <w:webHidden/>
               </w:rPr>
-              <w:t>15</w:t>
+              <w:t>16</w:t>
             </w:r>
             <w:r>
               <w:rPr>
@@ -1663,7 +1684,7 @@
               <w:lang w:eastAsia="es-ES"/>
             </w:rPr>
           </w:pPr>
-          <w:hyperlink w:anchor="_Toc125455824" w:history="1">
+          <w:hyperlink w:anchor="_Toc128039856" w:history="1">
             <w:r>
               <w:rPr>
                 <w:rStyle w:val="Hipervnculo"/>
@@ -1690,7 +1711,7 @@
                 <w:noProof/>
                 <w:webHidden/>
               </w:rPr>
-              <w:instrText xml:space="preserve"> PAGEREF _Toc125455824 \h </w:instrText>
+              <w:instrText xml:space="preserve"> PAGEREF _Toc128039856 \h </w:instrText>
             </w:r>
             <w:r>
               <w:rPr>
@@ -1710,7 +1731,7 @@
                 <w:noProof/>
                 <w:webHidden/>
               </w:rPr>
-              <w:t>16</w:t>
+              <w:t>17</w:t>
             </w:r>
             <w:r>
               <w:rPr>
@@ -1736,7 +1757,7 @@
               <w:lang w:eastAsia="es-ES"/>
             </w:rPr>
           </w:pPr>
-          <w:hyperlink w:anchor="_Toc125455825" w:history="1">
+          <w:hyperlink w:anchor="_Toc128039857" w:history="1">
             <w:r>
               <w:rPr>
                 <w:rStyle w:val="Hipervnculo"/>
@@ -1780,7 +1801,7 @@
                 <w:noProof/>
                 <w:webHidden/>
               </w:rPr>
-              <w:instrText xml:space="preserve"> PAGEREF _Toc125455825 \h </w:instrText>
+              <w:instrText xml:space="preserve"> PAGEREF _Toc128039857 \h </w:instrText>
             </w:r>
             <w:r>
               <w:rPr>
@@ -1800,7 +1821,7 @@
                 <w:noProof/>
                 <w:webHidden/>
               </w:rPr>
-              <w:t>17</w:t>
+              <w:t>18</w:t>
             </w:r>
             <w:r>
               <w:rPr>
@@ -1826,7 +1847,7 @@
               <w:lang w:eastAsia="es-ES"/>
             </w:rPr>
           </w:pPr>
-          <w:hyperlink w:anchor="_Toc125455826" w:history="1">
+          <w:hyperlink w:anchor="_Toc128039858" w:history="1">
             <w:r>
               <w:rPr>
                 <w:rStyle w:val="Hipervnculo"/>
@@ -1870,7 +1891,7 @@
                 <w:noProof/>
                 <w:webHidden/>
               </w:rPr>
-              <w:instrText xml:space="preserve"> PAGEREF _Toc125455826 \h </w:instrText>
+              <w:instrText xml:space="preserve"> PAGEREF _Toc128039858 \h </w:instrText>
             </w:r>
             <w:r>
               <w:rPr>
@@ -1890,7 +1911,7 @@
                 <w:noProof/>
                 <w:webHidden/>
               </w:rPr>
-              <w:t>18</w:t>
+              <w:t>19</w:t>
             </w:r>
             <w:r>
               <w:rPr>
@@ -1930,7 +1951,7 @@
         <w:pStyle w:val="Ttulo1"/>
         <w:spacing w:line="360" w:lineRule="auto"/>
       </w:pPr>
-      <w:bookmarkStart w:id="4" w:name="_Toc125455811"/>
+      <w:bookmarkStart w:id="4" w:name="_Toc128039843"/>
       <w:r>
         <w:lastRenderedPageBreak/>
         <w:t xml:space="preserve">1. </w:t>
@@ -1969,7 +1990,15 @@
     </w:p>
     <w:p>
       <w:r>
-        <w:t xml:space="preserve">Apache Spark es un </w:t>
+        <w:t xml:space="preserve">Apache </w:t>
+      </w:r>
+      <w:proofErr w:type="spellStart"/>
+      <w:r>
+        <w:t>Spark</w:t>
+      </w:r>
+      <w:proofErr w:type="spellEnd"/>
+      <w:r>
+        <w:t xml:space="preserve"> es un </w:t>
       </w:r>
       <w:proofErr w:type="spellStart"/>
       <w:r>
@@ -2036,7 +2065,15 @@
       </w:r>
       <w:proofErr w:type="spellEnd"/>
       <w:r>
-        <w:t xml:space="preserve"> que permiten a los desarrolladores escribir código en los lenguajes de programación Java, Scala, Python y R. No solo permite el procesamiento por lotes de datos, sino también el de flujos de datos con la librería Spark </w:t>
+        <w:t xml:space="preserve"> que permiten a los desarrolladores escribir código en los lenguajes de programación Java, Scala, Python y R. No solo permite el procesamiento por lotes de datos, sino también el de flujos de datos con la librería </w:t>
+      </w:r>
+      <w:proofErr w:type="spellStart"/>
+      <w:r>
+        <w:t>Spark</w:t>
+      </w:r>
+      <w:proofErr w:type="spellEnd"/>
+      <w:r>
+        <w:t xml:space="preserve"> </w:t>
       </w:r>
       <w:proofErr w:type="spellStart"/>
       <w:r>
@@ -2146,7 +2183,7 @@
         <w:pStyle w:val="Ttulo1"/>
         <w:spacing w:line="360" w:lineRule="auto"/>
       </w:pPr>
-      <w:bookmarkStart w:id="5" w:name="_Toc125455812"/>
+      <w:bookmarkStart w:id="5" w:name="_Toc128039844"/>
       <w:r>
         <w:lastRenderedPageBreak/>
         <w:t xml:space="preserve">2. </w:t>
@@ -2161,10 +2198,469 @@
     </w:p>
     <w:p>
       <w:r>
-        <w:t>(1-2 páginas)</w:t>
-      </w:r>
-    </w:p>
-    <w:p/>
+        <w:t>El presente proyecto ha tenido como principales objetivos:</w:t>
+      </w:r>
+    </w:p>
+    <w:p>
+      <w:pPr>
+        <w:pStyle w:val="Prrafodelista"/>
+        <w:numPr>
+          <w:ilvl w:val="0"/>
+          <w:numId w:val="9"/>
+        </w:numPr>
+      </w:pPr>
+      <w:r>
+        <w:rPr>
+          <w:b/>
+          <w:bCs/>
+        </w:rPr>
+        <w:t>Realización</w:t>
+      </w:r>
+      <w:r>
+        <w:rPr>
+          <w:b/>
+          <w:bCs/>
+        </w:rPr>
+        <w:t xml:space="preserve"> de consultas</w:t>
+      </w:r>
+      <w:r>
+        <w:t xml:space="preserve"> </w:t>
+      </w:r>
+      <w:r>
+        <w:t>sobre un dominio</w:t>
+      </w:r>
+      <w:r>
+        <w:t xml:space="preserve"> específico</w:t>
+      </w:r>
+      <w:r>
+        <w:t xml:space="preserve"> </w:t>
+      </w:r>
+      <w:r>
+        <w:rPr>
+          <w:b/>
+          <w:bCs/>
+        </w:rPr>
+        <w:t>utilizando</w:t>
+      </w:r>
+      <w:r>
+        <w:t xml:space="preserve"> el </w:t>
+      </w:r>
+      <w:proofErr w:type="spellStart"/>
+      <w:r>
+        <w:t>framework</w:t>
+      </w:r>
+      <w:proofErr w:type="spellEnd"/>
+      <w:r>
+        <w:t xml:space="preserve"> </w:t>
+      </w:r>
+      <w:r>
+        <w:t xml:space="preserve">para programación distribuida de </w:t>
+      </w:r>
+      <w:proofErr w:type="spellStart"/>
+      <w:r>
+        <w:rPr>
+          <w:b/>
+          <w:bCs/>
+        </w:rPr>
+        <w:t>Spark</w:t>
+      </w:r>
+      <w:proofErr w:type="spellEnd"/>
+      <w:r>
+        <w:t>.</w:t>
+      </w:r>
+    </w:p>
+    <w:p>
+      <w:pPr>
+        <w:pStyle w:val="Prrafodelista"/>
+        <w:numPr>
+          <w:ilvl w:val="0"/>
+          <w:numId w:val="9"/>
+        </w:numPr>
+      </w:pPr>
+      <w:r>
+        <w:rPr>
+          <w:b/>
+          <w:bCs/>
+        </w:rPr>
+        <w:t>Propulsión</w:t>
+      </w:r>
+      <w:r>
+        <w:t xml:space="preserve"> </w:t>
+      </w:r>
+      <w:r>
+        <w:t>d</w:t>
+      </w:r>
+      <w:r>
+        <w:t xml:space="preserve">el </w:t>
+      </w:r>
+      <w:r>
+        <w:rPr>
+          <w:b/>
+          <w:bCs/>
+        </w:rPr>
+        <w:t>paradigma</w:t>
+      </w:r>
+      <w:r>
+        <w:rPr>
+          <w:b/>
+          <w:bCs/>
+        </w:rPr>
+        <w:t xml:space="preserve"> de </w:t>
+      </w:r>
+      <w:r>
+        <w:rPr>
+          <w:b/>
+          <w:bCs/>
+        </w:rPr>
+        <w:t xml:space="preserve">la </w:t>
+      </w:r>
+      <w:r>
+        <w:rPr>
+          <w:b/>
+          <w:bCs/>
+        </w:rPr>
+        <w:t>programación funcional</w:t>
+      </w:r>
+      <w:r>
+        <w:t xml:space="preserve"> </w:t>
+      </w:r>
+      <w:r>
+        <w:t xml:space="preserve">al </w:t>
+      </w:r>
+      <w:r>
+        <w:t xml:space="preserve">permitir </w:t>
+      </w:r>
+      <w:r>
+        <w:t>una</w:t>
+      </w:r>
+      <w:r>
+        <w:t xml:space="preserve"> </w:t>
+      </w:r>
+      <w:r>
+        <w:rPr>
+          <w:b/>
+          <w:bCs/>
+        </w:rPr>
+        <w:t>modularización</w:t>
+      </w:r>
+      <w:r>
+        <w:t xml:space="preserve">, </w:t>
+      </w:r>
+      <w:r>
+        <w:rPr>
+          <w:b/>
+          <w:bCs/>
+        </w:rPr>
+        <w:t xml:space="preserve">reutilización </w:t>
+      </w:r>
+      <w:r>
+        <w:t>y</w:t>
+      </w:r>
+      <w:r>
+        <w:rPr>
+          <w:b/>
+          <w:bCs/>
+        </w:rPr>
+        <w:t xml:space="preserve"> legibilidad</w:t>
+      </w:r>
+      <w:r>
+        <w:t xml:space="preserve"> del código</w:t>
+      </w:r>
+      <w:r>
+        <w:t>. D</w:t>
+      </w:r>
+      <w:r>
+        <w:t xml:space="preserve">ado que </w:t>
+      </w:r>
+      <w:proofErr w:type="spellStart"/>
+      <w:r>
+        <w:t>Spark</w:t>
+      </w:r>
+      <w:proofErr w:type="spellEnd"/>
+      <w:r>
+        <w:t xml:space="preserve"> </w:t>
+      </w:r>
+      <w:r>
+        <w:t>se basa en</w:t>
+      </w:r>
+      <w:r>
+        <w:t xml:space="preserve"> la división de las tareas en distintos procesadores</w:t>
+      </w:r>
+      <w:r>
+        <w:t>,</w:t>
+      </w:r>
+      <w:r>
+        <w:t xml:space="preserve"> </w:t>
+      </w:r>
+      <w:r>
+        <w:t>el diseño funcional</w:t>
+      </w:r>
+      <w:r>
+        <w:t xml:space="preserve"> </w:t>
+      </w:r>
+      <w:r>
+        <w:t>es</w:t>
+      </w:r>
+      <w:r>
+        <w:t xml:space="preserve"> </w:t>
+      </w:r>
+      <w:r>
+        <w:rPr>
+          <w:b/>
+          <w:bCs/>
+        </w:rPr>
+        <w:t xml:space="preserve">eficiente </w:t>
+      </w:r>
+      <w:r>
+        <w:t xml:space="preserve">al reducir los tiempos de ejecución respecto </w:t>
+      </w:r>
+      <w:r>
+        <w:t>al código iterativo e imperativo</w:t>
+      </w:r>
+      <w:r>
+        <w:t>.</w:t>
+      </w:r>
+    </w:p>
+    <w:p>
+      <w:pPr>
+        <w:pStyle w:val="Prrafodelista"/>
+        <w:numPr>
+          <w:ilvl w:val="0"/>
+          <w:numId w:val="9"/>
+        </w:numPr>
+      </w:pPr>
+      <w:r>
+        <w:rPr>
+          <w:b/>
+          <w:bCs/>
+        </w:rPr>
+        <w:t>Despliegue de la aplicación</w:t>
+      </w:r>
+      <w:r>
+        <w:t xml:space="preserve"> mediante la configuración de un clúster de ordenadores que provee el servicio web </w:t>
+      </w:r>
+      <w:r>
+        <w:rPr>
+          <w:b/>
+          <w:bCs/>
+        </w:rPr>
+        <w:t>Amazon EC2</w:t>
+      </w:r>
+    </w:p>
+    <w:p>
+      <w:pPr>
+        <w:pStyle w:val="Prrafodelista"/>
+        <w:numPr>
+          <w:ilvl w:val="0"/>
+          <w:numId w:val="9"/>
+        </w:numPr>
+      </w:pPr>
+      <w:r>
+        <w:rPr>
+          <w:b/>
+          <w:bCs/>
+        </w:rPr>
+        <w:t>Comparación del rendimiento</w:t>
+      </w:r>
+      <w:r>
+        <w:t xml:space="preserve"> en local y en la nube mediante la herramienta </w:t>
+      </w:r>
+      <w:proofErr w:type="spellStart"/>
+      <w:r>
+        <w:rPr>
+          <w:b/>
+          <w:bCs/>
+        </w:rPr>
+        <w:t>Spark</w:t>
+      </w:r>
+      <w:proofErr w:type="spellEnd"/>
+      <w:r>
+        <w:rPr>
+          <w:b/>
+          <w:bCs/>
+        </w:rPr>
+        <w:t xml:space="preserve"> UI</w:t>
+      </w:r>
+    </w:p>
+    <w:p>
+      <w:pPr>
+        <w:pStyle w:val="Prrafodelista"/>
+        <w:numPr>
+          <w:ilvl w:val="0"/>
+          <w:numId w:val="9"/>
+        </w:numPr>
+      </w:pPr>
+      <w:r>
+        <w:rPr>
+          <w:b/>
+          <w:bCs/>
+        </w:rPr>
+        <w:t xml:space="preserve">Visualización de los datos </w:t>
+      </w:r>
+      <w:r>
+        <w:t>obtenidos tras ejecutar las consultas</w:t>
+      </w:r>
+    </w:p>
+    <w:p>
+      <w:r>
+        <w:t>Para ello se determinaron los siguientes subobjetivos:</w:t>
+      </w:r>
+    </w:p>
+    <w:p>
+      <w:pPr>
+        <w:pStyle w:val="Prrafodelista"/>
+        <w:numPr>
+          <w:ilvl w:val="0"/>
+          <w:numId w:val="10"/>
+        </w:numPr>
+      </w:pPr>
+      <w:r>
+        <w:rPr>
+          <w:b/>
+          <w:bCs/>
+        </w:rPr>
+        <w:t>Descarga de</w:t>
+      </w:r>
+      <w:r>
+        <w:rPr>
+          <w:b/>
+          <w:bCs/>
+        </w:rPr>
+        <w:t xml:space="preserve"> los </w:t>
+      </w:r>
+      <w:r>
+        <w:rPr>
+          <w:b/>
+          <w:bCs/>
+        </w:rPr>
+        <w:t>datos</w:t>
+      </w:r>
+      <w:r>
+        <w:t xml:space="preserve"> obtenidos </w:t>
+      </w:r>
+      <w:r>
+        <w:rPr>
+          <w:b/>
+          <w:bCs/>
+        </w:rPr>
+        <w:t>a través de</w:t>
+      </w:r>
+      <w:r>
+        <w:t xml:space="preserve"> los diferentes </w:t>
+      </w:r>
+      <w:proofErr w:type="spellStart"/>
+      <w:r>
+        <w:rPr>
+          <w:i/>
+          <w:iCs/>
+        </w:rPr>
+        <w:t>endpoints</w:t>
+      </w:r>
+      <w:proofErr w:type="spellEnd"/>
+      <w:r>
+        <w:t xml:space="preserve"> que posee la </w:t>
+      </w:r>
+      <w:r>
+        <w:rPr>
+          <w:b/>
+          <w:bCs/>
+        </w:rPr>
+        <w:t>API pública de Chess.com</w:t>
+      </w:r>
+    </w:p>
+    <w:p>
+      <w:pPr>
+        <w:pStyle w:val="Prrafodelista"/>
+        <w:numPr>
+          <w:ilvl w:val="0"/>
+          <w:numId w:val="10"/>
+        </w:numPr>
+      </w:pPr>
+      <w:r>
+        <w:rPr>
+          <w:b/>
+          <w:bCs/>
+        </w:rPr>
+        <w:t>Elaboración de un dataset</w:t>
+      </w:r>
+      <w:r>
+        <w:t xml:space="preserve"> consistente en un grafo donde los nodos son </w:t>
+      </w:r>
+      <w:r>
+        <w:t xml:space="preserve">ajedrecistas </w:t>
+      </w:r>
+      <w:r>
+        <w:t>y las aristas son partidas</w:t>
+      </w:r>
+    </w:p>
+    <w:p>
+      <w:pPr>
+        <w:pStyle w:val="Prrafodelista"/>
+        <w:numPr>
+          <w:ilvl w:val="0"/>
+          <w:numId w:val="10"/>
+        </w:numPr>
+      </w:pPr>
+      <w:r>
+        <w:rPr>
+          <w:b/>
+          <w:bCs/>
+        </w:rPr>
+        <w:t>Rediseño funcional</w:t>
+      </w:r>
+      <w:r>
+        <w:t xml:space="preserve"> de métodos utilizando las funciones de orden superior </w:t>
+      </w:r>
+      <w:proofErr w:type="spellStart"/>
+      <w:r>
+        <w:rPr>
+          <w:i/>
+          <w:iCs/>
+        </w:rPr>
+        <w:t>traverse</w:t>
+      </w:r>
+      <w:proofErr w:type="spellEnd"/>
+      <w:r>
+        <w:t xml:space="preserve"> y </w:t>
+      </w:r>
+      <w:proofErr w:type="spellStart"/>
+      <w:r>
+        <w:rPr>
+          <w:i/>
+          <w:iCs/>
+        </w:rPr>
+        <w:t>unfold</w:t>
+      </w:r>
+      <w:proofErr w:type="spellEnd"/>
+    </w:p>
+    <w:p>
+      <w:pPr>
+        <w:pStyle w:val="Prrafodelista"/>
+        <w:numPr>
+          <w:ilvl w:val="0"/>
+          <w:numId w:val="10"/>
+        </w:numPr>
+      </w:pPr>
+      <w:proofErr w:type="spellStart"/>
+      <w:r>
+        <w:rPr>
+          <w:b/>
+          <w:bCs/>
+        </w:rPr>
+        <w:t>Modularización</w:t>
+      </w:r>
+      <w:proofErr w:type="spellEnd"/>
+      <w:r>
+        <w:rPr>
+          <w:b/>
+          <w:bCs/>
+        </w:rPr>
+        <w:t xml:space="preserve"> </w:t>
+      </w:r>
+      <w:r>
+        <w:t>con la distinción de dos subproyectos dentro de la aplicación. Uno de ellos dedicado a la descarga y el otro a las consultas.</w:t>
+      </w:r>
+    </w:p>
     <w:p>
       <w:pPr>
         <w:rPr>
@@ -2187,12 +2683,401 @@
         </w:numPr>
         <w:spacing w:line="360" w:lineRule="auto"/>
       </w:pPr>
-      <w:bookmarkStart w:id="6" w:name="_Toc125455813"/>
+      <w:bookmarkStart w:id="6" w:name="_Toc128039845"/>
       <w:r>
         <w:lastRenderedPageBreak/>
         <w:t>Descripción informática</w:t>
       </w:r>
       <w:bookmarkEnd w:id="6"/>
+      <w:r>
+        <w:t xml:space="preserve"> </w:t>
+      </w:r>
+    </w:p>
+    <w:p>
+      <w:pPr>
+        <w:pStyle w:val="paragraph"/>
+        <w:ind w:left="720"/>
+        <w:jc w:val="both"/>
+        <w:textAlignment w:val="baseline"/>
+      </w:pPr>
+      <w:r>
+        <w:rPr>
+          <w:rStyle w:val="normaltextrun"/>
+        </w:rPr>
+        <w:t>La</w:t>
+      </w:r>
+      <w:r>
+        <w:rPr>
+          <w:rStyle w:val="normaltextrun"/>
+        </w:rPr>
+        <w:t xml:space="preserve"> herramienta </w:t>
+      </w:r>
+      <w:proofErr w:type="spellStart"/>
+      <w:r>
+        <w:rPr>
+          <w:rStyle w:val="normaltextrun"/>
+          <w:i/>
+          <w:iCs/>
+        </w:rPr>
+        <w:t>sbt</w:t>
+      </w:r>
+      <w:proofErr w:type="spellEnd"/>
+      <w:r>
+        <w:rPr>
+          <w:rStyle w:val="normaltextrun"/>
+        </w:rPr>
+        <w:t xml:space="preserve"> </w:t>
+      </w:r>
+      <w:r>
+        <w:rPr>
+          <w:rStyle w:val="normaltextrun"/>
+        </w:rPr>
+        <w:t>sirve para</w:t>
+      </w:r>
+      <w:r>
+        <w:rPr>
+          <w:rStyle w:val="normaltextrun"/>
+        </w:rPr>
+        <w:t xml:space="preserve"> la construcción </w:t>
+      </w:r>
+      <w:r>
+        <w:rPr>
+          <w:rStyle w:val="normaltextrun"/>
+        </w:rPr>
+        <w:t>y gestión de las dependencias del proyecto</w:t>
+      </w:r>
+      <w:r>
+        <w:rPr>
+          <w:rStyle w:val="normaltextrun"/>
+        </w:rPr>
+        <w:t xml:space="preserve">. </w:t>
+      </w:r>
+      <w:r>
+        <w:rPr>
+          <w:rStyle w:val="normaltextrun"/>
+        </w:rPr>
+        <w:t xml:space="preserve">En la </w:t>
+      </w:r>
+      <w:r>
+        <w:rPr>
+          <w:rStyle w:val="normaltextrun"/>
+          <w:b/>
+          <w:bCs/>
+        </w:rPr>
+        <w:t>Ilustración 1</w:t>
+      </w:r>
+      <w:r>
+        <w:rPr>
+          <w:rStyle w:val="normaltextrun"/>
+        </w:rPr>
+        <w:t xml:space="preserve">, se </w:t>
+      </w:r>
+      <w:r>
+        <w:rPr>
+          <w:rStyle w:val="normaltextrun"/>
+        </w:rPr>
+        <w:t>muestra</w:t>
+      </w:r>
+      <w:r>
+        <w:rPr>
+          <w:rStyle w:val="normaltextrun"/>
+        </w:rPr>
+        <w:t xml:space="preserve"> la creación de </w:t>
+      </w:r>
+      <w:r>
+        <w:rPr>
+          <w:rStyle w:val="normaltextrun"/>
+        </w:rPr>
+        <w:t xml:space="preserve">un </w:t>
+      </w:r>
+      <w:proofErr w:type="spellStart"/>
+      <w:r>
+        <w:rPr>
+          <w:rStyle w:val="normaltextrun"/>
+          <w:b/>
+          <w:bCs/>
+          <w:i/>
+          <w:iCs/>
+        </w:rPr>
+        <w:t>sbt</w:t>
+      </w:r>
+      <w:proofErr w:type="spellEnd"/>
+      <w:r>
+        <w:rPr>
+          <w:rStyle w:val="normaltextrun"/>
+          <w:b/>
+          <w:bCs/>
+          <w:i/>
+          <w:iCs/>
+        </w:rPr>
+        <w:t xml:space="preserve"> multiproyecto</w:t>
+      </w:r>
+      <w:r>
+        <w:rPr>
+          <w:rStyle w:val="normaltextrun"/>
+        </w:rPr>
+        <w:t xml:space="preserve"> al componerse el programa de </w:t>
+      </w:r>
+      <w:r>
+        <w:rPr>
+          <w:rStyle w:val="normaltextrun"/>
+          <w:b/>
+          <w:bCs/>
+        </w:rPr>
+        <w:t>dos partes distinguidas</w:t>
+      </w:r>
+      <w:r>
+        <w:rPr>
+          <w:rStyle w:val="normaltextrun"/>
+        </w:rPr>
+        <w:t xml:space="preserve">. </w:t>
+      </w:r>
+      <w:r>
+        <w:rPr>
+          <w:rStyle w:val="normaltextrun"/>
+        </w:rPr>
+        <w:t>La parte de las descargas se encuentra en el</w:t>
+      </w:r>
+      <w:r>
+        <w:rPr>
+          <w:rStyle w:val="normaltextrun"/>
+        </w:rPr>
+        <w:t xml:space="preserve"> </w:t>
+      </w:r>
+      <w:proofErr w:type="spellStart"/>
+      <w:r>
+        <w:rPr>
+          <w:rStyle w:val="normaltextrun"/>
+        </w:rPr>
+        <w:t>sub</w:t>
+      </w:r>
+      <w:r>
+        <w:rPr>
+          <w:rStyle w:val="normaltextrun"/>
+        </w:rPr>
+        <w:t>paquete</w:t>
+      </w:r>
+      <w:proofErr w:type="spellEnd"/>
+      <w:r>
+        <w:rPr>
+          <w:rStyle w:val="normaltextrun"/>
+        </w:rPr>
+        <w:t xml:space="preserve"> </w:t>
+      </w:r>
+      <w:proofErr w:type="spellStart"/>
+      <w:r>
+        <w:rPr>
+          <w:rStyle w:val="normaltextrun"/>
+          <w:i/>
+          <w:iCs/>
+        </w:rPr>
+        <w:t>download</w:t>
+      </w:r>
+      <w:proofErr w:type="spellEnd"/>
+      <w:r>
+        <w:rPr>
+          <w:rStyle w:val="normaltextrun"/>
+        </w:rPr>
+        <w:t xml:space="preserve"> </w:t>
+      </w:r>
+      <w:r>
+        <w:rPr>
+          <w:rStyle w:val="normaltextrun"/>
+        </w:rPr>
+        <w:t xml:space="preserve">para obtener </w:t>
+      </w:r>
+      <w:r>
+        <w:rPr>
+          <w:rStyle w:val="normaltextrun"/>
+        </w:rPr>
+        <w:t>la información de las partidas de ajedrez</w:t>
+      </w:r>
+      <w:r>
+        <w:rPr>
+          <w:rStyle w:val="normaltextrun"/>
+        </w:rPr>
+        <w:t xml:space="preserve"> a partir de Chess.com. Por otro lado, la parte </w:t>
+      </w:r>
+      <w:r>
+        <w:rPr>
+          <w:rStyle w:val="normaltextrun"/>
+        </w:rPr>
+        <w:t>de</w:t>
+      </w:r>
+      <w:r>
+        <w:rPr>
+          <w:rStyle w:val="normaltextrun"/>
+        </w:rPr>
+        <w:t xml:space="preserve"> las consultas que se encuentra en el </w:t>
+      </w:r>
+      <w:proofErr w:type="spellStart"/>
+      <w:r>
+        <w:rPr>
+          <w:rStyle w:val="normaltextrun"/>
+        </w:rPr>
+        <w:t>subpaquete</w:t>
+      </w:r>
+      <w:proofErr w:type="spellEnd"/>
+      <w:r>
+        <w:rPr>
+          <w:rStyle w:val="normaltextrun"/>
+        </w:rPr>
+        <w:t xml:space="preserve"> </w:t>
+      </w:r>
+      <w:proofErr w:type="spellStart"/>
+      <w:r>
+        <w:rPr>
+          <w:rStyle w:val="normaltextrun"/>
+          <w:i/>
+          <w:iCs/>
+        </w:rPr>
+        <w:t>queries</w:t>
+      </w:r>
+      <w:proofErr w:type="spellEnd"/>
+      <w:r>
+        <w:rPr>
+          <w:rStyle w:val="normaltextrun"/>
+        </w:rPr>
+        <w:t>, el cual</w:t>
+      </w:r>
+      <w:r>
+        <w:rPr>
+          <w:rStyle w:val="normaltextrun"/>
+        </w:rPr>
+        <w:t xml:space="preserve"> se encarga de realizar </w:t>
+      </w:r>
+      <w:r>
+        <w:rPr>
+          <w:rStyle w:val="normaltextrun"/>
+        </w:rPr>
+        <w:t>consultas sobre el dataset originado. </w:t>
+      </w:r>
+      <w:r>
+        <w:rPr>
+          <w:rStyle w:val="eop"/>
+          <w:rFonts w:eastAsiaTheme="majorEastAsia"/>
+        </w:rPr>
+        <w:t> </w:t>
+      </w:r>
+    </w:p>
+    <w:p>
+      <w:pPr>
+        <w:pStyle w:val="paragraph"/>
+        <w:keepNext/>
+        <w:ind w:left="720"/>
+        <w:jc w:val="center"/>
+        <w:textAlignment w:val="baseline"/>
+      </w:pPr>
+      <w:r>
+        <w:rPr>
+          <w:rFonts w:eastAsiaTheme="minorHAnsi"/>
+          <w:noProof/>
+          <w:lang w:eastAsia="en-US"/>
+        </w:rPr>
+        <w:drawing>
+          <wp:inline distT="0" distB="0" distL="0" distR="0" wp14:anchorId="641ECC23" wp14:editId="2F0B3EE0">
+            <wp:extent cx="4067175" cy="6038850"/>
+            <wp:effectExtent l="0" t="0" r="9525" b="0"/>
+            <wp:docPr id="24" name="Imagen 24" descr="Interfaz de usuario gráfica&#10;&#10;Descripción generada automáticamente"/>
+            <wp:cNvGraphicFramePr>
+              <a:graphicFrameLocks xmlns:a="http://schemas.openxmlformats.org/drawingml/2006/main" noChangeAspect="1"/>
+            </wp:cNvGraphicFramePr>
+            <a:graphic xmlns:a="http://schemas.openxmlformats.org/drawingml/2006/main">
+              <a:graphicData uri="http://schemas.openxmlformats.org/drawingml/2006/picture">
+                <pic:pic xmlns:pic="http://schemas.openxmlformats.org/drawingml/2006/picture">
+                  <pic:nvPicPr>
+                    <pic:cNvPr id="24" name="Imagen 24" descr="Interfaz de usuario gráfica&#10;&#10;Descripción generada automáticamente"/>
+                    <pic:cNvPicPr>
+                      <a:picLocks noChangeAspect="1" noChangeArrowheads="1"/>
+                    </pic:cNvPicPr>
+                  </pic:nvPicPr>
+                  <pic:blipFill>
+                    <a:blip r:embed="rId7">
+                      <a:extLst>
+                        <a:ext uri="{28A0092B-C50C-407E-A947-70E740481C1C}">
+                          <a14:useLocalDpi xmlns:a14="http://schemas.microsoft.com/office/drawing/2010/main" val="0"/>
+                        </a:ext>
+                      </a:extLst>
+                    </a:blip>
+                    <a:srcRect/>
+                    <a:stretch>
+                      <a:fillRect/>
+                    </a:stretch>
+                  </pic:blipFill>
+                  <pic:spPr bwMode="auto">
+                    <a:xfrm>
+                      <a:off x="0" y="0"/>
+                      <a:ext cx="4067175" cy="6038850"/>
+                    </a:xfrm>
+                    <a:prstGeom prst="rect">
+                      <a:avLst/>
+                    </a:prstGeom>
+                    <a:noFill/>
+                    <a:ln>
+                      <a:noFill/>
+                    </a:ln>
+                  </pic:spPr>
+                </pic:pic>
+              </a:graphicData>
+            </a:graphic>
+          </wp:inline>
+        </w:drawing>
+      </w:r>
+    </w:p>
+    <w:p>
+      <w:pPr>
+        <w:jc w:val="center"/>
+      </w:pPr>
+      <w:r>
+        <w:rPr>
+          <w:b/>
+          <w:bCs/>
+        </w:rPr>
+        <w:t xml:space="preserve">Ilustración </w:t>
+      </w:r>
+      <w:r>
+        <w:rPr>
+          <w:b/>
+          <w:bCs/>
+        </w:rPr>
+        <w:fldChar w:fldCharType="begin"/>
+      </w:r>
+      <w:r>
+        <w:rPr>
+          <w:b/>
+          <w:bCs/>
+        </w:rPr>
+        <w:instrText xml:space="preserve"> SEQ Ilustración \* ARABIC </w:instrText>
+      </w:r>
+      <w:r>
+        <w:rPr>
+          <w:b/>
+          <w:bCs/>
+        </w:rPr>
+        <w:fldChar w:fldCharType="separate"/>
+      </w:r>
+      <w:r>
+        <w:rPr>
+          <w:b/>
+          <w:bCs/>
+          <w:noProof/>
+        </w:rPr>
+        <w:t>1</w:t>
+      </w:r>
+      <w:r>
+        <w:rPr>
+          <w:b/>
+          <w:bCs/>
+        </w:rPr>
+        <w:fldChar w:fldCharType="end"/>
+      </w:r>
+      <w:r>
+        <w:rPr>
+          <w:b/>
+          <w:bCs/>
+        </w:rPr>
+        <w:t>: Estructura del proyecto raíz</w:t>
+      </w:r>
     </w:p>
     <w:p>
       <w:pPr>
@@ -2202,11 +3087,2013 @@
           <w:numId w:val="4"/>
         </w:numPr>
       </w:pPr>
-      <w:bookmarkStart w:id="7" w:name="_Toc125455814"/>
-      <w:r>
+      <w:bookmarkStart w:id="7" w:name="_Toc128039846"/>
+      <w:r>
+        <w:lastRenderedPageBreak/>
         <w:t>Creación del dataset de partidas</w:t>
       </w:r>
       <w:bookmarkEnd w:id="7"/>
+      <w:r>
+        <w:t xml:space="preserve"> </w:t>
+      </w:r>
+    </w:p>
+    <w:p>
+      <w:pPr>
+        <w:pStyle w:val="Ttulo3"/>
+      </w:pPr>
+      <w:bookmarkStart w:id="8" w:name="_Toc128039847"/>
+      <w:r>
+        <w:t>3.1.1. Especificación</w:t>
+      </w:r>
+      <w:bookmarkEnd w:id="8"/>
+    </w:p>
+    <w:p>
+      <w:pPr>
+        <w:pStyle w:val="Prrafodelista"/>
+        <w:numPr>
+          <w:ilvl w:val="0"/>
+          <w:numId w:val="11"/>
+        </w:numPr>
+      </w:pPr>
+      <w:r>
+        <w:rPr>
+          <w:b/>
+          <w:bCs/>
+        </w:rPr>
+        <w:t>Entrada</w:t>
+      </w:r>
+      <w:r>
+        <w:t xml:space="preserve">: La aplicación obtiene los datos a partir de </w:t>
+      </w:r>
+      <w:r>
+        <w:t xml:space="preserve">archivos JSON obtenidos </w:t>
+      </w:r>
+      <w:r>
+        <w:t xml:space="preserve">de los diferentes </w:t>
+      </w:r>
+      <w:proofErr w:type="spellStart"/>
+      <w:r>
+        <w:rPr>
+          <w:i/>
+          <w:iCs/>
+        </w:rPr>
+        <w:t>endpoints</w:t>
+      </w:r>
+      <w:proofErr w:type="spellEnd"/>
+      <w:r>
+        <w:t xml:space="preserve"> de l</w:t>
+      </w:r>
+      <w:r>
+        <w:t>os que consta la</w:t>
+      </w:r>
+      <w:r>
+        <w:t xml:space="preserve"> API pública de Chess.com</w:t>
+      </w:r>
+      <w:r>
+        <w:t xml:space="preserve"> tal y como se muestra en el esquema de la </w:t>
+      </w:r>
+      <w:r>
+        <w:rPr>
+          <w:b/>
+          <w:bCs/>
+        </w:rPr>
+        <w:t>Imagen</w:t>
+      </w:r>
+      <w:r>
+        <w:rPr>
+          <w:b/>
+          <w:bCs/>
+        </w:rPr>
+        <w:t xml:space="preserve"> 2</w:t>
+      </w:r>
+      <w:r>
+        <w:t>.</w:t>
+      </w:r>
+    </w:p>
+    <w:p>
+      <w:pPr>
+        <w:pStyle w:val="Prrafodelista"/>
+        <w:numPr>
+          <w:ilvl w:val="0"/>
+          <w:numId w:val="11"/>
+        </w:numPr>
+      </w:pPr>
+      <w:r>
+        <w:rPr>
+          <w:b/>
+          <w:bCs/>
+        </w:rPr>
+        <w:t>Salida</w:t>
+      </w:r>
+      <w:r>
+        <w:t>:</w:t>
+      </w:r>
+      <w:r>
+        <w:rPr>
+          <w:b/>
+          <w:bCs/>
+        </w:rPr>
+        <w:t xml:space="preserve"> </w:t>
+      </w:r>
+      <w:r>
+        <w:t xml:space="preserve">El dataset originado es un grafo en el cual los nodos son los jugadores y las aristas son las partidas obtenidas. </w:t>
+      </w:r>
+    </w:p>
+    <w:p>
+      <w:pPr>
+        <w:pStyle w:val="Prrafodelista"/>
+        <w:keepNext/>
+        <w:ind w:left="0"/>
+      </w:pPr>
+      <w:r>
+        <w:drawing>
+          <wp:inline distT="0" distB="0" distL="0" distR="0" wp14:anchorId="3B176342" wp14:editId="39223846">
+            <wp:extent cx="5731510" cy="1848485"/>
+            <wp:effectExtent l="0" t="0" r="2540" b="0"/>
+            <wp:docPr id="1" name="Imagen 1" descr="Diagrama&#10;&#10;Descripción generada automáticamente"/>
+            <wp:cNvGraphicFramePr>
+              <a:graphicFrameLocks xmlns:a="http://schemas.openxmlformats.org/drawingml/2006/main" noChangeAspect="1"/>
+            </wp:cNvGraphicFramePr>
+            <a:graphic xmlns:a="http://schemas.openxmlformats.org/drawingml/2006/main">
+              <a:graphicData uri="http://schemas.openxmlformats.org/drawingml/2006/picture">
+                <pic:pic xmlns:pic="http://schemas.openxmlformats.org/drawingml/2006/picture">
+                  <pic:nvPicPr>
+                    <pic:cNvPr id="1" name="Imagen 1" descr="Diagrama&#10;&#10;Descripción generada automáticamente"/>
+                    <pic:cNvPicPr/>
+                  </pic:nvPicPr>
+                  <pic:blipFill>
+                    <a:blip r:embed="rId8"/>
+                    <a:stretch>
+                      <a:fillRect/>
+                    </a:stretch>
+                  </pic:blipFill>
+                  <pic:spPr>
+                    <a:xfrm>
+                      <a:off x="0" y="0"/>
+                      <a:ext cx="5731510" cy="1848485"/>
+                    </a:xfrm>
+                    <a:prstGeom prst="rect">
+                      <a:avLst/>
+                    </a:prstGeom>
+                  </pic:spPr>
+                </pic:pic>
+              </a:graphicData>
+            </a:graphic>
+          </wp:inline>
+        </w:drawing>
+      </w:r>
+    </w:p>
+    <w:p>
+      <w:pPr>
+        <w:jc w:val="center"/>
+        <w:rPr>
+          <w:b/>
+          <w:bCs/>
+        </w:rPr>
+      </w:pPr>
+      <w:r>
+        <w:rPr>
+          <w:b/>
+          <w:bCs/>
+        </w:rPr>
+        <w:t xml:space="preserve">Ilustración </w:t>
+      </w:r>
+      <w:r>
+        <w:rPr>
+          <w:b/>
+          <w:bCs/>
+        </w:rPr>
+        <w:fldChar w:fldCharType="begin"/>
+      </w:r>
+      <w:r>
+        <w:rPr>
+          <w:b/>
+          <w:bCs/>
+        </w:rPr>
+        <w:instrText xml:space="preserve"> SEQ Ilustración \* ARABIC </w:instrText>
+      </w:r>
+      <w:r>
+        <w:rPr>
+          <w:b/>
+          <w:bCs/>
+        </w:rPr>
+        <w:fldChar w:fldCharType="separate"/>
+      </w:r>
+      <w:r>
+        <w:rPr>
+          <w:b/>
+          <w:bCs/>
+          <w:noProof/>
+        </w:rPr>
+        <w:t>2</w:t>
+      </w:r>
+      <w:r>
+        <w:rPr>
+          <w:b/>
+          <w:bCs/>
+        </w:rPr>
+        <w:fldChar w:fldCharType="end"/>
+      </w:r>
+      <w:r>
+        <w:rPr>
+          <w:b/>
+          <w:bCs/>
+        </w:rPr>
+        <w:t>: Fuente de los datos</w:t>
+      </w:r>
+    </w:p>
+    <w:p>
+      <w:pPr>
+        <w:pStyle w:val="Ttulo3"/>
+        <w:numPr>
+          <w:ilvl w:val="2"/>
+          <w:numId w:val="4"/>
+        </w:numPr>
+      </w:pPr>
+      <w:bookmarkStart w:id="9" w:name="_Toc128039848"/>
+      <w:r>
+        <w:t>Arquitectura</w:t>
+      </w:r>
+      <w:bookmarkEnd w:id="9"/>
+    </w:p>
+    <w:p>
+      <w:r>
+        <w:t xml:space="preserve">En la </w:t>
+      </w:r>
+      <w:r>
+        <w:rPr>
+          <w:b/>
+          <w:bCs/>
+        </w:rPr>
+        <w:t>Figura 3</w:t>
+      </w:r>
+      <w:r>
+        <w:t xml:space="preserve">, se muestra la jerarquía de clases para la </w:t>
+      </w:r>
+      <w:proofErr w:type="spellStart"/>
+      <w:r>
+        <w:rPr>
+          <w:b/>
+          <w:bCs/>
+        </w:rPr>
+        <w:t>modularización</w:t>
+      </w:r>
+      <w:proofErr w:type="spellEnd"/>
+      <w:r>
+        <w:t xml:space="preserve"> llevada a cabo para la </w:t>
+      </w:r>
+      <w:r>
+        <w:rPr>
+          <w:b/>
+          <w:bCs/>
+        </w:rPr>
+        <w:t>descarga</w:t>
+      </w:r>
+      <w:r>
+        <w:t xml:space="preserve"> de los datos. Algun</w:t>
+      </w:r>
+      <w:r>
+        <w:t xml:space="preserve">as </w:t>
+      </w:r>
+      <w:r>
+        <w:t xml:space="preserve">de las librerías </w:t>
+      </w:r>
+      <w:r>
+        <w:t xml:space="preserve">y </w:t>
+      </w:r>
+      <w:proofErr w:type="spellStart"/>
+      <w:r>
+        <w:t>plugins</w:t>
+      </w:r>
+      <w:proofErr w:type="spellEnd"/>
+      <w:r>
+        <w:t xml:space="preserve"> </w:t>
+      </w:r>
+      <w:r>
+        <w:t>utilizad</w:t>
+      </w:r>
+      <w:r>
+        <w:t>o</w:t>
+      </w:r>
+      <w:r>
+        <w:t xml:space="preserve">s </w:t>
+      </w:r>
+      <w:r>
+        <w:t>son</w:t>
+      </w:r>
+      <w:r>
+        <w:t>:</w:t>
+      </w:r>
+    </w:p>
+    <w:p>
+      <w:pPr>
+        <w:pStyle w:val="paragraph"/>
+        <w:numPr>
+          <w:ilvl w:val="0"/>
+          <w:numId w:val="12"/>
+        </w:numPr>
+        <w:jc w:val="both"/>
+        <w:textAlignment w:val="baseline"/>
+      </w:pPr>
+      <w:proofErr w:type="spellStart"/>
+      <w:r>
+        <w:rPr>
+          <w:rStyle w:val="normaltextrun"/>
+          <w:b/>
+          <w:bCs/>
+        </w:rPr>
+        <w:t>C</w:t>
+      </w:r>
+      <w:r>
+        <w:rPr>
+          <w:rStyle w:val="normaltextrun"/>
+          <w:b/>
+          <w:bCs/>
+        </w:rPr>
+        <w:t>aseapp</w:t>
+      </w:r>
+      <w:proofErr w:type="spellEnd"/>
+      <w:r>
+        <w:rPr>
+          <w:rStyle w:val="normaltextrun"/>
+        </w:rPr>
+        <w:t xml:space="preserve">: El </w:t>
+      </w:r>
+      <w:proofErr w:type="spellStart"/>
+      <w:r>
+        <w:rPr>
+          <w:rStyle w:val="normaltextrun"/>
+        </w:rPr>
+        <w:t>parseo</w:t>
+      </w:r>
+      <w:proofErr w:type="spellEnd"/>
+      <w:r>
+        <w:rPr>
+          <w:rStyle w:val="normaltextrun"/>
+        </w:rPr>
+        <w:t xml:space="preserve"> de los argumentos de la línea de comandos.</w:t>
+      </w:r>
+      <w:r>
+        <w:rPr>
+          <w:rStyle w:val="eop"/>
+          <w:rFonts w:eastAsiaTheme="majorEastAsia"/>
+        </w:rPr>
+        <w:t> </w:t>
+      </w:r>
+    </w:p>
+    <w:p>
+      <w:pPr>
+        <w:pStyle w:val="Prrafodelista"/>
+        <w:numPr>
+          <w:ilvl w:val="0"/>
+          <w:numId w:val="12"/>
+        </w:numPr>
+        <w:rPr>
+          <w:rStyle w:val="normaltextrun"/>
+        </w:rPr>
+      </w:pPr>
+      <w:proofErr w:type="spellStart"/>
+      <w:r>
+        <w:rPr>
+          <w:rStyle w:val="normaltextrun"/>
+          <w:b/>
+          <w:bCs/>
+        </w:rPr>
+        <w:t>R</w:t>
+      </w:r>
+      <w:r>
+        <w:rPr>
+          <w:rStyle w:val="normaltextrun"/>
+          <w:b/>
+          <w:bCs/>
+        </w:rPr>
+        <w:t>equests</w:t>
+      </w:r>
+      <w:proofErr w:type="spellEnd"/>
+      <w:r>
+        <w:rPr>
+          <w:rStyle w:val="normaltextrun"/>
+        </w:rPr>
+        <w:t>: L</w:t>
+      </w:r>
+      <w:r>
+        <w:rPr>
+          <w:rStyle w:val="normaltextrun"/>
+        </w:rPr>
+        <w:t>a realización de peticiones HTTP</w:t>
+      </w:r>
+      <w:r>
+        <w:rPr>
+          <w:rStyle w:val="normaltextrun"/>
+        </w:rPr>
+        <w:t xml:space="preserve"> </w:t>
+      </w:r>
+      <w:proofErr w:type="spellStart"/>
+      <w:r>
+        <w:rPr>
+          <w:rStyle w:val="normaltextrun"/>
+        </w:rPr>
+        <w:t>Get</w:t>
+      </w:r>
+      <w:proofErr w:type="spellEnd"/>
+      <w:r>
+        <w:rPr>
+          <w:rStyle w:val="normaltextrun"/>
+        </w:rPr>
+        <w:t xml:space="preserve"> mediante la que se consigue la información para crear el grafo de salida.</w:t>
+      </w:r>
+    </w:p>
+    <w:p>
+      <w:pPr>
+        <w:pStyle w:val="Prrafodelista"/>
+        <w:numPr>
+          <w:ilvl w:val="0"/>
+          <w:numId w:val="12"/>
+        </w:numPr>
+        <w:rPr>
+          <w:rStyle w:val="normaltextrun"/>
+        </w:rPr>
+      </w:pPr>
+      <w:r>
+        <w:rPr>
+          <w:rStyle w:val="normaltextrun"/>
+          <w:b/>
+          <w:bCs/>
+        </w:rPr>
+        <w:t>S</w:t>
+      </w:r>
+      <w:r>
+        <w:rPr>
+          <w:rStyle w:val="normaltextrun"/>
+          <w:b/>
+          <w:bCs/>
+        </w:rPr>
+        <w:t>pray-</w:t>
+      </w:r>
+      <w:proofErr w:type="spellStart"/>
+      <w:r>
+        <w:rPr>
+          <w:rStyle w:val="normaltextrun"/>
+          <w:b/>
+          <w:bCs/>
+        </w:rPr>
+        <w:t>json</w:t>
+      </w:r>
+      <w:proofErr w:type="spellEnd"/>
+      <w:r>
+        <w:rPr>
+          <w:rStyle w:val="normaltextrun"/>
+        </w:rPr>
+        <w:t xml:space="preserve">: </w:t>
+      </w:r>
+      <w:r>
+        <w:rPr>
+          <w:rStyle w:val="normaltextrun"/>
+        </w:rPr>
+        <w:t xml:space="preserve">el </w:t>
+      </w:r>
+      <w:proofErr w:type="spellStart"/>
+      <w:r>
+        <w:rPr>
+          <w:rStyle w:val="normaltextrun"/>
+        </w:rPr>
+        <w:t>parseo</w:t>
+      </w:r>
+      <w:proofErr w:type="spellEnd"/>
+      <w:r>
+        <w:rPr>
+          <w:rStyle w:val="normaltextrun"/>
+        </w:rPr>
+        <w:t xml:space="preserve"> de objetos JSON</w:t>
+      </w:r>
+      <w:r>
+        <w:rPr>
+          <w:rStyle w:val="normaltextrun"/>
+        </w:rPr>
+        <w:t xml:space="preserve"> obtenidos en las respuestas a las peticiones web.</w:t>
+      </w:r>
+    </w:p>
+    <w:p>
+      <w:pPr>
+        <w:pStyle w:val="Prrafodelista"/>
+        <w:numPr>
+          <w:ilvl w:val="0"/>
+          <w:numId w:val="12"/>
+        </w:numPr>
+        <w:rPr>
+          <w:rStyle w:val="normaltextrun"/>
+        </w:rPr>
+      </w:pPr>
+      <w:proofErr w:type="spellStart"/>
+      <w:r>
+        <w:rPr>
+          <w:b/>
+          <w:bCs/>
+        </w:rPr>
+        <w:t>C</w:t>
+      </w:r>
+      <w:r>
+        <w:rPr>
+          <w:b/>
+          <w:bCs/>
+        </w:rPr>
+        <w:t>ats</w:t>
+      </w:r>
+      <w:proofErr w:type="spellEnd"/>
+      <w:r>
+        <w:t xml:space="preserve">: Posee </w:t>
+      </w:r>
+      <w:r>
+        <w:rPr>
+          <w:rStyle w:val="normaltextrun"/>
+        </w:rPr>
+        <w:t>múltiples métodos y tipos de datos</w:t>
+      </w:r>
+      <w:r>
+        <w:rPr>
+          <w:rStyle w:val="normaltextrun"/>
+        </w:rPr>
+        <w:t xml:space="preserve"> para programación funcional. En concreto, se utiliza el método </w:t>
+      </w:r>
+      <w:proofErr w:type="spellStart"/>
+      <w:r>
+        <w:rPr>
+          <w:rStyle w:val="normaltextrun"/>
+          <w:i/>
+          <w:iCs/>
+        </w:rPr>
+        <w:t>traverse</w:t>
+      </w:r>
+      <w:proofErr w:type="spellEnd"/>
+      <w:r>
+        <w:rPr>
+          <w:rStyle w:val="normaltextrun"/>
+        </w:rPr>
+        <w:t xml:space="preserve"> de la librería para obtener a los jugadores ajedrecistas.</w:t>
+      </w:r>
+    </w:p>
+    <w:p>
+      <w:pPr>
+        <w:pStyle w:val="Prrafodelista"/>
+        <w:numPr>
+          <w:ilvl w:val="0"/>
+          <w:numId w:val="12"/>
+        </w:numPr>
+      </w:pPr>
+      <w:proofErr w:type="spellStart"/>
+      <w:r>
+        <w:rPr>
+          <w:b/>
+          <w:bCs/>
+        </w:rPr>
+        <w:t>Kind-projector</w:t>
+      </w:r>
+      <w:proofErr w:type="spellEnd"/>
+      <w:r>
+        <w:t>: La adición de</w:t>
+      </w:r>
+      <w:r>
+        <w:t xml:space="preserve"> sintaxis para las expresiones lambda</w:t>
+      </w:r>
+      <w:r>
+        <w:t xml:space="preserve"> dentro de las funciones de orden superior</w:t>
+      </w:r>
+    </w:p>
+    <w:p>
+      <w:pPr>
+        <w:pStyle w:val="Prrafodelista"/>
+        <w:numPr>
+          <w:ilvl w:val="0"/>
+          <w:numId w:val="12"/>
+        </w:numPr>
+      </w:pPr>
+      <w:proofErr w:type="spellStart"/>
+      <w:r>
+        <w:rPr>
+          <w:b/>
+          <w:bCs/>
+        </w:rPr>
+        <w:t>FileWriter</w:t>
+      </w:r>
+      <w:proofErr w:type="spellEnd"/>
+      <w:r>
+        <w:t>:</w:t>
+      </w:r>
+      <w:r>
+        <w:t xml:space="preserve"> Escritura de la información sobre partidas y jugadores en ficheros JSON</w:t>
+      </w:r>
+    </w:p>
+    <w:p>
+      <w:pPr>
+        <w:keepNext/>
+        <w:spacing w:line="480" w:lineRule="auto"/>
+        <w:jc w:val="center"/>
+      </w:pPr>
+      <w:r>
+        <w:rPr>
+          <w:noProof/>
+        </w:rPr>
+        <w:lastRenderedPageBreak/>
+        <w:drawing>
+          <wp:inline distT="0" distB="0" distL="0" distR="0" wp14:anchorId="2730EC42" wp14:editId="3FC9FD82">
+            <wp:extent cx="4450169" cy="4419600"/>
+            <wp:effectExtent l="0" t="0" r="7620" b="0"/>
+            <wp:docPr id="2" name="Imagen 2" descr="Diagrama, Esquemático&#10;&#10;Descripción generada automáticamente"/>
+            <wp:cNvGraphicFramePr>
+              <a:graphicFrameLocks xmlns:a="http://schemas.openxmlformats.org/drawingml/2006/main" noChangeAspect="1"/>
+            </wp:cNvGraphicFramePr>
+            <a:graphic xmlns:a="http://schemas.openxmlformats.org/drawingml/2006/main">
+              <a:graphicData uri="http://schemas.openxmlformats.org/drawingml/2006/picture">
+                <pic:pic xmlns:pic="http://schemas.openxmlformats.org/drawingml/2006/picture">
+                  <pic:nvPicPr>
+                    <pic:cNvPr id="2" name="Imagen 2" descr="Diagrama, Esquemático&#10;&#10;Descripción generada automáticamente"/>
+                    <pic:cNvPicPr>
+                      <a:picLocks noChangeAspect="1" noChangeArrowheads="1"/>
+                    </pic:cNvPicPr>
+                  </pic:nvPicPr>
+                  <pic:blipFill>
+                    <a:blip r:embed="rId9" cstate="print">
+                      <a:extLst>
+                        <a:ext uri="{28A0092B-C50C-407E-A947-70E740481C1C}">
+                          <a14:useLocalDpi xmlns:a14="http://schemas.microsoft.com/office/drawing/2010/main" val="0"/>
+                        </a:ext>
+                      </a:extLst>
+                    </a:blip>
+                    <a:srcRect/>
+                    <a:stretch>
+                      <a:fillRect/>
+                    </a:stretch>
+                  </pic:blipFill>
+                  <pic:spPr bwMode="auto">
+                    <a:xfrm>
+                      <a:off x="0" y="0"/>
+                      <a:ext cx="4460477" cy="4429837"/>
+                    </a:xfrm>
+                    <a:prstGeom prst="rect">
+                      <a:avLst/>
+                    </a:prstGeom>
+                    <a:noFill/>
+                    <a:ln>
+                      <a:noFill/>
+                    </a:ln>
+                  </pic:spPr>
+                </pic:pic>
+              </a:graphicData>
+            </a:graphic>
+          </wp:inline>
+        </w:drawing>
+      </w:r>
+    </w:p>
+    <w:p>
+      <w:pPr>
+        <w:jc w:val="center"/>
+        <w:rPr>
+          <w:b/>
+          <w:bCs/>
+        </w:rPr>
+      </w:pPr>
+      <w:r>
+        <w:rPr>
+          <w:b/>
+          <w:bCs/>
+        </w:rPr>
+        <w:t xml:space="preserve">Ilustración </w:t>
+      </w:r>
+      <w:r>
+        <w:rPr>
+          <w:b/>
+          <w:bCs/>
+        </w:rPr>
+        <w:fldChar w:fldCharType="begin"/>
+      </w:r>
+      <w:r>
+        <w:rPr>
+          <w:b/>
+          <w:bCs/>
+        </w:rPr>
+        <w:instrText xml:space="preserve"> SEQ Ilustración \* ARABIC </w:instrText>
+      </w:r>
+      <w:r>
+        <w:rPr>
+          <w:b/>
+          <w:bCs/>
+        </w:rPr>
+        <w:fldChar w:fldCharType="separate"/>
+      </w:r>
+      <w:r>
+        <w:rPr>
+          <w:b/>
+          <w:bCs/>
+          <w:noProof/>
+        </w:rPr>
+        <w:t>3</w:t>
+      </w:r>
+      <w:r>
+        <w:rPr>
+          <w:b/>
+          <w:bCs/>
+        </w:rPr>
+        <w:fldChar w:fldCharType="end"/>
+      </w:r>
+      <w:r>
+        <w:rPr>
+          <w:b/>
+          <w:bCs/>
+        </w:rPr>
+        <w:t>: Jerarquía de clases de la descarga</w:t>
+      </w:r>
+    </w:p>
+    <w:p>
+      <w:pPr>
+        <w:pStyle w:val="Ttulo3"/>
+        <w:numPr>
+          <w:ilvl w:val="2"/>
+          <w:numId w:val="4"/>
+        </w:numPr>
+      </w:pPr>
+      <w:bookmarkStart w:id="10" w:name="_Toc128039849"/>
+      <w:r>
+        <w:t>Diseño</w:t>
+      </w:r>
+      <w:bookmarkEnd w:id="10"/>
+    </w:p>
+    <w:p>
+      <w:r>
+        <w:t>Tal y como se observa en la figura anterior, s</w:t>
+      </w:r>
+      <w:r>
+        <w:t xml:space="preserve">e distinguen cuatro partes principales recogidas en los </w:t>
+      </w:r>
+      <w:proofErr w:type="spellStart"/>
+      <w:r>
+        <w:t>subpaquetes</w:t>
+      </w:r>
+      <w:proofErr w:type="spellEnd"/>
+      <w:r>
+        <w:t xml:space="preserve"> </w:t>
+      </w:r>
+      <w:proofErr w:type="spellStart"/>
+      <w:r>
+        <w:rPr>
+          <w:i/>
+          <w:iCs/>
+        </w:rPr>
+        <w:t>main</w:t>
+      </w:r>
+      <w:proofErr w:type="spellEnd"/>
+      <w:r>
+        <w:t xml:space="preserve">, </w:t>
+      </w:r>
+      <w:proofErr w:type="spellStart"/>
+      <w:r>
+        <w:rPr>
+          <w:i/>
+          <w:iCs/>
+        </w:rPr>
+        <w:t>io</w:t>
+      </w:r>
+      <w:proofErr w:type="spellEnd"/>
+      <w:r>
+        <w:t xml:space="preserve">, </w:t>
+      </w:r>
+      <w:r>
+        <w:rPr>
+          <w:i/>
+          <w:iCs/>
+        </w:rPr>
+        <w:t>manager</w:t>
+      </w:r>
+      <w:r>
+        <w:t xml:space="preserve"> y </w:t>
+      </w:r>
+      <w:r>
+        <w:rPr>
+          <w:i/>
+          <w:iCs/>
+        </w:rPr>
+        <w:t>data</w:t>
+      </w:r>
+      <w:r>
+        <w:t xml:space="preserve">. El primero recoge el objeto </w:t>
+      </w:r>
+      <w:proofErr w:type="spellStart"/>
+      <w:r>
+        <w:t>Download</w:t>
+      </w:r>
+      <w:proofErr w:type="spellEnd"/>
+      <w:r>
+        <w:t xml:space="preserve"> y el case </w:t>
+      </w:r>
+      <w:proofErr w:type="spellStart"/>
+      <w:r>
+        <w:t>class</w:t>
+      </w:r>
+      <w:proofErr w:type="spellEnd"/>
+      <w:r>
+        <w:t xml:space="preserve"> </w:t>
+      </w:r>
+      <w:proofErr w:type="spellStart"/>
+      <w:r>
+        <w:t>ArgumentsDownload</w:t>
+      </w:r>
+      <w:proofErr w:type="spellEnd"/>
+      <w:r>
+        <w:t xml:space="preserve">. Dentro del primer objeto, se encuentra el método </w:t>
+      </w:r>
+      <w:r>
+        <w:rPr>
+          <w:i/>
+          <w:iCs/>
+        </w:rPr>
+        <w:t>run</w:t>
+      </w:r>
+      <w:r>
+        <w:t xml:space="preserve">, el cual se ejecuta si el </w:t>
+      </w:r>
+      <w:proofErr w:type="spellStart"/>
+      <w:r>
+        <w:t>parseo</w:t>
+      </w:r>
+      <w:proofErr w:type="spellEnd"/>
+      <w:r>
+        <w:t xml:space="preserve"> de los argumentos </w:t>
+      </w:r>
+      <w:r>
+        <w:t>por la</w:t>
+      </w:r>
+      <w:r>
+        <w:t xml:space="preserve"> línea de comandos se ha </w:t>
+      </w:r>
+      <w:r>
+        <w:t>realizado adecuadamente</w:t>
+      </w:r>
+      <w:r>
+        <w:t xml:space="preserve">. </w:t>
+      </w:r>
+      <w:proofErr w:type="spellStart"/>
+      <w:r>
+        <w:rPr>
+          <w:i/>
+          <w:iCs/>
+        </w:rPr>
+        <w:t>Download</w:t>
+      </w:r>
+      <w:proofErr w:type="spellEnd"/>
+      <w:r>
+        <w:t xml:space="preserve"> </w:t>
+      </w:r>
+      <w:r>
+        <w:t>está asociad</w:t>
+      </w:r>
+      <w:r>
+        <w:t>o</w:t>
+      </w:r>
+      <w:r>
+        <w:t xml:space="preserve"> con </w:t>
+      </w:r>
+      <w:proofErr w:type="spellStart"/>
+      <w:r>
+        <w:rPr>
+          <w:i/>
+          <w:iCs/>
+        </w:rPr>
+        <w:t>Io</w:t>
+      </w:r>
+      <w:proofErr w:type="spellEnd"/>
+      <w:r>
+        <w:t>, ya que la información extraída de partidas y jugadores se guarda en un fichero</w:t>
+      </w:r>
+      <w:r>
+        <w:t xml:space="preserve"> JSON</w:t>
+      </w:r>
+      <w:r>
+        <w:t xml:space="preserve">. Asimismo, </w:t>
+      </w:r>
+      <w:r>
+        <w:t xml:space="preserve">se relaciona con </w:t>
+      </w:r>
+      <w:r>
+        <w:rPr>
+          <w:i/>
+          <w:iCs/>
+        </w:rPr>
+        <w:t>Manager</w:t>
+      </w:r>
+      <w:r>
+        <w:t xml:space="preserve"> que </w:t>
+      </w:r>
+      <w:r>
+        <w:t>realizará</w:t>
+      </w:r>
+      <w:r>
+        <w:t xml:space="preserve"> las peticiones HTTP y obten</w:t>
+      </w:r>
+      <w:r>
+        <w:t>drá</w:t>
+      </w:r>
+      <w:r>
+        <w:t xml:space="preserve"> la correspondiente información. </w:t>
+      </w:r>
+    </w:p>
+    <w:p>
+      <w:r>
+        <w:t>En cuanto a</w:t>
+      </w:r>
+      <w:r>
+        <w:t xml:space="preserve">l paquete </w:t>
+      </w:r>
+      <w:proofErr w:type="spellStart"/>
+      <w:r>
+        <w:rPr>
+          <w:i/>
+          <w:iCs/>
+        </w:rPr>
+        <w:t>io</w:t>
+      </w:r>
+      <w:proofErr w:type="spellEnd"/>
+      <w:r>
+        <w:t>, est</w:t>
+      </w:r>
+      <w:r>
+        <w:t>e</w:t>
+      </w:r>
+      <w:r>
+        <w:t xml:space="preserve"> se encarga de gestionar la </w:t>
+      </w:r>
+      <w:r>
+        <w:t>e</w:t>
+      </w:r>
+      <w:r>
+        <w:t>ntrada</w:t>
+      </w:r>
+      <w:r>
+        <w:t xml:space="preserve"> y s</w:t>
+      </w:r>
+      <w:r>
+        <w:t>alida</w:t>
+      </w:r>
+      <w:r>
+        <w:t xml:space="preserve"> del programa</w:t>
+      </w:r>
+      <w:r>
+        <w:t xml:space="preserve">, dado que al finalizar se deben escribir las partidas y jugadores a disco. Se utiliza la clase </w:t>
+      </w:r>
+      <w:proofErr w:type="spellStart"/>
+      <w:proofErr w:type="gramStart"/>
+      <w:r>
+        <w:t>java.util</w:t>
+      </w:r>
+      <w:proofErr w:type="gramEnd"/>
+      <w:r>
+        <w:t>.FileWriter</w:t>
+      </w:r>
+      <w:proofErr w:type="spellEnd"/>
+      <w:r>
+        <w:t xml:space="preserve"> para declarar los atributos descriptores </w:t>
+      </w:r>
+      <w:r>
+        <w:t>necesarios para escribir en fichero</w:t>
+      </w:r>
+      <w:r>
+        <w:t xml:space="preserve">. </w:t>
+      </w:r>
+    </w:p>
+    <w:p>
+      <w:r>
+        <w:t xml:space="preserve">Por otra parte, se encuentra el paquete </w:t>
+      </w:r>
+      <w:r>
+        <w:rPr>
+          <w:i/>
+          <w:iCs/>
+        </w:rPr>
+        <w:t>data</w:t>
+      </w:r>
+      <w:r>
+        <w:t xml:space="preserve"> que porta las clases necesarias para el </w:t>
+      </w:r>
+      <w:proofErr w:type="spellStart"/>
+      <w:r>
+        <w:t>parseo</w:t>
+      </w:r>
+      <w:proofErr w:type="spellEnd"/>
+      <w:r>
+        <w:t xml:space="preserve"> de los ficheros </w:t>
+      </w:r>
+      <w:r>
+        <w:t>JSON</w:t>
+      </w:r>
+      <w:r>
+        <w:t xml:space="preserve"> obtenidos </w:t>
+      </w:r>
+      <w:r>
+        <w:t>a través de</w:t>
+      </w:r>
+      <w:r>
+        <w:t xml:space="preserve"> la API</w:t>
+      </w:r>
+      <w:r>
+        <w:t xml:space="preserve">. </w:t>
+      </w:r>
+      <w:r>
+        <w:t>Contiene</w:t>
+      </w:r>
+      <w:r>
+        <w:t xml:space="preserve"> la</w:t>
+      </w:r>
+      <w:r>
+        <w:t>s</w:t>
+      </w:r>
+      <w:r>
+        <w:t xml:space="preserve"> case </w:t>
+      </w:r>
+      <w:proofErr w:type="spellStart"/>
+      <w:r>
+        <w:t>class</w:t>
+      </w:r>
+      <w:r>
+        <w:t>es</w:t>
+      </w:r>
+      <w:proofErr w:type="spellEnd"/>
+      <w:r>
+        <w:t>:</w:t>
+      </w:r>
+      <w:r>
+        <w:t xml:space="preserve"> </w:t>
+      </w:r>
+      <w:r>
+        <w:rPr>
+          <w:i/>
+          <w:iCs/>
+        </w:rPr>
+        <w:t>Match</w:t>
+      </w:r>
+      <w:r>
+        <w:t xml:space="preserve"> que posee </w:t>
+      </w:r>
+      <w:r>
+        <w:lastRenderedPageBreak/>
+        <w:t>información de una partida concreta</w:t>
+      </w:r>
+      <w:r>
+        <w:t xml:space="preserve">; </w:t>
+      </w:r>
+      <w:r>
+        <w:rPr>
+          <w:i/>
+          <w:iCs/>
+        </w:rPr>
+        <w:t>Player</w:t>
+      </w:r>
+      <w:r>
+        <w:t xml:space="preserve"> </w:t>
+      </w:r>
+      <w:r>
+        <w:t xml:space="preserve">que </w:t>
+      </w:r>
+      <w:r>
+        <w:t>contiene información sobre el jugador respecto a la partida</w:t>
+      </w:r>
+      <w:r>
+        <w:t xml:space="preserve">; </w:t>
+      </w:r>
+      <w:proofErr w:type="spellStart"/>
+      <w:r>
+        <w:rPr>
+          <w:i/>
+          <w:iCs/>
+        </w:rPr>
+        <w:t>Profile</w:t>
+      </w:r>
+      <w:proofErr w:type="spellEnd"/>
+      <w:r>
+        <w:t>, esta contiene información más detallada sobre el jugador</w:t>
+      </w:r>
+      <w:r>
+        <w:t xml:space="preserve">; </w:t>
+      </w:r>
+      <w:proofErr w:type="spellStart"/>
+      <w:r>
+        <w:rPr>
+          <w:i/>
+          <w:iCs/>
+        </w:rPr>
+        <w:t>MatchArchive</w:t>
+      </w:r>
+      <w:proofErr w:type="spellEnd"/>
+      <w:r>
+        <w:t xml:space="preserve"> </w:t>
+      </w:r>
+      <w:r>
+        <w:t>que una</w:t>
+      </w:r>
+      <w:r>
+        <w:t xml:space="preserve"> clase contenedora </w:t>
+      </w:r>
+      <w:r>
+        <w:t xml:space="preserve">necesaria para el </w:t>
+      </w:r>
+      <w:proofErr w:type="spellStart"/>
+      <w:r>
+        <w:t>parseo</w:t>
+      </w:r>
+      <w:proofErr w:type="spellEnd"/>
+      <w:r>
+        <w:t xml:space="preserve"> de los datos provenientes de la API</w:t>
+      </w:r>
+      <w:r>
+        <w:t xml:space="preserve"> y consiste en una lista de partidas</w:t>
+      </w:r>
+      <w:r>
+        <w:t xml:space="preserve">; </w:t>
+      </w:r>
+      <w:proofErr w:type="spellStart"/>
+      <w:r>
+        <w:rPr>
+          <w:i/>
+          <w:iCs/>
+        </w:rPr>
+        <w:t>PlayerTournament</w:t>
+      </w:r>
+      <w:proofErr w:type="spellEnd"/>
+      <w:r>
+        <w:t xml:space="preserve">, </w:t>
+      </w:r>
+      <w:r>
+        <w:rPr>
+          <w:i/>
+          <w:iCs/>
+        </w:rPr>
+        <w:t xml:space="preserve">Round </w:t>
+      </w:r>
+      <w:r>
+        <w:t xml:space="preserve">y </w:t>
+      </w:r>
+      <w:proofErr w:type="spellStart"/>
+      <w:r>
+        <w:rPr>
+          <w:i/>
+          <w:iCs/>
+        </w:rPr>
+        <w:t>Tournament</w:t>
+      </w:r>
+      <w:proofErr w:type="spellEnd"/>
+      <w:r>
+        <w:t xml:space="preserve"> </w:t>
+      </w:r>
+      <w:r>
+        <w:t>para el registro de la información de los torneos del jugador, las rondas y los torneos respectivamente</w:t>
+      </w:r>
+      <w:r>
+        <w:t xml:space="preserve">. </w:t>
+      </w:r>
+    </w:p>
+    <w:p>
+      <w:r>
+        <w:t>E</w:t>
+      </w:r>
+      <w:r>
+        <w:t>n cuanto al</w:t>
+      </w:r>
+      <w:r>
+        <w:t xml:space="preserve"> paquete </w:t>
+      </w:r>
+      <w:r>
+        <w:rPr>
+          <w:i/>
+          <w:iCs/>
+        </w:rPr>
+        <w:t>manager</w:t>
+      </w:r>
+      <w:r>
+        <w:t>,</w:t>
+      </w:r>
+      <w:r>
+        <w:rPr>
+          <w:i/>
+          <w:iCs/>
+        </w:rPr>
+        <w:t xml:space="preserve"> </w:t>
+      </w:r>
+      <w:r>
+        <w:t xml:space="preserve">este </w:t>
+      </w:r>
+      <w:r>
+        <w:t xml:space="preserve">tiene como objeto principal </w:t>
+      </w:r>
+      <w:r>
+        <w:rPr>
+          <w:i/>
+          <w:iCs/>
+        </w:rPr>
+        <w:t>Manager</w:t>
+      </w:r>
+      <w:r>
+        <w:t xml:space="preserve">, que </w:t>
+      </w:r>
+      <w:r>
+        <w:t>posee</w:t>
+      </w:r>
+      <w:r>
+        <w:t xml:space="preserve"> </w:t>
+      </w:r>
+      <w:r>
+        <w:t xml:space="preserve">un </w:t>
+      </w:r>
+      <w:r>
+        <w:t xml:space="preserve">método </w:t>
+      </w:r>
+      <w:proofErr w:type="spellStart"/>
+      <w:r>
+        <w:rPr>
+          <w:i/>
+          <w:iCs/>
+        </w:rPr>
+        <w:t>apply</w:t>
+      </w:r>
+      <w:proofErr w:type="spellEnd"/>
+      <w:r>
+        <w:t xml:space="preserve">, el cual contiene </w:t>
+      </w:r>
+      <w:r>
+        <w:t xml:space="preserve">el pipeline donde se </w:t>
+      </w:r>
+      <w:proofErr w:type="spellStart"/>
+      <w:r>
+        <w:t>parsearán</w:t>
+      </w:r>
+      <w:proofErr w:type="spellEnd"/>
+      <w:r>
+        <w:t xml:space="preserve"> las clases con el método </w:t>
+      </w:r>
+      <w:proofErr w:type="spellStart"/>
+      <w:r>
+        <w:rPr>
+          <w:i/>
+          <w:iCs/>
+        </w:rPr>
+        <w:t>parseJson</w:t>
+      </w:r>
+      <w:proofErr w:type="spellEnd"/>
+      <w:r>
+        <w:t xml:space="preserve"> de spray-</w:t>
+      </w:r>
+      <w:proofErr w:type="spellStart"/>
+      <w:r>
+        <w:t>json</w:t>
+      </w:r>
+      <w:proofErr w:type="spellEnd"/>
+      <w:r>
+        <w:t xml:space="preserve"> y se enviarán las peticiones HTTP con </w:t>
+      </w:r>
+      <w:proofErr w:type="spellStart"/>
+      <w:r>
+        <w:t>requests</w:t>
+      </w:r>
+      <w:proofErr w:type="spellEnd"/>
+      <w:r>
+        <w:t xml:space="preserve">. El método </w:t>
+      </w:r>
+      <w:r>
+        <w:t>tiene</w:t>
+      </w:r>
+      <w:r>
+        <w:t xml:space="preserve"> como salida un iterador de </w:t>
+      </w:r>
+      <w:r>
+        <w:t xml:space="preserve">tuplas de </w:t>
+      </w:r>
+      <w:r>
+        <w:t>partidas y lista de jugadores. E</w:t>
+      </w:r>
+      <w:r>
+        <w:t>n cuanto al</w:t>
+      </w:r>
+      <w:r>
+        <w:t xml:space="preserve"> objeto </w:t>
+      </w:r>
+      <w:proofErr w:type="spellStart"/>
+      <w:r>
+        <w:rPr>
+          <w:i/>
+          <w:iCs/>
+        </w:rPr>
+        <w:t>Getters</w:t>
+      </w:r>
+      <w:proofErr w:type="spellEnd"/>
+      <w:r>
+        <w:t xml:space="preserve"> tiene </w:t>
+      </w:r>
+      <w:r>
+        <w:t>los</w:t>
+      </w:r>
+      <w:r>
+        <w:t xml:space="preserve"> </w:t>
+      </w:r>
+      <w:proofErr w:type="spellStart"/>
+      <w:r>
+        <w:rPr>
+          <w:i/>
+          <w:iCs/>
+        </w:rPr>
+        <w:t>getters</w:t>
+      </w:r>
+      <w:proofErr w:type="spellEnd"/>
+      <w:r>
+        <w:rPr>
+          <w:i/>
+          <w:iCs/>
+        </w:rPr>
+        <w:t xml:space="preserve"> </w:t>
+      </w:r>
+      <w:r>
+        <w:t xml:space="preserve">necesarios para obtener los datos </w:t>
+      </w:r>
+      <w:r>
+        <w:t xml:space="preserve">a lo largo del </w:t>
+      </w:r>
+      <w:r>
+        <w:t xml:space="preserve">pipeline. El método </w:t>
+      </w:r>
+      <w:proofErr w:type="spellStart"/>
+      <w:r>
+        <w:rPr>
+          <w:i/>
+          <w:iCs/>
+        </w:rPr>
+        <w:t>getTitledPlayers</w:t>
+      </w:r>
+      <w:proofErr w:type="spellEnd"/>
+      <w:r>
+        <w:t xml:space="preserve"> devuelve un iterador con los nombres de los jugadores de un título dado; </w:t>
+      </w:r>
+      <w:proofErr w:type="spellStart"/>
+      <w:r>
+        <w:rPr>
+          <w:i/>
+          <w:iCs/>
+        </w:rPr>
+        <w:t>getPlayerTournaments</w:t>
+      </w:r>
+      <w:proofErr w:type="spellEnd"/>
+      <w:r>
+        <w:t xml:space="preserve"> que </w:t>
+      </w:r>
+      <w:r>
+        <w:t>retorna</w:t>
+      </w:r>
+      <w:r>
+        <w:t xml:space="preserve"> un iterador con los torneos de dicho jugador; </w:t>
+      </w:r>
+      <w:proofErr w:type="spellStart"/>
+      <w:r>
+        <w:rPr>
+          <w:i/>
+          <w:iCs/>
+        </w:rPr>
+        <w:t>getRounds</w:t>
+      </w:r>
+      <w:proofErr w:type="spellEnd"/>
+      <w:r>
+        <w:t xml:space="preserve"> devuelve un iterador con la </w:t>
+      </w:r>
+      <w:proofErr w:type="spellStart"/>
+      <w:r>
+        <w:t>url</w:t>
+      </w:r>
+      <w:proofErr w:type="spellEnd"/>
+      <w:r>
+        <w:t xml:space="preserve"> de las rondas de un torneo específico; </w:t>
+      </w:r>
+      <w:proofErr w:type="spellStart"/>
+      <w:r>
+        <w:rPr>
+          <w:i/>
+          <w:iCs/>
+        </w:rPr>
+        <w:t>getGroups</w:t>
+      </w:r>
+      <w:proofErr w:type="spellEnd"/>
+      <w:r>
+        <w:t xml:space="preserve"> devuelve otro iterador de grupos dado el identificador de una ronda específica; </w:t>
+      </w:r>
+      <w:proofErr w:type="spellStart"/>
+      <w:r>
+        <w:rPr>
+          <w:i/>
+          <w:iCs/>
+        </w:rPr>
+        <w:t>getMatch</w:t>
+      </w:r>
+      <w:proofErr w:type="spellEnd"/>
+      <w:r>
+        <w:t xml:space="preserve"> devuelve un iterador de partidas; </w:t>
+      </w:r>
+      <w:proofErr w:type="spellStart"/>
+      <w:r>
+        <w:rPr>
+          <w:i/>
+          <w:iCs/>
+        </w:rPr>
+        <w:t>getPlayer</w:t>
+      </w:r>
+      <w:proofErr w:type="spellEnd"/>
+      <w:r>
+        <w:t xml:space="preserve"> devuelve un </w:t>
+      </w:r>
+      <w:proofErr w:type="spellStart"/>
+      <w:r>
+        <w:t>Option</w:t>
+      </w:r>
+      <w:proofErr w:type="spellEnd"/>
+      <w:r>
+        <w:t>[</w:t>
+      </w:r>
+      <w:proofErr w:type="spellStart"/>
+      <w:r>
+        <w:t>Profile</w:t>
+      </w:r>
+      <w:proofErr w:type="spellEnd"/>
+      <w:r>
+        <w:t xml:space="preserve">], ya que puede ser que falle la petición y, por último, el método </w:t>
+      </w:r>
+      <w:proofErr w:type="spellStart"/>
+      <w:r>
+        <w:rPr>
+          <w:i/>
+          <w:iCs/>
+        </w:rPr>
+        <w:t>getPlayers</w:t>
+      </w:r>
+      <w:proofErr w:type="spellEnd"/>
+      <w:r>
+        <w:t xml:space="preserve"> que se utiliza para transformar el </w:t>
+      </w:r>
+      <w:r>
+        <w:t>i</w:t>
+      </w:r>
+      <w:r>
+        <w:t xml:space="preserve">terador de </w:t>
+      </w:r>
+      <w:r>
+        <w:t>partidas</w:t>
+      </w:r>
+      <w:r>
+        <w:t xml:space="preserve"> en</w:t>
+      </w:r>
+      <w:r>
+        <w:t xml:space="preserve"> otro</w:t>
+      </w:r>
+      <w:r>
+        <w:t xml:space="preserve"> de tuplas de </w:t>
+      </w:r>
+      <w:r>
+        <w:t xml:space="preserve">partidas y listas de dos jugadores </w:t>
+      </w:r>
+      <w:r>
+        <w:t xml:space="preserve">que es la información necesaria para generar el dataset </w:t>
+      </w:r>
+      <w:r>
+        <w:t>de</w:t>
+      </w:r>
+      <w:r>
+        <w:t xml:space="preserve"> las consultas. </w:t>
+      </w:r>
+      <w:r>
+        <w:t>Esta</w:t>
+      </w:r>
+      <w:r>
+        <w:t xml:space="preserve"> clase </w:t>
+      </w:r>
+      <w:r>
+        <w:t>está asociada con</w:t>
+      </w:r>
+      <w:r>
+        <w:t xml:space="preserve"> </w:t>
+      </w:r>
+      <w:r>
+        <w:rPr>
+          <w:i/>
+          <w:iCs/>
+        </w:rPr>
+        <w:t>Parser</w:t>
+      </w:r>
+      <w:r>
+        <w:t xml:space="preserve"> </w:t>
+      </w:r>
+      <w:r>
+        <w:t xml:space="preserve">dado </w:t>
+      </w:r>
+      <w:r>
+        <w:t xml:space="preserve">que se necesita </w:t>
+      </w:r>
+      <w:proofErr w:type="spellStart"/>
+      <w:r>
+        <w:t>parsear</w:t>
+      </w:r>
+      <w:proofErr w:type="spellEnd"/>
+      <w:r>
+        <w:t xml:space="preserve"> </w:t>
+      </w:r>
+      <w:r>
+        <w:t xml:space="preserve">el JSON a una case </w:t>
+      </w:r>
+      <w:proofErr w:type="spellStart"/>
+      <w:r>
+        <w:t>class</w:t>
+      </w:r>
+      <w:proofErr w:type="spellEnd"/>
+      <w:r>
+        <w:t xml:space="preserve"> del paquete </w:t>
+      </w:r>
+      <w:r>
+        <w:rPr>
+          <w:i/>
+          <w:iCs/>
+        </w:rPr>
+        <w:t>data</w:t>
+      </w:r>
+      <w:r>
+        <w:t xml:space="preserve">; </w:t>
+      </w:r>
+      <w:proofErr w:type="spellStart"/>
+      <w:r>
+        <w:rPr>
+          <w:i/>
+          <w:iCs/>
+        </w:rPr>
+        <w:t>Fold</w:t>
+      </w:r>
+      <w:proofErr w:type="spellEnd"/>
+      <w:r>
+        <w:t xml:space="preserve">, al </w:t>
+      </w:r>
+      <w:r>
+        <w:t>utiliza</w:t>
+      </w:r>
+      <w:r>
+        <w:t>rse</w:t>
+      </w:r>
+      <w:r>
+        <w:t xml:space="preserve"> </w:t>
+      </w:r>
+      <w:r>
+        <w:t xml:space="preserve">el método </w:t>
+      </w:r>
+      <w:proofErr w:type="spellStart"/>
+      <w:r>
+        <w:rPr>
+          <w:i/>
+          <w:iCs/>
+        </w:rPr>
+        <w:t>fold</w:t>
+      </w:r>
+      <w:proofErr w:type="spellEnd"/>
+      <w:r>
+        <w:t xml:space="preserve"> para atrapar la respuesta </w:t>
+      </w:r>
+      <w:r>
+        <w:t xml:space="preserve">en un </w:t>
+      </w:r>
+      <w:r>
+        <w:t xml:space="preserve">Try </w:t>
+      </w:r>
+      <w:r>
+        <w:t xml:space="preserve">dado que el </w:t>
+      </w:r>
+      <w:r>
+        <w:t xml:space="preserve">método </w:t>
+      </w:r>
+      <w:proofErr w:type="spellStart"/>
+      <w:r>
+        <w:rPr>
+          <w:i/>
+          <w:iCs/>
+        </w:rPr>
+        <w:t>get</w:t>
+      </w:r>
+      <w:proofErr w:type="spellEnd"/>
+      <w:r>
+        <w:t xml:space="preserve"> de </w:t>
+      </w:r>
+      <w:proofErr w:type="spellStart"/>
+      <w:r>
+        <w:t>requests</w:t>
+      </w:r>
+      <w:proofErr w:type="spellEnd"/>
+      <w:r>
+        <w:t xml:space="preserve"> </w:t>
+      </w:r>
+      <w:r>
+        <w:t xml:space="preserve">puede fallar; </w:t>
+      </w:r>
+      <w:r>
+        <w:t>y</w:t>
+      </w:r>
+      <w:r>
+        <w:t>, por último,</w:t>
+      </w:r>
+      <w:r>
+        <w:t xml:space="preserve"> </w:t>
+      </w:r>
+      <w:proofErr w:type="spellStart"/>
+      <w:r>
+        <w:rPr>
+          <w:i/>
+          <w:iCs/>
+        </w:rPr>
+        <w:t>UnfoldIterator</w:t>
+      </w:r>
+      <w:proofErr w:type="spellEnd"/>
+      <w:r>
+        <w:t xml:space="preserve"> </w:t>
+      </w:r>
+      <w:r>
+        <w:t xml:space="preserve">que contiene el </w:t>
+      </w:r>
+      <w:r>
+        <w:t xml:space="preserve">método </w:t>
+      </w:r>
+      <w:proofErr w:type="spellStart"/>
+      <w:r>
+        <w:rPr>
+          <w:i/>
+          <w:iCs/>
+        </w:rPr>
+        <w:t>unfold</w:t>
+      </w:r>
+      <w:proofErr w:type="spellEnd"/>
+      <w:r>
+        <w:t xml:space="preserve"> </w:t>
+      </w:r>
+      <w:r>
+        <w:t xml:space="preserve">utilizada por </w:t>
+      </w:r>
+      <w:proofErr w:type="spellStart"/>
+      <w:r>
+        <w:rPr>
+          <w:i/>
+          <w:iCs/>
+        </w:rPr>
+        <w:t>getPlayers</w:t>
+      </w:r>
+      <w:proofErr w:type="spellEnd"/>
+      <w:r>
+        <w:t xml:space="preserve"> es </w:t>
+      </w:r>
+      <w:r>
+        <w:t>una función de orden superior que permite mantener un estado S</w:t>
+      </w:r>
+      <w:r>
+        <w:t xml:space="preserve"> mediante un conjunto para</w:t>
+      </w:r>
+      <w:r>
+        <w:t xml:space="preserve"> saber si ya se han </w:t>
+      </w:r>
+      <w:r>
+        <w:t xml:space="preserve">procesado </w:t>
+      </w:r>
+      <w:r>
+        <w:t xml:space="preserve">determinados jugadores </w:t>
+      </w:r>
+      <w:r>
+        <w:t xml:space="preserve">y </w:t>
+      </w:r>
+      <w:r>
+        <w:t xml:space="preserve">no tener que volver a solicitar la petición HTTP. </w:t>
+      </w:r>
+      <w:r>
+        <w:t>Cabe señalar que e</w:t>
+      </w:r>
+      <w:r>
+        <w:t xml:space="preserve">l objeto </w:t>
+      </w:r>
+      <w:proofErr w:type="spellStart"/>
+      <w:r>
+        <w:rPr>
+          <w:i/>
+          <w:iCs/>
+        </w:rPr>
+        <w:t>Fold</w:t>
+      </w:r>
+      <w:proofErr w:type="spellEnd"/>
+      <w:r>
+        <w:t xml:space="preserve"> contiene una </w:t>
+      </w:r>
+      <w:r>
+        <w:t>clase implícita denominada</w:t>
+      </w:r>
+      <w:r>
+        <w:t xml:space="preserve"> </w:t>
+      </w:r>
+      <w:proofErr w:type="spellStart"/>
+      <w:r>
+        <w:rPr>
+          <w:i/>
+          <w:iCs/>
+        </w:rPr>
+        <w:t>TryFold</w:t>
+      </w:r>
+      <w:proofErr w:type="spellEnd"/>
+      <w:r>
+        <w:t xml:space="preserve">, la cual contiene </w:t>
+      </w:r>
+      <w:r>
+        <w:t>el</w:t>
+      </w:r>
+      <w:r>
+        <w:t xml:space="preserve"> método </w:t>
+      </w:r>
+      <w:proofErr w:type="spellStart"/>
+      <w:r>
+        <w:rPr>
+          <w:i/>
+          <w:iCs/>
+        </w:rPr>
+        <w:t>fold</w:t>
+      </w:r>
+      <w:proofErr w:type="spellEnd"/>
+      <w:r>
+        <w:t xml:space="preserve"> </w:t>
+      </w:r>
+      <w:proofErr w:type="spellStart"/>
+      <w:r>
+        <w:t>constistente</w:t>
+      </w:r>
+      <w:proofErr w:type="spellEnd"/>
+      <w:r>
+        <w:t xml:space="preserve"> en un </w:t>
+      </w:r>
+      <w:proofErr w:type="spellStart"/>
+      <w:r>
+        <w:rPr>
+          <w:i/>
+          <w:iCs/>
+        </w:rPr>
+        <w:t>pattern</w:t>
+      </w:r>
+      <w:proofErr w:type="spellEnd"/>
+      <w:r>
+        <w:rPr>
+          <w:i/>
+          <w:iCs/>
+        </w:rPr>
+        <w:t xml:space="preserve"> </w:t>
+      </w:r>
+      <w:proofErr w:type="spellStart"/>
+      <w:r>
+        <w:rPr>
+          <w:i/>
+          <w:iCs/>
+        </w:rPr>
+        <w:t>matching</w:t>
+      </w:r>
+      <w:proofErr w:type="spellEnd"/>
+      <w:r>
+        <w:t>, es decir, si se obtiene un éxito se ejecuta una rama y, en caso contrario, la otra</w:t>
+      </w:r>
+      <w:r>
+        <w:t xml:space="preserve">. Por otro lado, la clase </w:t>
+      </w:r>
+      <w:proofErr w:type="spellStart"/>
+      <w:r>
+        <w:rPr>
+          <w:i/>
+          <w:iCs/>
+        </w:rPr>
+        <w:t>UnfoldIterator</w:t>
+      </w:r>
+      <w:proofErr w:type="spellEnd"/>
+      <w:r>
+        <w:t xml:space="preserve"> </w:t>
+      </w:r>
+      <w:r>
+        <w:t>posee</w:t>
+      </w:r>
+      <w:r>
+        <w:t xml:space="preserve"> un </w:t>
+      </w:r>
+      <w:proofErr w:type="spellStart"/>
+      <w:r>
+        <w:rPr>
+          <w:i/>
+          <w:iCs/>
+        </w:rPr>
+        <w:t>companion</w:t>
+      </w:r>
+      <w:proofErr w:type="spellEnd"/>
+      <w:r>
+        <w:rPr>
+          <w:i/>
+          <w:iCs/>
+        </w:rPr>
+        <w:t xml:space="preserve"> </w:t>
+      </w:r>
+      <w:proofErr w:type="spellStart"/>
+      <w:r>
+        <w:rPr>
+          <w:i/>
+          <w:iCs/>
+        </w:rPr>
+        <w:t>object</w:t>
+      </w:r>
+      <w:proofErr w:type="spellEnd"/>
+      <w:r>
+        <w:t xml:space="preserve"> con dos </w:t>
+      </w:r>
+      <w:r>
+        <w:t>clases implícitas</w:t>
+      </w:r>
+      <w:r>
+        <w:t xml:space="preserve"> que contienen dos definiciones de </w:t>
+      </w:r>
+      <w:proofErr w:type="spellStart"/>
+      <w:r>
+        <w:t>unfold</w:t>
+      </w:r>
+      <w:proofErr w:type="spellEnd"/>
+      <w:r>
+        <w:t xml:space="preserve">. El segundo de ellos es utilizado para generar el iterador de partidas y se construye a partir del primero. Este último al ser más sencillo se utiliza para la creación de un contador </w:t>
+      </w:r>
+      <w:r>
+        <w:t>para proporcionar</w:t>
+      </w:r>
+      <w:r>
+        <w:t xml:space="preserve"> </w:t>
+      </w:r>
+      <w:r>
+        <w:rPr>
+          <w:i/>
+          <w:iCs/>
+        </w:rPr>
+        <w:t>feedback</w:t>
+      </w:r>
+      <w:r>
+        <w:t xml:space="preserve"> acerca del n</w:t>
+      </w:r>
+      <w:r>
+        <w:t>úmero</w:t>
+      </w:r>
+      <w:r>
+        <w:t xml:space="preserve"> de partidas obtenidas. El objeto </w:t>
+      </w:r>
+      <w:r>
+        <w:rPr>
+          <w:i/>
+          <w:iCs/>
+        </w:rPr>
+        <w:t>Parser</w:t>
+      </w:r>
+      <w:r>
+        <w:t xml:space="preserve"> </w:t>
+      </w:r>
+      <w:proofErr w:type="gramStart"/>
+      <w:r>
+        <w:t xml:space="preserve">permite </w:t>
+      </w:r>
+      <w:r>
+        <w:t xml:space="preserve"> </w:t>
+      </w:r>
+      <w:proofErr w:type="spellStart"/>
+      <w:r>
+        <w:t>parsear</w:t>
+      </w:r>
+      <w:proofErr w:type="spellEnd"/>
+      <w:proofErr w:type="gramEnd"/>
+      <w:r>
+        <w:t xml:space="preserve"> la información de los </w:t>
+      </w:r>
+      <w:r>
+        <w:t>JSON</w:t>
+      </w:r>
+      <w:r>
+        <w:t xml:space="preserve"> a las correspondientes </w:t>
+      </w:r>
+      <w:r>
+        <w:rPr>
+          <w:i/>
+          <w:iCs/>
+        </w:rPr>
+        <w:t xml:space="preserve">case </w:t>
+      </w:r>
+      <w:proofErr w:type="spellStart"/>
+      <w:r>
+        <w:rPr>
+          <w:i/>
+          <w:iCs/>
+        </w:rPr>
+        <w:t>classes</w:t>
+      </w:r>
+      <w:proofErr w:type="spellEnd"/>
+      <w:r>
+        <w:t xml:space="preserve"> del paquete </w:t>
+      </w:r>
+      <w:r>
+        <w:rPr>
+          <w:i/>
+          <w:iCs/>
+        </w:rPr>
+        <w:t>data</w:t>
+      </w:r>
+      <w:r>
+        <w:t xml:space="preserve">. El método </w:t>
+      </w:r>
+      <w:proofErr w:type="spellStart"/>
+      <w:r>
+        <w:rPr>
+          <w:i/>
+          <w:iCs/>
+        </w:rPr>
+        <w:t>listJsonWriter</w:t>
+      </w:r>
+      <w:proofErr w:type="spellEnd"/>
+      <w:r>
+        <w:t xml:space="preserve"> se definió para poder </w:t>
+      </w:r>
+      <w:proofErr w:type="spellStart"/>
+      <w:r>
+        <w:t>parsear</w:t>
+      </w:r>
+      <w:proofErr w:type="spellEnd"/>
+      <w:r>
+        <w:t xml:space="preserve"> una lista de objetos</w:t>
+      </w:r>
+      <w:r>
+        <w:t xml:space="preserve"> y un</w:t>
+      </w:r>
+      <w:r>
+        <w:t xml:space="preserve"> objeto</w:t>
+      </w:r>
+      <w:r>
+        <w:t xml:space="preserve"> denominado</w:t>
+      </w:r>
+      <w:r>
+        <w:t xml:space="preserve"> </w:t>
+      </w:r>
+      <w:proofErr w:type="spellStart"/>
+      <w:r>
+        <w:rPr>
+          <w:i/>
+          <w:iCs/>
+        </w:rPr>
+        <w:t>TimestampJsonFormat</w:t>
+      </w:r>
+      <w:proofErr w:type="spellEnd"/>
+      <w:r>
+        <w:t xml:space="preserve"> </w:t>
+      </w:r>
+      <w:r>
+        <w:t xml:space="preserve">para el </w:t>
+      </w:r>
+      <w:proofErr w:type="spellStart"/>
+      <w:r>
+        <w:t>parseo</w:t>
+      </w:r>
+      <w:proofErr w:type="spellEnd"/>
+      <w:r>
+        <w:t xml:space="preserve"> del tipo de datos </w:t>
+      </w:r>
+      <w:proofErr w:type="spellStart"/>
+      <w:r>
+        <w:rPr>
+          <w:i/>
+          <w:iCs/>
+        </w:rPr>
+        <w:t>Timestamp</w:t>
+      </w:r>
+      <w:proofErr w:type="spellEnd"/>
+      <w:r>
+        <w:rPr>
+          <w:i/>
+          <w:iCs/>
+        </w:rPr>
+        <w:t xml:space="preserve"> </w:t>
+      </w:r>
+      <w:r>
+        <w:t>para fechas</w:t>
+      </w:r>
+      <w:r>
+        <w:t>.</w:t>
+      </w:r>
+    </w:p>
+    <w:p>
+      <w:pPr>
+        <w:pStyle w:val="Ttulo2"/>
+      </w:pPr>
+      <w:bookmarkStart w:id="11" w:name="_Toc128039850"/>
+      <w:r>
+        <w:lastRenderedPageBreak/>
+        <w:t xml:space="preserve">3.2. </w:t>
+      </w:r>
+      <w:r>
+        <w:t xml:space="preserve">Consultas con </w:t>
+      </w:r>
+      <w:proofErr w:type="spellStart"/>
+      <w:r>
+        <w:t>GraphFrames</w:t>
+      </w:r>
+      <w:bookmarkEnd w:id="11"/>
+      <w:proofErr w:type="spellEnd"/>
       <w:r>
         <w:t xml:space="preserve"> </w:t>
       </w:r>
@@ -2226,10 +5113,6 @@
       <w:pPr>
         <w:spacing w:line="480" w:lineRule="auto"/>
         <w:jc w:val="left"/>
-        <w:rPr>
-          <w:sz w:val="36"/>
-          <w:szCs w:val="36"/>
-        </w:rPr>
       </w:pPr>
       <w:r>
         <w:br w:type="page"/>
@@ -2237,53 +5120,25 @@
     </w:p>
     <w:p>
       <w:pPr>
-        <w:pStyle w:val="Ttulo3"/>
-      </w:pPr>
-      <w:bookmarkStart w:id="8" w:name="_Toc125455815"/>
+        <w:pStyle w:val="Ttulo2"/>
+      </w:pPr>
+      <w:bookmarkStart w:id="12" w:name="_Toc128039851"/>
       <w:r>
         <w:lastRenderedPageBreak/>
-        <w:t>3.1.1. Especificación</w:t>
-      </w:r>
-      <w:bookmarkEnd w:id="8"/>
-    </w:p>
-    <w:p>
-      <w:pPr>
-        <w:pStyle w:val="Prrafodelista"/>
-        <w:ind w:left="0"/>
-      </w:pPr>
-    </w:p>
-    <w:p>
-      <w:pPr>
-        <w:pStyle w:val="Prrafodelista"/>
-        <w:ind w:left="0"/>
-        <w:rPr>
-          <w:b/>
-          <w:bCs/>
-          <w:u w:val="single"/>
-        </w:rPr>
-      </w:pPr>
-      <w:r>
-        <w:br w:type="page"/>
-      </w:r>
-    </w:p>
-    <w:p>
-      <w:pPr>
-        <w:pStyle w:val="Ttulo3"/>
-      </w:pPr>
-      <w:bookmarkStart w:id="9" w:name="_Toc125455816"/>
-      <w:r>
-        <w:lastRenderedPageBreak/>
-        <w:t xml:space="preserve">3.1.2. </w:t>
-      </w:r>
-      <w:r>
-        <w:t>Arquitectura</w:t>
-      </w:r>
-      <w:bookmarkEnd w:id="9"/>
+        <w:t>3.3. Despliegue en AWS</w:t>
+      </w:r>
+      <w:bookmarkEnd w:id="12"/>
     </w:p>
     <w:p>
       <w:pPr>
         <w:spacing w:line="480" w:lineRule="auto"/>
         <w:jc w:val="left"/>
+        <w:rPr>
+          <w:b/>
+          <w:bCs/>
+          <w:sz w:val="50"/>
+          <w:szCs w:val="50"/>
+        </w:rPr>
       </w:pPr>
       <w:r>
         <w:br w:type="page"/>
@@ -2291,30 +5146,47 @@
     </w:p>
     <w:p>
       <w:pPr>
-        <w:pStyle w:val="Ttulo3"/>
-      </w:pPr>
-      <w:bookmarkStart w:id="10" w:name="_Toc125455817"/>
+        <w:pStyle w:val="Ttulo1"/>
+        <w:spacing w:line="360" w:lineRule="auto"/>
+      </w:pPr>
+      <w:bookmarkStart w:id="13" w:name="_Toc128039852"/>
       <w:r>
         <w:lastRenderedPageBreak/>
-        <w:t>3.1.3. Diseño</w:t>
-      </w:r>
-      <w:bookmarkEnd w:id="10"/>
-    </w:p>
-    <w:p>
-      <w:r>
-        <w:t xml:space="preserve">(irá el mayor número de páginas – se explica el código) </w:t>
-      </w:r>
-    </w:p>
-    <w:p/>
-    <w:p/>
-    <w:p>
-      <w:pPr>
+        <w:t xml:space="preserve">4. </w:t>
+      </w:r>
+      <w:r>
+        <w:t>Experimentos</w:t>
+      </w:r>
+      <w:bookmarkEnd w:id="13"/>
+    </w:p>
+    <w:p>
+      <w:pPr>
+        <w:pStyle w:val="Ttulo2"/>
+      </w:pPr>
+      <w:bookmarkStart w:id="14" w:name="_Toc128039853"/>
+      <w:r>
+        <w:t xml:space="preserve">4.1. </w:t>
+      </w:r>
+      <w:r>
+        <w:t>Resultados de las consultas</w:t>
+      </w:r>
+      <w:bookmarkEnd w:id="14"/>
+      <w:r>
+        <w:t xml:space="preserve"> </w:t>
+      </w:r>
+    </w:p>
+    <w:p>
+      <w:r>
+        <w:t>(3-4 páginas)</w:t>
+      </w:r>
+    </w:p>
+    <w:p>
+      <w:pPr>
+        <w:spacing w:line="480" w:lineRule="auto"/>
         <w:jc w:val="left"/>
-      </w:pPr>
-    </w:p>
-    <w:p>
-      <w:pPr>
-        <w:rPr>
+        <w:rPr>
+          <w:b/>
+          <w:bCs/>
           <w:sz w:val="40"/>
           <w:szCs w:val="40"/>
         </w:rPr>
@@ -2327,126 +5199,7 @@
       <w:pPr>
         <w:pStyle w:val="Ttulo2"/>
       </w:pPr>
-      <w:bookmarkStart w:id="11" w:name="_Toc125455818"/>
-      <w:r>
-        <w:lastRenderedPageBreak/>
-        <w:t xml:space="preserve">3.2. </w:t>
-      </w:r>
-      <w:r>
-        <w:t xml:space="preserve">Consultas con </w:t>
-      </w:r>
-      <w:proofErr w:type="spellStart"/>
-      <w:r>
-        <w:t>GraphFrames</w:t>
-      </w:r>
-      <w:bookmarkEnd w:id="11"/>
-      <w:proofErr w:type="spellEnd"/>
-      <w:r>
-        <w:t xml:space="preserve"> </w:t>
-      </w:r>
-    </w:p>
-    <w:p>
-      <w:r>
-        <w:t>(15-20</w:t>
-      </w:r>
-      <w:r>
-        <w:t xml:space="preserve"> páginas</w:t>
-      </w:r>
-      <w:r>
-        <w:t>)</w:t>
-      </w:r>
-    </w:p>
-    <w:p>
-      <w:pPr>
-        <w:spacing w:line="480" w:lineRule="auto"/>
-        <w:jc w:val="left"/>
-      </w:pPr>
-      <w:r>
-        <w:br w:type="page"/>
-      </w:r>
-    </w:p>
-    <w:p>
-      <w:pPr>
-        <w:pStyle w:val="Ttulo2"/>
-      </w:pPr>
-      <w:bookmarkStart w:id="12" w:name="_Toc125455819"/>
-      <w:r>
-        <w:lastRenderedPageBreak/>
-        <w:t>3.3. Despliegue en AWS</w:t>
-      </w:r>
-      <w:bookmarkEnd w:id="12"/>
-    </w:p>
-    <w:p>
-      <w:pPr>
-        <w:spacing w:line="480" w:lineRule="auto"/>
-        <w:jc w:val="left"/>
-        <w:rPr>
-          <w:b/>
-          <w:bCs/>
-          <w:sz w:val="50"/>
-          <w:szCs w:val="50"/>
-        </w:rPr>
-      </w:pPr>
-      <w:r>
-        <w:br w:type="page"/>
-      </w:r>
-    </w:p>
-    <w:p>
-      <w:pPr>
-        <w:pStyle w:val="Ttulo1"/>
-        <w:spacing w:line="360" w:lineRule="auto"/>
-      </w:pPr>
-      <w:bookmarkStart w:id="13" w:name="_Toc125455820"/>
-      <w:r>
-        <w:lastRenderedPageBreak/>
-        <w:t xml:space="preserve">4. </w:t>
-      </w:r>
-      <w:r>
-        <w:t>Experimentos</w:t>
-      </w:r>
-      <w:bookmarkEnd w:id="13"/>
-    </w:p>
-    <w:p>
-      <w:pPr>
-        <w:pStyle w:val="Ttulo2"/>
-      </w:pPr>
-      <w:bookmarkStart w:id="14" w:name="_Toc125455821"/>
-      <w:r>
-        <w:t xml:space="preserve">4.1. </w:t>
-      </w:r>
-      <w:r>
-        <w:t>Resultados de las consultas</w:t>
-      </w:r>
-      <w:bookmarkEnd w:id="14"/>
-      <w:r>
-        <w:t xml:space="preserve"> </w:t>
-      </w:r>
-    </w:p>
-    <w:p>
-      <w:r>
-        <w:t>(3-4 páginas)</w:t>
-      </w:r>
-    </w:p>
-    <w:p>
-      <w:pPr>
-        <w:spacing w:line="480" w:lineRule="auto"/>
-        <w:jc w:val="left"/>
-        <w:rPr>
-          <w:b/>
-          <w:bCs/>
-          <w:sz w:val="40"/>
-          <w:szCs w:val="40"/>
-        </w:rPr>
-      </w:pPr>
-      <w:r>
-        <w:br w:type="page"/>
-      </w:r>
-    </w:p>
-    <w:p>
-      <w:pPr>
-        <w:pStyle w:val="Ttulo2"/>
-      </w:pPr>
-      <w:bookmarkStart w:id="15" w:name="_Toc125455822"/>
+      <w:bookmarkStart w:id="15" w:name="_Toc128039854"/>
       <w:r>
         <w:lastRenderedPageBreak/>
         <w:t xml:space="preserve">4.2. </w:t>
@@ -2486,7 +5239,7 @@
         <w:pStyle w:val="Ttulo1"/>
         <w:spacing w:line="360" w:lineRule="auto"/>
       </w:pPr>
-      <w:bookmarkStart w:id="16" w:name="_Toc125455823"/>
+      <w:bookmarkStart w:id="16" w:name="_Toc128039855"/>
       <w:r>
         <w:lastRenderedPageBreak/>
         <w:t xml:space="preserve">5. </w:t>
@@ -2536,7 +5289,7 @@
       <w:pPr>
         <w:pStyle w:val="Ttulo2"/>
       </w:pPr>
-      <w:bookmarkStart w:id="17" w:name="_Toc125455824"/>
+      <w:bookmarkStart w:id="17" w:name="_Toc128039856"/>
       <w:r>
         <w:lastRenderedPageBreak/>
         <w:t>5.1</w:t>
@@ -2566,7 +5319,7 @@
         </w:numPr>
         <w:spacing w:line="360" w:lineRule="auto"/>
       </w:pPr>
-      <w:bookmarkStart w:id="18" w:name="_Toc125455825"/>
+      <w:bookmarkStart w:id="18" w:name="_Toc128039857"/>
       <w:r>
         <w:lastRenderedPageBreak/>
         <w:t>Bibliografía</w:t>
@@ -2600,7 +5353,15 @@
       </w:r>
       <w:proofErr w:type="spellEnd"/>
       <w:r>
-        <w:t xml:space="preserve">, M. (2018). Spark: </w:t>
+        <w:t xml:space="preserve">, M. (2018). </w:t>
+      </w:r>
+      <w:proofErr w:type="spellStart"/>
+      <w:r>
+        <w:t>Spark</w:t>
+      </w:r>
+      <w:proofErr w:type="spellEnd"/>
+      <w:r>
+        <w:t xml:space="preserve">: </w:t>
       </w:r>
       <w:proofErr w:type="spellStart"/>
       <w:r>
@@ -2639,7 +5400,7 @@
         </w:numPr>
         <w:spacing w:line="360" w:lineRule="auto"/>
       </w:pPr>
-      <w:bookmarkStart w:id="19" w:name="_Toc125455826"/>
+      <w:bookmarkStart w:id="19" w:name="_Toc128039858"/>
       <w:r>
         <w:lastRenderedPageBreak/>
         <w:t>Apéndices</w:t>
@@ -2759,6 +5520,119 @@
     </w:lvl>
   </w:abstractNum>
   <w:abstractNum w:abstractNumId="1" w15:restartNumberingAfterBreak="0">
+    <w:nsid w:val="142921B0"/>
+    <w:multiLevelType w:val="hybridMultilevel"/>
+    <w:tmpl w:val="15FCB9AC"/>
+    <w:lvl w:ilvl="0" w:tplc="0C0A0001">
+      <w:start w:val="1"/>
+      <w:numFmt w:val="bullet"/>
+      <w:lvlText w:val=""/>
+      <w:lvlJc w:val="left"/>
+      <w:pPr>
+        <w:ind w:left="720" w:hanging="360"/>
+      </w:pPr>
+      <w:rPr>
+        <w:rFonts w:ascii="Symbol" w:hAnsi="Symbol" w:hint="default"/>
+      </w:rPr>
+    </w:lvl>
+    <w:lvl w:ilvl="1" w:tplc="0C0A0003" w:tentative="1">
+      <w:start w:val="1"/>
+      <w:numFmt w:val="bullet"/>
+      <w:lvlText w:val="o"/>
+      <w:lvlJc w:val="left"/>
+      <w:pPr>
+        <w:ind w:left="1440" w:hanging="360"/>
+      </w:pPr>
+      <w:rPr>
+        <w:rFonts w:ascii="Courier New" w:hAnsi="Courier New" w:cs="Courier New" w:hint="default"/>
+      </w:rPr>
+    </w:lvl>
+    <w:lvl w:ilvl="2" w:tplc="0C0A0005" w:tentative="1">
+      <w:start w:val="1"/>
+      <w:numFmt w:val="bullet"/>
+      <w:lvlText w:val=""/>
+      <w:lvlJc w:val="left"/>
+      <w:pPr>
+        <w:ind w:left="2160" w:hanging="360"/>
+      </w:pPr>
+      <w:rPr>
+        <w:rFonts w:ascii="Wingdings" w:hAnsi="Wingdings" w:hint="default"/>
+      </w:rPr>
+    </w:lvl>
+    <w:lvl w:ilvl="3" w:tplc="0C0A0001" w:tentative="1">
+      <w:start w:val="1"/>
+      <w:numFmt w:val="bullet"/>
+      <w:lvlText w:val=""/>
+      <w:lvlJc w:val="left"/>
+      <w:pPr>
+        <w:ind w:left="2880" w:hanging="360"/>
+      </w:pPr>
+      <w:rPr>
+        <w:rFonts w:ascii="Symbol" w:hAnsi="Symbol" w:hint="default"/>
+      </w:rPr>
+    </w:lvl>
+    <w:lvl w:ilvl="4" w:tplc="0C0A0003" w:tentative="1">
+      <w:start w:val="1"/>
+      <w:numFmt w:val="bullet"/>
+      <w:lvlText w:val="o"/>
+      <w:lvlJc w:val="left"/>
+      <w:pPr>
+        <w:ind w:left="3600" w:hanging="360"/>
+      </w:pPr>
+      <w:rPr>
+        <w:rFonts w:ascii="Courier New" w:hAnsi="Courier New" w:cs="Courier New" w:hint="default"/>
+      </w:rPr>
+    </w:lvl>
+    <w:lvl w:ilvl="5" w:tplc="0C0A0005" w:tentative="1">
+      <w:start w:val="1"/>
+      <w:numFmt w:val="bullet"/>
+      <w:lvlText w:val=""/>
+      <w:lvlJc w:val="left"/>
+      <w:pPr>
+        <w:ind w:left="4320" w:hanging="360"/>
+      </w:pPr>
+      <w:rPr>
+        <w:rFonts w:ascii="Wingdings" w:hAnsi="Wingdings" w:hint="default"/>
+      </w:rPr>
+    </w:lvl>
+    <w:lvl w:ilvl="6" w:tplc="0C0A0001" w:tentative="1">
+      <w:start w:val="1"/>
+      <w:numFmt w:val="bullet"/>
+      <w:lvlText w:val=""/>
+      <w:lvlJc w:val="left"/>
+      <w:pPr>
+        <w:ind w:left="5040" w:hanging="360"/>
+      </w:pPr>
+      <w:rPr>
+        <w:rFonts w:ascii="Symbol" w:hAnsi="Symbol" w:hint="default"/>
+      </w:rPr>
+    </w:lvl>
+    <w:lvl w:ilvl="7" w:tplc="0C0A0003" w:tentative="1">
+      <w:start w:val="1"/>
+      <w:numFmt w:val="bullet"/>
+      <w:lvlText w:val="o"/>
+      <w:lvlJc w:val="left"/>
+      <w:pPr>
+        <w:ind w:left="5760" w:hanging="360"/>
+      </w:pPr>
+      <w:rPr>
+        <w:rFonts w:ascii="Courier New" w:hAnsi="Courier New" w:cs="Courier New" w:hint="default"/>
+      </w:rPr>
+    </w:lvl>
+    <w:lvl w:ilvl="8" w:tplc="0C0A0005" w:tentative="1">
+      <w:start w:val="1"/>
+      <w:numFmt w:val="bullet"/>
+      <w:lvlText w:val=""/>
+      <w:lvlJc w:val="left"/>
+      <w:pPr>
+        <w:ind w:left="6480" w:hanging="360"/>
+      </w:pPr>
+      <w:rPr>
+        <w:rFonts w:ascii="Wingdings" w:hAnsi="Wingdings" w:hint="default"/>
+      </w:rPr>
+    </w:lvl>
+  </w:abstractNum>
+  <w:abstractNum w:abstractNumId="2" w15:restartNumberingAfterBreak="0">
     <w:nsid w:val="14AC413D"/>
     <w:multiLevelType w:val="hybridMultilevel"/>
     <w:tmpl w:val="215E619E"/>
@@ -2871,7 +5745,7 @@
       </w:rPr>
     </w:lvl>
   </w:abstractNum>
-  <w:abstractNum w:abstractNumId="2" w15:restartNumberingAfterBreak="0">
+  <w:abstractNum w:abstractNumId="3" w15:restartNumberingAfterBreak="0">
     <w:nsid w:val="2C724A38"/>
     <w:multiLevelType w:val="hybridMultilevel"/>
     <w:tmpl w:val="2B84F17C"/>
@@ -2984,7 +5858,7 @@
       </w:rPr>
     </w:lvl>
   </w:abstractNum>
-  <w:abstractNum w:abstractNumId="3" w15:restartNumberingAfterBreak="0">
+  <w:abstractNum w:abstractNumId="4" w15:restartNumberingAfterBreak="0">
     <w:nsid w:val="373D4FE1"/>
     <w:multiLevelType w:val="multilevel"/>
     <w:tmpl w:val="6F56A03C"/>
@@ -3105,7 +5979,346 @@
       </w:rPr>
     </w:lvl>
   </w:abstractNum>
-  <w:abstractNum w:abstractNumId="4" w15:restartNumberingAfterBreak="0">
+  <w:abstractNum w:abstractNumId="5" w15:restartNumberingAfterBreak="0">
+    <w:nsid w:val="4C510120"/>
+    <w:multiLevelType w:val="hybridMultilevel"/>
+    <w:tmpl w:val="9920EA5E"/>
+    <w:lvl w:ilvl="0" w:tplc="0C0A0001">
+      <w:start w:val="1"/>
+      <w:numFmt w:val="bullet"/>
+      <w:lvlText w:val=""/>
+      <w:lvlJc w:val="left"/>
+      <w:pPr>
+        <w:ind w:left="720" w:hanging="360"/>
+      </w:pPr>
+      <w:rPr>
+        <w:rFonts w:ascii="Symbol" w:hAnsi="Symbol" w:hint="default"/>
+      </w:rPr>
+    </w:lvl>
+    <w:lvl w:ilvl="1" w:tplc="0C0A0003" w:tentative="1">
+      <w:start w:val="1"/>
+      <w:numFmt w:val="bullet"/>
+      <w:lvlText w:val="o"/>
+      <w:lvlJc w:val="left"/>
+      <w:pPr>
+        <w:ind w:left="1440" w:hanging="360"/>
+      </w:pPr>
+      <w:rPr>
+        <w:rFonts w:ascii="Courier New" w:hAnsi="Courier New" w:cs="Courier New" w:hint="default"/>
+      </w:rPr>
+    </w:lvl>
+    <w:lvl w:ilvl="2" w:tplc="0C0A0005" w:tentative="1">
+      <w:start w:val="1"/>
+      <w:numFmt w:val="bullet"/>
+      <w:lvlText w:val=""/>
+      <w:lvlJc w:val="left"/>
+      <w:pPr>
+        <w:ind w:left="2160" w:hanging="360"/>
+      </w:pPr>
+      <w:rPr>
+        <w:rFonts w:ascii="Wingdings" w:hAnsi="Wingdings" w:hint="default"/>
+      </w:rPr>
+    </w:lvl>
+    <w:lvl w:ilvl="3" w:tplc="0C0A0001" w:tentative="1">
+      <w:start w:val="1"/>
+      <w:numFmt w:val="bullet"/>
+      <w:lvlText w:val=""/>
+      <w:lvlJc w:val="left"/>
+      <w:pPr>
+        <w:ind w:left="2880" w:hanging="360"/>
+      </w:pPr>
+      <w:rPr>
+        <w:rFonts w:ascii="Symbol" w:hAnsi="Symbol" w:hint="default"/>
+      </w:rPr>
+    </w:lvl>
+    <w:lvl w:ilvl="4" w:tplc="0C0A0003" w:tentative="1">
+      <w:start w:val="1"/>
+      <w:numFmt w:val="bullet"/>
+      <w:lvlText w:val="o"/>
+      <w:lvlJc w:val="left"/>
+      <w:pPr>
+        <w:ind w:left="3600" w:hanging="360"/>
+      </w:pPr>
+      <w:rPr>
+        <w:rFonts w:ascii="Courier New" w:hAnsi="Courier New" w:cs="Courier New" w:hint="default"/>
+      </w:rPr>
+    </w:lvl>
+    <w:lvl w:ilvl="5" w:tplc="0C0A0005" w:tentative="1">
+      <w:start w:val="1"/>
+      <w:numFmt w:val="bullet"/>
+      <w:lvlText w:val=""/>
+      <w:lvlJc w:val="left"/>
+      <w:pPr>
+        <w:ind w:left="4320" w:hanging="360"/>
+      </w:pPr>
+      <w:rPr>
+        <w:rFonts w:ascii="Wingdings" w:hAnsi="Wingdings" w:hint="default"/>
+      </w:rPr>
+    </w:lvl>
+    <w:lvl w:ilvl="6" w:tplc="0C0A0001" w:tentative="1">
+      <w:start w:val="1"/>
+      <w:numFmt w:val="bullet"/>
+      <w:lvlText w:val=""/>
+      <w:lvlJc w:val="left"/>
+      <w:pPr>
+        <w:ind w:left="5040" w:hanging="360"/>
+      </w:pPr>
+      <w:rPr>
+        <w:rFonts w:ascii="Symbol" w:hAnsi="Symbol" w:hint="default"/>
+      </w:rPr>
+    </w:lvl>
+    <w:lvl w:ilvl="7" w:tplc="0C0A0003" w:tentative="1">
+      <w:start w:val="1"/>
+      <w:numFmt w:val="bullet"/>
+      <w:lvlText w:val="o"/>
+      <w:lvlJc w:val="left"/>
+      <w:pPr>
+        <w:ind w:left="5760" w:hanging="360"/>
+      </w:pPr>
+      <w:rPr>
+        <w:rFonts w:ascii="Courier New" w:hAnsi="Courier New" w:cs="Courier New" w:hint="default"/>
+      </w:rPr>
+    </w:lvl>
+    <w:lvl w:ilvl="8" w:tplc="0C0A0005" w:tentative="1">
+      <w:start w:val="1"/>
+      <w:numFmt w:val="bullet"/>
+      <w:lvlText w:val=""/>
+      <w:lvlJc w:val="left"/>
+      <w:pPr>
+        <w:ind w:left="6480" w:hanging="360"/>
+      </w:pPr>
+      <w:rPr>
+        <w:rFonts w:ascii="Wingdings" w:hAnsi="Wingdings" w:hint="default"/>
+      </w:rPr>
+    </w:lvl>
+  </w:abstractNum>
+  <w:abstractNum w:abstractNumId="6" w15:restartNumberingAfterBreak="0">
+    <w:nsid w:val="4D880FDA"/>
+    <w:multiLevelType w:val="hybridMultilevel"/>
+    <w:tmpl w:val="A3C2C8C6"/>
+    <w:lvl w:ilvl="0" w:tplc="0C0A0001">
+      <w:start w:val="1"/>
+      <w:numFmt w:val="bullet"/>
+      <w:lvlText w:val=""/>
+      <w:lvlJc w:val="left"/>
+      <w:pPr>
+        <w:ind w:left="720" w:hanging="360"/>
+      </w:pPr>
+      <w:rPr>
+        <w:rFonts w:ascii="Symbol" w:hAnsi="Symbol" w:hint="default"/>
+      </w:rPr>
+    </w:lvl>
+    <w:lvl w:ilvl="1" w:tplc="0C0A0003" w:tentative="1">
+      <w:start w:val="1"/>
+      <w:numFmt w:val="bullet"/>
+      <w:lvlText w:val="o"/>
+      <w:lvlJc w:val="left"/>
+      <w:pPr>
+        <w:ind w:left="1440" w:hanging="360"/>
+      </w:pPr>
+      <w:rPr>
+        <w:rFonts w:ascii="Courier New" w:hAnsi="Courier New" w:cs="Courier New" w:hint="default"/>
+      </w:rPr>
+    </w:lvl>
+    <w:lvl w:ilvl="2" w:tplc="0C0A0005" w:tentative="1">
+      <w:start w:val="1"/>
+      <w:numFmt w:val="bullet"/>
+      <w:lvlText w:val=""/>
+      <w:lvlJc w:val="left"/>
+      <w:pPr>
+        <w:ind w:left="2160" w:hanging="360"/>
+      </w:pPr>
+      <w:rPr>
+        <w:rFonts w:ascii="Wingdings" w:hAnsi="Wingdings" w:hint="default"/>
+      </w:rPr>
+    </w:lvl>
+    <w:lvl w:ilvl="3" w:tplc="0C0A0001" w:tentative="1">
+      <w:start w:val="1"/>
+      <w:numFmt w:val="bullet"/>
+      <w:lvlText w:val=""/>
+      <w:lvlJc w:val="left"/>
+      <w:pPr>
+        <w:ind w:left="2880" w:hanging="360"/>
+      </w:pPr>
+      <w:rPr>
+        <w:rFonts w:ascii="Symbol" w:hAnsi="Symbol" w:hint="default"/>
+      </w:rPr>
+    </w:lvl>
+    <w:lvl w:ilvl="4" w:tplc="0C0A0003" w:tentative="1">
+      <w:start w:val="1"/>
+      <w:numFmt w:val="bullet"/>
+      <w:lvlText w:val="o"/>
+      <w:lvlJc w:val="left"/>
+      <w:pPr>
+        <w:ind w:left="3600" w:hanging="360"/>
+      </w:pPr>
+      <w:rPr>
+        <w:rFonts w:ascii="Courier New" w:hAnsi="Courier New" w:cs="Courier New" w:hint="default"/>
+      </w:rPr>
+    </w:lvl>
+    <w:lvl w:ilvl="5" w:tplc="0C0A0005" w:tentative="1">
+      <w:start w:val="1"/>
+      <w:numFmt w:val="bullet"/>
+      <w:lvlText w:val=""/>
+      <w:lvlJc w:val="left"/>
+      <w:pPr>
+        <w:ind w:left="4320" w:hanging="360"/>
+      </w:pPr>
+      <w:rPr>
+        <w:rFonts w:ascii="Wingdings" w:hAnsi="Wingdings" w:hint="default"/>
+      </w:rPr>
+    </w:lvl>
+    <w:lvl w:ilvl="6" w:tplc="0C0A0001" w:tentative="1">
+      <w:start w:val="1"/>
+      <w:numFmt w:val="bullet"/>
+      <w:lvlText w:val=""/>
+      <w:lvlJc w:val="left"/>
+      <w:pPr>
+        <w:ind w:left="5040" w:hanging="360"/>
+      </w:pPr>
+      <w:rPr>
+        <w:rFonts w:ascii="Symbol" w:hAnsi="Symbol" w:hint="default"/>
+      </w:rPr>
+    </w:lvl>
+    <w:lvl w:ilvl="7" w:tplc="0C0A0003" w:tentative="1">
+      <w:start w:val="1"/>
+      <w:numFmt w:val="bullet"/>
+      <w:lvlText w:val="o"/>
+      <w:lvlJc w:val="left"/>
+      <w:pPr>
+        <w:ind w:left="5760" w:hanging="360"/>
+      </w:pPr>
+      <w:rPr>
+        <w:rFonts w:ascii="Courier New" w:hAnsi="Courier New" w:cs="Courier New" w:hint="default"/>
+      </w:rPr>
+    </w:lvl>
+    <w:lvl w:ilvl="8" w:tplc="0C0A0005" w:tentative="1">
+      <w:start w:val="1"/>
+      <w:numFmt w:val="bullet"/>
+      <w:lvlText w:val=""/>
+      <w:lvlJc w:val="left"/>
+      <w:pPr>
+        <w:ind w:left="6480" w:hanging="360"/>
+      </w:pPr>
+      <w:rPr>
+        <w:rFonts w:ascii="Wingdings" w:hAnsi="Wingdings" w:hint="default"/>
+      </w:rPr>
+    </w:lvl>
+  </w:abstractNum>
+  <w:abstractNum w:abstractNumId="7" w15:restartNumberingAfterBreak="0">
+    <w:nsid w:val="677E1334"/>
+    <w:multiLevelType w:val="hybridMultilevel"/>
+    <w:tmpl w:val="A7D07F76"/>
+    <w:lvl w:ilvl="0" w:tplc="0C0A0001">
+      <w:start w:val="1"/>
+      <w:numFmt w:val="bullet"/>
+      <w:lvlText w:val=""/>
+      <w:lvlJc w:val="left"/>
+      <w:pPr>
+        <w:ind w:left="720" w:hanging="360"/>
+      </w:pPr>
+      <w:rPr>
+        <w:rFonts w:ascii="Symbol" w:hAnsi="Symbol" w:hint="default"/>
+      </w:rPr>
+    </w:lvl>
+    <w:lvl w:ilvl="1" w:tplc="0C0A0003" w:tentative="1">
+      <w:start w:val="1"/>
+      <w:numFmt w:val="bullet"/>
+      <w:lvlText w:val="o"/>
+      <w:lvlJc w:val="left"/>
+      <w:pPr>
+        <w:ind w:left="1440" w:hanging="360"/>
+      </w:pPr>
+      <w:rPr>
+        <w:rFonts w:ascii="Courier New" w:hAnsi="Courier New" w:cs="Courier New" w:hint="default"/>
+      </w:rPr>
+    </w:lvl>
+    <w:lvl w:ilvl="2" w:tplc="0C0A0005" w:tentative="1">
+      <w:start w:val="1"/>
+      <w:numFmt w:val="bullet"/>
+      <w:lvlText w:val=""/>
+      <w:lvlJc w:val="left"/>
+      <w:pPr>
+        <w:ind w:left="2160" w:hanging="360"/>
+      </w:pPr>
+      <w:rPr>
+        <w:rFonts w:ascii="Wingdings" w:hAnsi="Wingdings" w:hint="default"/>
+      </w:rPr>
+    </w:lvl>
+    <w:lvl w:ilvl="3" w:tplc="0C0A0001" w:tentative="1">
+      <w:start w:val="1"/>
+      <w:numFmt w:val="bullet"/>
+      <w:lvlText w:val=""/>
+      <w:lvlJc w:val="left"/>
+      <w:pPr>
+        <w:ind w:left="2880" w:hanging="360"/>
+      </w:pPr>
+      <w:rPr>
+        <w:rFonts w:ascii="Symbol" w:hAnsi="Symbol" w:hint="default"/>
+      </w:rPr>
+    </w:lvl>
+    <w:lvl w:ilvl="4" w:tplc="0C0A0003" w:tentative="1">
+      <w:start w:val="1"/>
+      <w:numFmt w:val="bullet"/>
+      <w:lvlText w:val="o"/>
+      <w:lvlJc w:val="left"/>
+      <w:pPr>
+        <w:ind w:left="3600" w:hanging="360"/>
+      </w:pPr>
+      <w:rPr>
+        <w:rFonts w:ascii="Courier New" w:hAnsi="Courier New" w:cs="Courier New" w:hint="default"/>
+      </w:rPr>
+    </w:lvl>
+    <w:lvl w:ilvl="5" w:tplc="0C0A0005" w:tentative="1">
+      <w:start w:val="1"/>
+      <w:numFmt w:val="bullet"/>
+      <w:lvlText w:val=""/>
+      <w:lvlJc w:val="left"/>
+      <w:pPr>
+        <w:ind w:left="4320" w:hanging="360"/>
+      </w:pPr>
+      <w:rPr>
+        <w:rFonts w:ascii="Wingdings" w:hAnsi="Wingdings" w:hint="default"/>
+      </w:rPr>
+    </w:lvl>
+    <w:lvl w:ilvl="6" w:tplc="0C0A0001" w:tentative="1">
+      <w:start w:val="1"/>
+      <w:numFmt w:val="bullet"/>
+      <w:lvlText w:val=""/>
+      <w:lvlJc w:val="left"/>
+      <w:pPr>
+        <w:ind w:left="5040" w:hanging="360"/>
+      </w:pPr>
+      <w:rPr>
+        <w:rFonts w:ascii="Symbol" w:hAnsi="Symbol" w:hint="default"/>
+      </w:rPr>
+    </w:lvl>
+    <w:lvl w:ilvl="7" w:tplc="0C0A0003" w:tentative="1">
+      <w:start w:val="1"/>
+      <w:numFmt w:val="bullet"/>
+      <w:lvlText w:val="o"/>
+      <w:lvlJc w:val="left"/>
+      <w:pPr>
+        <w:ind w:left="5760" w:hanging="360"/>
+      </w:pPr>
+      <w:rPr>
+        <w:rFonts w:ascii="Courier New" w:hAnsi="Courier New" w:cs="Courier New" w:hint="default"/>
+      </w:rPr>
+    </w:lvl>
+    <w:lvl w:ilvl="8" w:tplc="0C0A0005" w:tentative="1">
+      <w:start w:val="1"/>
+      <w:numFmt w:val="bullet"/>
+      <w:lvlText w:val=""/>
+      <w:lvlJc w:val="left"/>
+      <w:pPr>
+        <w:ind w:left="6480" w:hanging="360"/>
+      </w:pPr>
+      <w:rPr>
+        <w:rFonts w:ascii="Wingdings" w:hAnsi="Wingdings" w:hint="default"/>
+      </w:rPr>
+    </w:lvl>
+  </w:abstractNum>
+  <w:abstractNum w:abstractNumId="8" w15:restartNumberingAfterBreak="0">
     <w:nsid w:val="69AF28D0"/>
     <w:multiLevelType w:val="hybridMultilevel"/>
     <w:tmpl w:val="05468F92"/>
@@ -3194,7 +6407,7 @@
       </w:pPr>
     </w:lvl>
   </w:abstractNum>
-  <w:abstractNum w:abstractNumId="5" w15:restartNumberingAfterBreak="0">
+  <w:abstractNum w:abstractNumId="9" w15:restartNumberingAfterBreak="0">
     <w:nsid w:val="6B491E6A"/>
     <w:multiLevelType w:val="hybridMultilevel"/>
     <w:tmpl w:val="283E4316"/>
@@ -3280,7 +6493,7 @@
       </w:pPr>
     </w:lvl>
   </w:abstractNum>
-  <w:abstractNum w:abstractNumId="6" w15:restartNumberingAfterBreak="0">
+  <w:abstractNum w:abstractNumId="10" w15:restartNumberingAfterBreak="0">
     <w:nsid w:val="76F0306F"/>
     <w:multiLevelType w:val="hybridMultilevel"/>
     <w:tmpl w:val="9DF8B380"/>
@@ -3393,7 +6606,7 @@
       </w:rPr>
     </w:lvl>
   </w:abstractNum>
-  <w:abstractNum w:abstractNumId="7" w15:restartNumberingAfterBreak="0">
+  <w:abstractNum w:abstractNumId="11" w15:restartNumberingAfterBreak="0">
     <w:nsid w:val="7CEF3F43"/>
     <w:multiLevelType w:val="hybridMultilevel"/>
     <w:tmpl w:val="442A703C"/>
@@ -3480,27 +6693,39 @@
     </w:lvl>
   </w:abstractNum>
   <w:num w:numId="1" w16cid:durableId="446508621">
-    <w:abstractNumId w:val="5"/>
+    <w:abstractNumId w:val="9"/>
   </w:num>
   <w:num w:numId="2" w16cid:durableId="422997856">
     <w:abstractNumId w:val="0"/>
   </w:num>
   <w:num w:numId="3" w16cid:durableId="730420365">
+    <w:abstractNumId w:val="11"/>
+  </w:num>
+  <w:num w:numId="4" w16cid:durableId="1585719028">
+    <w:abstractNumId w:val="4"/>
+  </w:num>
+  <w:num w:numId="5" w16cid:durableId="416022805">
+    <w:abstractNumId w:val="8"/>
+  </w:num>
+  <w:num w:numId="6" w16cid:durableId="1703171829">
+    <w:abstractNumId w:val="3"/>
+  </w:num>
+  <w:num w:numId="7" w16cid:durableId="268510955">
+    <w:abstractNumId w:val="2"/>
+  </w:num>
+  <w:num w:numId="8" w16cid:durableId="1295141715">
+    <w:abstractNumId w:val="10"/>
+  </w:num>
+  <w:num w:numId="9" w16cid:durableId="296423184">
+    <w:abstractNumId w:val="1"/>
+  </w:num>
+  <w:num w:numId="10" w16cid:durableId="764036345">
+    <w:abstractNumId w:val="5"/>
+  </w:num>
+  <w:num w:numId="11" w16cid:durableId="876626410">
     <w:abstractNumId w:val="7"/>
   </w:num>
-  <w:num w:numId="4" w16cid:durableId="1585719028">
-    <w:abstractNumId w:val="3"/>
-  </w:num>
-  <w:num w:numId="5" w16cid:durableId="416022805">
-    <w:abstractNumId w:val="4"/>
-  </w:num>
-  <w:num w:numId="6" w16cid:durableId="1703171829">
-    <w:abstractNumId w:val="2"/>
-  </w:num>
-  <w:num w:numId="7" w16cid:durableId="268510955">
-    <w:abstractNumId w:val="1"/>
-  </w:num>
-  <w:num w:numId="8" w16cid:durableId="1295141715">
+  <w:num w:numId="12" w16cid:durableId="999777008">
     <w:abstractNumId w:val="6"/>
   </w:num>
 </w:numbering>
@@ -3995,7 +7220,6 @@
   <w:style w:type="character" w:default="1" w:styleId="Fuentedeprrafopredeter">
     <w:name w:val="Default Paragraph Font"/>
     <w:uiPriority w:val="1"/>
-    <w:semiHidden/>
     <w:unhideWhenUsed/>
   </w:style>
   <w:style w:type="table" w:default="1" w:styleId="Tablanormal">
@@ -4210,6 +7434,29 @@
       <w:spacing w:after="100"/>
       <w:ind w:left="480"/>
     </w:pPr>
+  </w:style>
+  <w:style w:type="paragraph" w:customStyle="1" w:styleId="paragraph">
+    <w:name w:val="paragraph"/>
+    <w:basedOn w:val="Normal"/>
+    <w:rsid w:val="00EA4F5D"/>
+    <w:pPr>
+      <w:spacing w:before="100" w:beforeAutospacing="1" w:after="100" w:afterAutospacing="1" w:line="240" w:lineRule="auto"/>
+      <w:jc w:val="left"/>
+    </w:pPr>
+    <w:rPr>
+      <w:rFonts w:eastAsia="Times New Roman"/>
+      <w:lang w:eastAsia="es-ES"/>
+    </w:rPr>
+  </w:style>
+  <w:style w:type="character" w:customStyle="1" w:styleId="normaltextrun">
+    <w:name w:val="normaltextrun"/>
+    <w:basedOn w:val="Fuentedeprrafopredeter"/>
+    <w:rsid w:val="00EA4F5D"/>
+  </w:style>
+  <w:style w:type="character" w:customStyle="1" w:styleId="eop">
+    <w:name w:val="eop"/>
+    <w:basedOn w:val="Fuentedeprrafopredeter"/>
+    <w:rsid w:val="00EA4F5D"/>
   </w:style>
 </w:styles>
 </file>

</xml_diff>

<commit_message>
Update documentation + data visualization for query 1
</commit_message>
<xml_diff>
--- a/Ingeniería de datos con el framework de Big Data Spark y Scala.docx
+++ b/Ingeniería de datos con el framework de Big Data Spark y Scala.docx
@@ -2426,6 +2426,9 @@
       <w:r>
         <w:t>su ejecución</w:t>
       </w:r>
+      <w:r>
+        <w:t xml:space="preserve">. </w:t>
+      </w:r>
     </w:p>
     <w:p>
       <w:pPr>
@@ -2527,6 +2530,185 @@
     </w:p>
     <w:p>
       <w:r>
+        <w:t>Las consultas implementadas son:</w:t>
+      </w:r>
+    </w:p>
+    <w:p>
+      <w:pPr>
+        <w:pStyle w:val="Prrafodelista"/>
+        <w:numPr>
+          <w:ilvl w:val="1"/>
+          <w:numId w:val="9"/>
+        </w:numPr>
+        <w:spacing w:line="480" w:lineRule="auto"/>
+        <w:jc w:val="left"/>
+      </w:pPr>
+      <w:r>
+        <w:rPr>
+          <w:b/>
+          <w:bCs/>
+        </w:rPr>
+        <w:t>Consulta 1</w:t>
+      </w:r>
+      <w:r>
+        <w:t xml:space="preserve">: Partidas en las que se ha jugado la Defensa Siciliana. </w:t>
+      </w:r>
+    </w:p>
+    <w:p>
+      <w:pPr>
+        <w:pStyle w:val="Prrafodelista"/>
+        <w:numPr>
+          <w:ilvl w:val="1"/>
+          <w:numId w:val="9"/>
+        </w:numPr>
+        <w:spacing w:line="480" w:lineRule="auto"/>
+        <w:jc w:val="left"/>
+      </w:pPr>
+      <w:r>
+        <w:rPr>
+          <w:b/>
+          <w:bCs/>
+        </w:rPr>
+        <w:t>Consulta 2</w:t>
+      </w:r>
+      <w:r>
+        <w:t xml:space="preserve">: Jugador que tiene más </w:t>
+      </w:r>
+      <w:proofErr w:type="spellStart"/>
+      <w:r>
+        <w:rPr>
+          <w:i/>
+          <w:iCs/>
+        </w:rPr>
+        <w:t>followers</w:t>
+      </w:r>
+      <w:proofErr w:type="spellEnd"/>
+      <w:r>
+        <w:t xml:space="preserve"> en la aplicación de Chess.com</w:t>
+      </w:r>
+    </w:p>
+    <w:p>
+      <w:pPr>
+        <w:pStyle w:val="Prrafodelista"/>
+        <w:numPr>
+          <w:ilvl w:val="1"/>
+          <w:numId w:val="9"/>
+        </w:numPr>
+        <w:spacing w:line="480" w:lineRule="auto"/>
+        <w:jc w:val="left"/>
+        <w:rPr>
+          <w:rStyle w:val="pl-s"/>
+        </w:rPr>
+      </w:pPr>
+      <w:r>
+        <w:rPr>
+          <w:b/>
+          <w:bCs/>
+        </w:rPr>
+        <w:t>Consulta 3</w:t>
+      </w:r>
+      <w:r>
+        <w:t xml:space="preserve">: </w:t>
+      </w:r>
+      <w:r>
+        <w:rPr>
+          <w:rStyle w:val="pl-s"/>
+        </w:rPr>
+        <w:t xml:space="preserve">Partidas en las que el jugador de blancas es americano o el jugador de negras es español. </w:t>
+      </w:r>
+    </w:p>
+    <w:p>
+      <w:pPr>
+        <w:pStyle w:val="Prrafodelista"/>
+        <w:numPr>
+          <w:ilvl w:val="1"/>
+          <w:numId w:val="9"/>
+        </w:numPr>
+        <w:spacing w:line="480" w:lineRule="auto"/>
+        <w:jc w:val="left"/>
+      </w:pPr>
+      <w:r>
+        <w:rPr>
+          <w:b/>
+          <w:bCs/>
+        </w:rPr>
+        <w:t>Consulta 4</w:t>
+      </w:r>
+      <w:r>
+        <w:t>:</w:t>
+      </w:r>
+      <w:r>
+        <w:t xml:space="preserve"> Jugadores de blancas registrados en la aplicación de Chess.com antes del 12 de septiembre del 2015 a las 00:00 a.m.</w:t>
+      </w:r>
+    </w:p>
+    <w:p>
+      <w:pPr>
+        <w:pStyle w:val="Prrafodelista"/>
+        <w:numPr>
+          <w:ilvl w:val="1"/>
+          <w:numId w:val="9"/>
+        </w:numPr>
+        <w:spacing w:line="480" w:lineRule="auto"/>
+        <w:jc w:val="left"/>
+      </w:pPr>
+      <w:r>
+        <w:rPr>
+          <w:b/>
+          <w:bCs/>
+        </w:rPr>
+        <w:t>Consulta 5 y 6:</w:t>
+      </w:r>
+      <w:r>
+        <w:t xml:space="preserve"> Ordenar de mayor a menor los jugadores que han disputado más partidas para blancas y negras respectivamente. </w:t>
+      </w:r>
+    </w:p>
+    <w:p>
+      <w:pPr>
+        <w:pStyle w:val="Prrafodelista"/>
+        <w:numPr>
+          <w:ilvl w:val="1"/>
+          <w:numId w:val="9"/>
+        </w:numPr>
+        <w:spacing w:line="480" w:lineRule="auto"/>
+        <w:jc w:val="left"/>
+      </w:pPr>
+      <w:r>
+        <w:rPr>
+          <w:b/>
+          <w:bCs/>
+        </w:rPr>
+        <w:t>Consulta 7</w:t>
+      </w:r>
+      <w:r>
+        <w:t>: Identificar a los jugadores más importantes basándonos en las partidas jugadas</w:t>
+      </w:r>
+      <w:r>
+        <w:t>.</w:t>
+      </w:r>
+    </w:p>
+    <w:p>
+      <w:pPr>
+        <w:pStyle w:val="Prrafodelista"/>
+        <w:numPr>
+          <w:ilvl w:val="1"/>
+          <w:numId w:val="9"/>
+        </w:numPr>
+        <w:spacing w:line="480" w:lineRule="auto"/>
+        <w:jc w:val="left"/>
+      </w:pPr>
+      <w:r>
+        <w:rPr>
+          <w:b/>
+          <w:bCs/>
+        </w:rPr>
+        <w:t>Consulta 8</w:t>
+      </w:r>
+      <w:r>
+        <w:t>: Observar el porcentaje de resultados obtenidos en cada partida, es decir, el porcentaje de victorias, tablas y derrotas según diferentes motivos como puede ser el exceso de tiempo o jaque mate.</w:t>
+      </w:r>
+    </w:p>
+    <w:p>
+      <w:r>
         <w:t xml:space="preserve">Se ha </w:t>
       </w:r>
       <w:r>
@@ -2600,7 +2782,11 @@
       </w:r>
       <w:proofErr w:type="spellEnd"/>
       <w:r>
-        <w:t xml:space="preserve">, así como </w:t>
+        <w:t xml:space="preserve">, así </w:t>
+      </w:r>
+      <w:r>
+        <w:lastRenderedPageBreak/>
+        <w:t xml:space="preserve">como </w:t>
       </w:r>
       <w:r>
         <w:t xml:space="preserve">la </w:t>
@@ -5202,6 +5388,10 @@
       </w:r>
       <w:proofErr w:type="spellStart"/>
       <w:r>
+        <w:rPr>
+          <w:i/>
+          <w:iCs/>
+        </w:rPr>
         <w:t>Queries</w:t>
       </w:r>
       <w:proofErr w:type="spellEnd"/>
@@ -5235,10 +5425,7 @@
         <w:t xml:space="preserve">de entrada </w:t>
       </w:r>
       <w:r>
-        <w:t xml:space="preserve">JSON </w:t>
-      </w:r>
-      <w:r>
-        <w:t>obtenidos en la descarga y salida sobre el que se escriben los resultados de la ejecución de las consultas</w:t>
+        <w:t>JSON obtenidos en la descarga y salida sobre el que se escriben los resultados de la ejecución de las consultas</w:t>
       </w:r>
       <w:r>
         <w:t xml:space="preserve">. Utilizando la función </w:t>
@@ -5330,30 +5517,111 @@
         <w:t xml:space="preserve"> los</w:t>
       </w:r>
       <w:r>
-        <w:t xml:space="preserve"> jugadores y se muestra con la función </w:t>
-      </w:r>
-      <w:r>
-        <w:rPr>
-          <w:i/>
-          <w:iCs/>
-        </w:rPr>
-        <w:t>show</w:t>
-      </w:r>
-      <w:r>
-        <w:rPr>
-          <w:i/>
-          <w:iCs/>
-        </w:rPr>
+        <w:t xml:space="preserve"> jugadores</w:t>
+      </w:r>
+      <w:r>
+        <w:t xml:space="preserve"> donde se hallan columnas con información sobre el identificador, el nombre de usuario, su título si posee, su estado, su país, sus seguidores, si es </w:t>
+      </w:r>
+      <w:proofErr w:type="spellStart"/>
+      <w:r>
+        <w:t>streamer</w:t>
+      </w:r>
+      <w:proofErr w:type="spellEnd"/>
+      <w:r>
+        <w:t xml:space="preserve"> y la fecha de registro. Por otra parte, en la </w:t>
+      </w:r>
+      <w:r>
+        <w:rPr>
+          <w:b/>
+          <w:bCs/>
+        </w:rPr>
+        <w:t>Figura 6</w:t>
+      </w:r>
+      <w:r>
+        <w:t xml:space="preserve">, se observa la estructura del </w:t>
+      </w:r>
+      <w:proofErr w:type="spellStart"/>
+      <w:r>
+        <w:t>Dataframe</w:t>
+      </w:r>
+      <w:proofErr w:type="spellEnd"/>
+      <w:r>
+        <w:t xml:space="preserve"> de las partidas tras aplicar una serie de transformaciones. El campo </w:t>
+      </w:r>
+      <w:proofErr w:type="spellStart"/>
+      <w:r>
+        <w:rPr>
+          <w:i/>
+          <w:iCs/>
+        </w:rPr>
+        <w:t>src</w:t>
+      </w:r>
+      <w:proofErr w:type="spellEnd"/>
+      <w:r>
+        <w:t xml:space="preserve"> simboliza al jugador de blancas y </w:t>
+      </w:r>
+      <w:proofErr w:type="spellStart"/>
+      <w:r>
+        <w:rPr>
+          <w:i/>
+          <w:iCs/>
+        </w:rPr>
+        <w:t>dst</w:t>
+      </w:r>
+      <w:proofErr w:type="spellEnd"/>
+      <w:r>
+        <w:t xml:space="preserve"> al de negras. Este renombramiento es necesario para la construcción del </w:t>
+      </w:r>
+      <w:proofErr w:type="spellStart"/>
+      <w:r>
+        <w:rPr>
+          <w:i/>
+          <w:iCs/>
+        </w:rPr>
+        <w:t>Graphframe</w:t>
+      </w:r>
+      <w:proofErr w:type="spellEnd"/>
+      <w:r>
+        <w:t xml:space="preserve">. </w:t>
+      </w:r>
+      <w:r>
         <w:t xml:space="preserve"> </w:t>
       </w:r>
       <w:r>
-        <w:t xml:space="preserve">el contenido </w:t>
-      </w:r>
-      <w:r>
-        <w:t xml:space="preserve">por consola </w:t>
-      </w:r>
-      <w:r>
-        <w:t xml:space="preserve">de las primeras diez filas. </w:t>
+        <w:t>Además,</w:t>
+      </w:r>
+      <w:r>
+        <w:t xml:space="preserve"> se registra el </w:t>
+      </w:r>
+      <w:proofErr w:type="spellStart"/>
+      <w:r>
+        <w:rPr>
+          <w:i/>
+          <w:iCs/>
+        </w:rPr>
+        <w:t>pgn</w:t>
+      </w:r>
+      <w:proofErr w:type="spellEnd"/>
+      <w:r>
+        <w:t xml:space="preserve"> que es el formato en el que se guarda la partida en forma de </w:t>
+      </w:r>
+      <w:proofErr w:type="spellStart"/>
+      <w:r>
+        <w:t>String</w:t>
+      </w:r>
+      <w:proofErr w:type="spellEnd"/>
+      <w:r>
+        <w:t xml:space="preserve">, así como el resultado obtenido por las blancas, las negras, el final y la apertura jugada en la columna </w:t>
+      </w:r>
+      <w:r>
+        <w:rPr>
+          <w:i/>
+          <w:iCs/>
+        </w:rPr>
+        <w:t>eco</w:t>
+      </w:r>
+      <w:r>
+        <w:t>.</w:t>
       </w:r>
     </w:p>
     <w:p>
@@ -5363,6 +5631,9 @@
         <w:jc w:val="left"/>
       </w:pPr>
       <w:r>
+        <w:rPr>
+          <w:noProof/>
+        </w:rPr>
         <w:drawing>
           <wp:inline distT="0" distB="0" distL="0" distR="0" wp14:anchorId="6A4D8F2B" wp14:editId="2BEF6CE7">
             <wp:extent cx="5731510" cy="4345940"/>
@@ -5403,10 +5674,6 @@
     <w:p>
       <w:pPr>
         <w:jc w:val="center"/>
-        <w:rPr>
-          <w:b/>
-          <w:bCs/>
-        </w:rPr>
       </w:pPr>
       <w:r>
         <w:rPr>
@@ -5460,416 +5727,30 @@
       </w:r>
       <w:proofErr w:type="spellStart"/>
       <w:r>
-        <w:rPr>
-          <w:b/>
-          <w:bCs/>
-        </w:rPr>
         <w:t>Dataframe</w:t>
       </w:r>
       <w:proofErr w:type="spellEnd"/>
       <w:r>
-        <w:rPr>
-          <w:b/>
-          <w:bCs/>
-        </w:rPr>
         <w:t xml:space="preserve"> de los jugadores</w:t>
       </w:r>
     </w:p>
     <w:p>
       <w:pPr>
-        <w:spacing w:line="480" w:lineRule="auto"/>
-        <w:jc w:val="left"/>
-      </w:pPr>
-      <w:r>
-        <w:t>Una vez obtenidos</w:t>
-      </w:r>
-      <w:r>
-        <w:t xml:space="preserve"> los </w:t>
-      </w:r>
-      <w:proofErr w:type="spellStart"/>
-      <w:r>
-        <w:rPr>
-          <w:i/>
-          <w:iCs/>
-        </w:rPr>
-        <w:t>Dataframes</w:t>
-      </w:r>
-      <w:proofErr w:type="spellEnd"/>
-      <w:r>
-        <w:t xml:space="preserve"> de los jugadores y las partidas, se crea un objeto </w:t>
-      </w:r>
-      <w:proofErr w:type="spellStart"/>
-      <w:r>
-        <w:rPr>
-          <w:i/>
-          <w:iCs/>
-        </w:rPr>
-        <w:t>GraphFrame</w:t>
-      </w:r>
-      <w:proofErr w:type="spellEnd"/>
-      <w:r>
-        <w:t xml:space="preserve">. La idea es crear un </w:t>
-      </w:r>
-      <w:r>
-        <w:rPr>
-          <w:i/>
-          <w:iCs/>
-        </w:rPr>
-        <w:t>dataset</w:t>
-      </w:r>
-      <w:r>
-        <w:t xml:space="preserve"> que se corresponda con un grafo donde los vértices son los ajedrecistas y las aristas son las partidas. </w:t>
-      </w:r>
-    </w:p>
-    <w:p>
-      <w:pPr>
-        <w:spacing w:line="480" w:lineRule="auto"/>
-        <w:jc w:val="left"/>
-      </w:pPr>
-      <w:r>
-        <w:t>Las consultas básicas sobre grafos que se han implementado son:</w:t>
-      </w:r>
-    </w:p>
-    <w:p>
-      <w:pPr>
-        <w:pStyle w:val="Prrafodelista"/>
-        <w:numPr>
-          <w:ilvl w:val="0"/>
-          <w:numId w:val="13"/>
-        </w:numPr>
-        <w:spacing w:line="480" w:lineRule="auto"/>
-        <w:jc w:val="left"/>
-      </w:pPr>
-      <w:r>
-        <w:rPr>
-          <w:b/>
-          <w:bCs/>
-        </w:rPr>
-        <w:t>Consulta 1</w:t>
-      </w:r>
-      <w:r>
-        <w:t xml:space="preserve">: Partidas en las que se </w:t>
-      </w:r>
-      <w:r>
-        <w:t>ha jugado</w:t>
-      </w:r>
-      <w:r>
-        <w:t xml:space="preserve"> la Defensa Siciliana. </w:t>
-      </w:r>
-    </w:p>
-    <w:p>
-      <w:pPr>
-        <w:pStyle w:val="Prrafodelista"/>
-        <w:numPr>
-          <w:ilvl w:val="0"/>
-          <w:numId w:val="13"/>
-        </w:numPr>
-        <w:spacing w:line="480" w:lineRule="auto"/>
-        <w:jc w:val="left"/>
-      </w:pPr>
-      <w:r>
-        <w:rPr>
-          <w:b/>
-          <w:bCs/>
-        </w:rPr>
-        <w:t>Consulta 2</w:t>
-      </w:r>
-      <w:r>
-        <w:t xml:space="preserve">: Jugador que tiene más </w:t>
-      </w:r>
-      <w:proofErr w:type="spellStart"/>
-      <w:r>
-        <w:rPr>
-          <w:i/>
-          <w:iCs/>
-        </w:rPr>
-        <w:t>followers</w:t>
-      </w:r>
-      <w:proofErr w:type="spellEnd"/>
-      <w:r>
-        <w:t xml:space="preserve"> en la aplicación de Chess.com</w:t>
-      </w:r>
-    </w:p>
-    <w:p>
-      <w:pPr>
-        <w:spacing w:line="480" w:lineRule="auto"/>
-        <w:jc w:val="left"/>
-      </w:pPr>
-      <w:r>
-        <w:t xml:space="preserve">Utilizando el </w:t>
-      </w:r>
-      <w:proofErr w:type="spellStart"/>
-      <w:r>
-        <w:rPr>
-          <w:i/>
-          <w:iCs/>
-        </w:rPr>
-        <w:t>motif</w:t>
-      </w:r>
-      <w:proofErr w:type="spellEnd"/>
-      <w:r>
-        <w:rPr>
-          <w:i/>
-          <w:iCs/>
-        </w:rPr>
-        <w:t xml:space="preserve"> </w:t>
-      </w:r>
-      <w:proofErr w:type="spellStart"/>
-      <w:r>
-        <w:rPr>
-          <w:i/>
-          <w:iCs/>
-        </w:rPr>
-        <w:t>finding</w:t>
-      </w:r>
-      <w:proofErr w:type="spellEnd"/>
-      <w:r>
-        <w:t xml:space="preserve"> se persigue encontrar patrones </w:t>
-      </w:r>
-      <w:r>
-        <w:t xml:space="preserve">para los jugadores de blancas y negras. Las </w:t>
-      </w:r>
-      <w:r>
-        <w:t xml:space="preserve">consultas </w:t>
-      </w:r>
-      <w:r>
-        <w:t>que implementan</w:t>
-      </w:r>
-      <w:r>
-        <w:t xml:space="preserve"> la búsqueda por motivos son:</w:t>
-      </w:r>
-    </w:p>
-    <w:p>
-      <w:pPr>
-        <w:pStyle w:val="Prrafodelista"/>
-        <w:numPr>
-          <w:ilvl w:val="0"/>
-          <w:numId w:val="14"/>
-        </w:numPr>
-        <w:spacing w:line="480" w:lineRule="auto"/>
-        <w:jc w:val="left"/>
-        <w:rPr>
-          <w:rStyle w:val="pl-s"/>
-        </w:rPr>
-      </w:pPr>
-      <w:r>
-        <w:rPr>
-          <w:b/>
-          <w:bCs/>
-        </w:rPr>
-        <w:lastRenderedPageBreak/>
-        <w:t>Consulta 3</w:t>
-      </w:r>
-      <w:r>
-        <w:t xml:space="preserve">: </w:t>
-      </w:r>
-      <w:r>
-        <w:rPr>
-          <w:rStyle w:val="pl-s"/>
-        </w:rPr>
-        <w:t xml:space="preserve">Partidas en las que el jugador de blancas es americano o el jugador de negras es español. </w:t>
-      </w:r>
-    </w:p>
-    <w:p>
-      <w:pPr>
-        <w:pStyle w:val="Prrafodelista"/>
-        <w:numPr>
-          <w:ilvl w:val="0"/>
-          <w:numId w:val="14"/>
-        </w:numPr>
-        <w:spacing w:line="480" w:lineRule="auto"/>
-        <w:jc w:val="left"/>
-      </w:pPr>
-      <w:r>
-        <w:rPr>
-          <w:b/>
-          <w:bCs/>
-        </w:rPr>
-        <w:t>Consulta 4</w:t>
-      </w:r>
-      <w:r>
-        <w:t>:</w:t>
-      </w:r>
-      <w:r>
-        <w:t xml:space="preserve"> Jugadores de blancas registrados en la aplicación de Chess.com antes del 12 de septiembre del 2015 a las 00:00 a.m</w:t>
-      </w:r>
-      <w:r>
-        <w:t>.</w:t>
-      </w:r>
-    </w:p>
-    <w:p>
-      <w:pPr>
-        <w:spacing w:line="480" w:lineRule="auto"/>
-        <w:jc w:val="left"/>
-      </w:pPr>
-      <w:r>
-        <w:t>Otras consultas referentes a grafos son:</w:t>
-      </w:r>
-    </w:p>
-    <w:p>
-      <w:pPr>
-        <w:pStyle w:val="Prrafodelista"/>
-        <w:numPr>
-          <w:ilvl w:val="0"/>
-          <w:numId w:val="14"/>
-        </w:numPr>
-        <w:spacing w:line="480" w:lineRule="auto"/>
-        <w:jc w:val="left"/>
-      </w:pPr>
-      <w:r>
-        <w:rPr>
-          <w:b/>
-          <w:bCs/>
-        </w:rPr>
-        <w:t>Consulta 5 y 6:</w:t>
-      </w:r>
-      <w:r>
-        <w:t xml:space="preserve"> Ordenar de mayor a menor los jugadores que han disputado más partidas para blancas y negras respectivamente. </w:t>
-      </w:r>
-    </w:p>
-    <w:p>
-      <w:pPr>
-        <w:spacing w:line="480" w:lineRule="auto"/>
-        <w:jc w:val="left"/>
-      </w:pPr>
-      <w:r>
-        <w:t xml:space="preserve">Se </w:t>
-      </w:r>
-      <w:r>
-        <w:t>ha implementado</w:t>
-      </w:r>
-      <w:r>
-        <w:t xml:space="preserve"> el algoritmo del </w:t>
-      </w:r>
-      <w:r>
-        <w:rPr>
-          <w:i/>
-          <w:iCs/>
-        </w:rPr>
-        <w:t>P</w:t>
-      </w:r>
-      <w:r>
-        <w:rPr>
-          <w:i/>
-          <w:iCs/>
-        </w:rPr>
-        <w:t>age</w:t>
-      </w:r>
-      <w:r>
-        <w:rPr>
-          <w:i/>
-          <w:iCs/>
-        </w:rPr>
-        <w:t>R</w:t>
-      </w:r>
-      <w:r>
-        <w:rPr>
-          <w:i/>
-          <w:iCs/>
-        </w:rPr>
-        <w:t>ank</w:t>
-      </w:r>
-      <w:r>
-        <w:t xml:space="preserve"> para grafos:</w:t>
-      </w:r>
-    </w:p>
-    <w:p>
-      <w:pPr>
-        <w:pStyle w:val="Prrafodelista"/>
-        <w:numPr>
-          <w:ilvl w:val="0"/>
-          <w:numId w:val="14"/>
-        </w:numPr>
-        <w:spacing w:line="480" w:lineRule="auto"/>
-        <w:jc w:val="left"/>
-        <w:rPr>
-          <w:b/>
-          <w:bCs/>
-        </w:rPr>
-      </w:pPr>
-      <w:r>
-        <w:rPr>
-          <w:b/>
-          <w:bCs/>
-        </w:rPr>
-        <w:t>Consulta 7</w:t>
-      </w:r>
-      <w:r>
-        <w:t xml:space="preserve">: </w:t>
-      </w:r>
-      <w:r>
-        <w:t>Identificar a los jugadores más importantes basándonos en las partidas jugadas</w:t>
-      </w:r>
-      <w:r>
-        <w:t>.</w:t>
-      </w:r>
-    </w:p>
-    <w:p>
-      <w:pPr>
-        <w:spacing w:line="480" w:lineRule="auto"/>
-        <w:jc w:val="left"/>
-      </w:pPr>
-      <w:r>
-        <w:t xml:space="preserve">Y, por último, </w:t>
-      </w:r>
-      <w:r>
-        <w:t xml:space="preserve">como se ilustra en la Figura 6, </w:t>
-      </w:r>
-      <w:r>
-        <w:t xml:space="preserve">se ha desarrollado una </w:t>
-      </w:r>
-      <w:r>
-        <w:t>consulta más compleja</w:t>
-      </w:r>
-      <w:r>
-        <w:t xml:space="preserve"> explotando las funciones de agregación que ofrece la librería de </w:t>
-      </w:r>
-      <w:proofErr w:type="spellStart"/>
-      <w:r>
-        <w:t>SparkSql</w:t>
-      </w:r>
-      <w:proofErr w:type="spellEnd"/>
-      <w:r>
-        <w:t>:</w:t>
-      </w:r>
-    </w:p>
-    <w:p>
-      <w:pPr>
-        <w:pStyle w:val="Prrafodelista"/>
-        <w:numPr>
-          <w:ilvl w:val="0"/>
-          <w:numId w:val="14"/>
-        </w:numPr>
-        <w:spacing w:line="480" w:lineRule="auto"/>
-        <w:jc w:val="left"/>
-      </w:pPr>
-      <w:r>
-        <w:rPr>
-          <w:b/>
-          <w:bCs/>
-        </w:rPr>
-        <w:t>Consulta 8</w:t>
-      </w:r>
-      <w:r>
-        <w:t xml:space="preserve">: </w:t>
-      </w:r>
-      <w:r>
-        <w:t>Tiene el objetivo de observar el porcentaje de resultados obtenidos en cada partida, es decir, el porcentaje de victorias blancas, tablas, victorias por exceso de tiempo, etc.</w:t>
-      </w:r>
-    </w:p>
-    <w:p>
-      <w:pPr>
         <w:keepNext/>
-        <w:spacing w:line="480" w:lineRule="auto"/>
         <w:jc w:val="center"/>
       </w:pPr>
       <w:r>
+        <w:rPr>
+          <w:b/>
+          <w:bCs/>
+          <w:noProof/>
+        </w:rPr>
         <w:lastRenderedPageBreak/>
         <w:drawing>
-          <wp:inline distT="0" distB="0" distL="0" distR="0" wp14:anchorId="2933D2DA" wp14:editId="56E5612A">
-            <wp:extent cx="6167364" cy="3196424"/>
-            <wp:effectExtent l="0" t="0" r="5080" b="4445"/>
-            <wp:docPr id="8" name="Imagen 8" descr="Interfaz de usuario gráfica, Texto&#10;&#10;Descripción generada automáticamente"/>
+          <wp:inline distT="0" distB="0" distL="0" distR="0" wp14:anchorId="55886320" wp14:editId="134E2F14">
+            <wp:extent cx="5991348" cy="3279775"/>
+            <wp:effectExtent l="0" t="0" r="9525" b="0"/>
+            <wp:docPr id="3" name="Imagen 3" descr="Interfaz de usuario gráfica, Texto&#10;&#10;Descripción generada automáticamente con confianza media"/>
             <wp:cNvGraphicFramePr>
               <a:graphicFrameLocks xmlns:a="http://schemas.openxmlformats.org/drawingml/2006/main" noChangeAspect="1"/>
             </wp:cNvGraphicFramePr>
@@ -5877,7 +5758,7 @@
               <a:graphicData uri="http://schemas.openxmlformats.org/drawingml/2006/picture">
                 <pic:pic xmlns:pic="http://schemas.openxmlformats.org/drawingml/2006/picture">
                   <pic:nvPicPr>
-                    <pic:cNvPr id="8" name="Imagen 8" descr="Interfaz de usuario gráfica, Texto&#10;&#10;Descripción generada automáticamente"/>
+                    <pic:cNvPr id="3" name="Imagen 3" descr="Interfaz de usuario gráfica, Texto&#10;&#10;Descripción generada automáticamente con confianza media"/>
                     <pic:cNvPicPr/>
                   </pic:nvPicPr>
                   <pic:blipFill>
@@ -5889,7 +5770,7 @@
                   <pic:spPr>
                     <a:xfrm>
                       <a:off x="0" y="0"/>
-                      <a:ext cx="6191843" cy="3209111"/>
+                      <a:ext cx="5993658" cy="3281040"/>
                     </a:xfrm>
                     <a:prstGeom prst="rect">
                       <a:avLst/>
@@ -5954,12 +5835,487 @@
         <w:fldChar w:fldCharType="end"/>
       </w:r>
       <w:r>
-        <w:rPr>
-          <w:b/>
-          <w:bCs/>
-        </w:rPr>
-        <w:t>: Código de la consulta 8</w:t>
-      </w:r>
+        <w:t xml:space="preserve">: </w:t>
+      </w:r>
+      <w:proofErr w:type="spellStart"/>
+      <w:r>
+        <w:t>Dataframe</w:t>
+      </w:r>
+      <w:proofErr w:type="spellEnd"/>
+      <w:r>
+        <w:t xml:space="preserve"> de las partidas</w:t>
+      </w:r>
+    </w:p>
+    <w:p>
+      <w:pPr>
+        <w:spacing w:line="480" w:lineRule="auto"/>
+      </w:pPr>
+      <w:r>
+        <w:t>Una vez obtenidos</w:t>
+      </w:r>
+      <w:r>
+        <w:t xml:space="preserve"> los </w:t>
+      </w:r>
+      <w:proofErr w:type="spellStart"/>
+      <w:r>
+        <w:rPr>
+          <w:i/>
+          <w:iCs/>
+        </w:rPr>
+        <w:t>Dataframes</w:t>
+      </w:r>
+      <w:proofErr w:type="spellEnd"/>
+      <w:r>
+        <w:t xml:space="preserve"> de los jugadores y las partidas, se crea un objeto </w:t>
+      </w:r>
+      <w:proofErr w:type="spellStart"/>
+      <w:r>
+        <w:rPr>
+          <w:i/>
+          <w:iCs/>
+        </w:rPr>
+        <w:t>GraphFrame</w:t>
+      </w:r>
+      <w:proofErr w:type="spellEnd"/>
+      <w:r>
+        <w:t xml:space="preserve">. La idea es crear un </w:t>
+      </w:r>
+      <w:r>
+        <w:rPr>
+          <w:i/>
+          <w:iCs/>
+        </w:rPr>
+        <w:t>dataset</w:t>
+      </w:r>
+      <w:r>
+        <w:t xml:space="preserve"> que se corresponda con un grafo donde los vértices son los ajedrecistas y las aristas son las partidas. </w:t>
+      </w:r>
+    </w:p>
+    <w:p>
+      <w:pPr>
+        <w:spacing w:line="480" w:lineRule="auto"/>
+      </w:pPr>
+      <w:r>
+        <w:t xml:space="preserve">Como </w:t>
+      </w:r>
+      <w:r>
+        <w:t xml:space="preserve">se ilustra en la </w:t>
+      </w:r>
+      <w:r>
+        <w:rPr>
+          <w:b/>
+          <w:bCs/>
+        </w:rPr>
+        <w:t xml:space="preserve">Figura </w:t>
+      </w:r>
+      <w:r>
+        <w:rPr>
+          <w:b/>
+          <w:bCs/>
+        </w:rPr>
+        <w:t>7</w:t>
+      </w:r>
+      <w:r>
+        <w:t xml:space="preserve">, </w:t>
+      </w:r>
+      <w:r>
+        <w:t xml:space="preserve">se ha desarrollado una </w:t>
+      </w:r>
+      <w:r>
+        <w:t xml:space="preserve">consulta </w:t>
+      </w:r>
+      <w:r>
+        <w:t xml:space="preserve">explotando las funciones de agregación que ofrece la librería de </w:t>
+      </w:r>
+      <w:proofErr w:type="spellStart"/>
+      <w:r>
+        <w:t>SparkSql</w:t>
+      </w:r>
+      <w:proofErr w:type="spellEnd"/>
+      <w:r>
+        <w:t xml:space="preserve"> con </w:t>
+      </w:r>
+      <w:r>
+        <w:t xml:space="preserve">el objetivo de observar el porcentaje de resultados obtenidos en cada partida, es decir, el porcentaje de victorias blancas, tablas, victorias por exceso de tiempo </w:t>
+      </w:r>
+      <w:r>
+        <w:t xml:space="preserve">entre otras opciones. En primer lugar, se invoca el método </w:t>
+      </w:r>
+      <w:proofErr w:type="spellStart"/>
+      <w:r>
+        <w:rPr>
+          <w:i/>
+          <w:iCs/>
+        </w:rPr>
+        <w:t>groupBy</w:t>
+      </w:r>
+      <w:proofErr w:type="spellEnd"/>
+      <w:r>
+        <w:t xml:space="preserve"> </w:t>
+      </w:r>
+      <w:r>
+        <w:t xml:space="preserve">para agrupar en función de </w:t>
+      </w:r>
+      <w:r>
+        <w:t>los resultados obtenidos para el jugador de blancas y negras correspondientemente (</w:t>
+      </w:r>
+      <w:proofErr w:type="spellStart"/>
+      <w:r>
+        <w:rPr>
+          <w:i/>
+          <w:iCs/>
+        </w:rPr>
+        <w:t>w_result</w:t>
+      </w:r>
+      <w:proofErr w:type="spellEnd"/>
+      <w:r>
+        <w:t xml:space="preserve"> y </w:t>
+      </w:r>
+      <w:r>
+        <w:rPr>
+          <w:i/>
+          <w:iCs/>
+        </w:rPr>
+        <w:t>b</w:t>
+      </w:r>
+      <w:r>
+        <w:rPr>
+          <w:i/>
+          <w:iCs/>
+        </w:rPr>
+        <w:softHyphen/>
+        <w:t>_</w:t>
+      </w:r>
+      <w:proofErr w:type="spellStart"/>
+      <w:r>
+        <w:rPr>
+          <w:i/>
+          <w:iCs/>
+        </w:rPr>
+        <w:t>result</w:t>
+      </w:r>
+      <w:proofErr w:type="spellEnd"/>
+      <w:r>
+        <w:t>)</w:t>
+      </w:r>
+      <w:r>
+        <w:t xml:space="preserve">. Después </w:t>
+      </w:r>
+      <w:r>
+        <w:t>de agrupar, se aplica la función de agregación que en este caso es</w:t>
+      </w:r>
+      <w:r>
+        <w:t xml:space="preserve"> un </w:t>
+      </w:r>
+      <w:proofErr w:type="spellStart"/>
+      <w:r>
+        <w:rPr>
+          <w:i/>
+          <w:iCs/>
+        </w:rPr>
+        <w:t>count</w:t>
+      </w:r>
+      <w:proofErr w:type="spellEnd"/>
+      <w:r>
+        <w:t xml:space="preserve"> </w:t>
+      </w:r>
+      <w:r>
+        <w:t xml:space="preserve">para </w:t>
+      </w:r>
+      <w:r>
+        <w:t xml:space="preserve">almacenar el número </w:t>
+      </w:r>
+      <w:r>
+        <w:t xml:space="preserve">para cada posible combinación. En la segunda parte de la consulta, se observa la creación de una nueva columna denominada </w:t>
+      </w:r>
+      <w:proofErr w:type="spellStart"/>
+      <w:r>
+        <w:rPr>
+          <w:i/>
+          <w:iCs/>
+        </w:rPr>
+        <w:t>percentage</w:t>
+      </w:r>
+      <w:proofErr w:type="spellEnd"/>
+      <w:r>
+        <w:t xml:space="preserve"> que se calcula dividiendo por cada grupo su correspondiente valor de la columna </w:t>
+      </w:r>
+      <w:proofErr w:type="spellStart"/>
+      <w:r>
+        <w:rPr>
+          <w:i/>
+          <w:iCs/>
+        </w:rPr>
+        <w:t>count</w:t>
+      </w:r>
+      <w:proofErr w:type="spellEnd"/>
+      <w:r>
+        <w:t xml:space="preserve"> entre la suma de todos los valores obtenidos. Mediante </w:t>
+      </w:r>
+      <w:proofErr w:type="spellStart"/>
+      <w:r>
+        <w:rPr>
+          <w:i/>
+          <w:iCs/>
+        </w:rPr>
+        <w:t>coalesce</w:t>
+      </w:r>
+      <w:proofErr w:type="spellEnd"/>
+      <w:r>
+        <w:t xml:space="preserve"> se especifica el número de particiones y se escribe en disco. </w:t>
+      </w:r>
+    </w:p>
+    <w:p>
+      <w:pPr>
+        <w:keepNext/>
+        <w:spacing w:line="480" w:lineRule="auto"/>
+        <w:jc w:val="left"/>
+      </w:pPr>
+      <w:r>
+        <w:rPr>
+          <w:noProof/>
+        </w:rPr>
+        <w:lastRenderedPageBreak/>
+        <w:drawing>
+          <wp:inline distT="0" distB="0" distL="0" distR="0" wp14:anchorId="2837CBA1" wp14:editId="368E6403">
+            <wp:extent cx="5731510" cy="2364740"/>
+            <wp:effectExtent l="0" t="0" r="2540" b="0"/>
+            <wp:docPr id="9" name="Imagen 9" descr="Interfaz de usuario gráfica, Texto, Aplicación, Chat o mensaje de texto&#10;&#10;Descripción generada automáticamente"/>
+            <wp:cNvGraphicFramePr>
+              <a:graphicFrameLocks xmlns:a="http://schemas.openxmlformats.org/drawingml/2006/main" noChangeAspect="1"/>
+            </wp:cNvGraphicFramePr>
+            <a:graphic xmlns:a="http://schemas.openxmlformats.org/drawingml/2006/main">
+              <a:graphicData uri="http://schemas.openxmlformats.org/drawingml/2006/picture">
+                <pic:pic xmlns:pic="http://schemas.openxmlformats.org/drawingml/2006/picture">
+                  <pic:nvPicPr>
+                    <pic:cNvPr id="9" name="Imagen 9" descr="Interfaz de usuario gráfica, Texto, Aplicación, Chat o mensaje de texto&#10;&#10;Descripción generada automáticamente"/>
+                    <pic:cNvPicPr/>
+                  </pic:nvPicPr>
+                  <pic:blipFill>
+                    <a:blip r:embed="rId13"/>
+                    <a:stretch>
+                      <a:fillRect/>
+                    </a:stretch>
+                  </pic:blipFill>
+                  <pic:spPr>
+                    <a:xfrm>
+                      <a:off x="0" y="0"/>
+                      <a:ext cx="5731510" cy="2364740"/>
+                    </a:xfrm>
+                    <a:prstGeom prst="rect">
+                      <a:avLst/>
+                    </a:prstGeom>
+                  </pic:spPr>
+                </pic:pic>
+              </a:graphicData>
+            </a:graphic>
+          </wp:inline>
+        </w:drawing>
+      </w:r>
+    </w:p>
+    <w:p>
+      <w:r>
+        <w:rPr>
+          <w:b/>
+          <w:bCs/>
+        </w:rPr>
+        <w:t xml:space="preserve">Ilustración </w:t>
+      </w:r>
+      <w:r>
+        <w:rPr>
+          <w:b/>
+          <w:bCs/>
+        </w:rPr>
+        <w:fldChar w:fldCharType="begin"/>
+      </w:r>
+      <w:r>
+        <w:rPr>
+          <w:b/>
+          <w:bCs/>
+        </w:rPr>
+        <w:instrText xml:space="preserve"> SEQ Ilustración \* ARABIC </w:instrText>
+      </w:r>
+      <w:r>
+        <w:rPr>
+          <w:b/>
+          <w:bCs/>
+        </w:rPr>
+        <w:fldChar w:fldCharType="separate"/>
+      </w:r>
+      <w:r>
+        <w:rPr>
+          <w:b/>
+          <w:bCs/>
+          <w:noProof/>
+        </w:rPr>
+        <w:t>7</w:t>
+      </w:r>
+      <w:r>
+        <w:rPr>
+          <w:b/>
+          <w:bCs/>
+        </w:rPr>
+        <w:fldChar w:fldCharType="end"/>
+      </w:r>
+      <w:r>
+        <w:t>: Consulta de los porcentajes de las diferentes combinaciones de resultados en una partida</w:t>
+      </w:r>
+    </w:p>
+    <w:p>
+      <w:pPr>
+        <w:keepNext/>
+        <w:spacing w:line="480" w:lineRule="auto"/>
+      </w:pPr>
+      <w:r>
+        <w:t xml:space="preserve">Por otra parte, </w:t>
+      </w:r>
+      <w:r>
+        <w:t xml:space="preserve">en la </w:t>
+      </w:r>
+      <w:r>
+        <w:rPr>
+          <w:b/>
+          <w:bCs/>
+        </w:rPr>
+        <w:t xml:space="preserve">Imagen </w:t>
+      </w:r>
+      <w:r>
+        <w:rPr>
+          <w:b/>
+          <w:bCs/>
+        </w:rPr>
+        <w:t>8</w:t>
+      </w:r>
+      <w:r>
+        <w:t>, se muestra una consulta que consiste en averiguar las partidas en las que se ha jugado la defensa siciliana. Asimismo, se hace el correspondiente</w:t>
+      </w:r>
+      <w:r>
+        <w:rPr>
+          <w:i/>
+          <w:iCs/>
+        </w:rPr>
+        <w:t xml:space="preserve"> </w:t>
+      </w:r>
+      <w:proofErr w:type="spellStart"/>
+      <w:r>
+        <w:rPr>
+          <w:i/>
+          <w:iCs/>
+        </w:rPr>
+        <w:t>coalesce</w:t>
+      </w:r>
+      <w:proofErr w:type="spellEnd"/>
+      <w:r>
+        <w:t xml:space="preserve"> y se registra el resultado de la consulta.</w:t>
+      </w:r>
+    </w:p>
+    <w:p>
+      <w:pPr>
+        <w:keepNext/>
+        <w:spacing w:line="480" w:lineRule="auto"/>
+      </w:pPr>
+      <w:r>
+        <w:rPr>
+          <w:noProof/>
+        </w:rPr>
+        <w:drawing>
+          <wp:inline distT="0" distB="0" distL="0" distR="0" wp14:anchorId="11907564" wp14:editId="59BD19C3">
+            <wp:extent cx="5731510" cy="1433195"/>
+            <wp:effectExtent l="0" t="0" r="2540" b="0"/>
+            <wp:docPr id="10" name="Imagen 10" descr="Interfaz de usuario gráfica&#10;&#10;Descripción generada automáticamente"/>
+            <wp:cNvGraphicFramePr>
+              <a:graphicFrameLocks xmlns:a="http://schemas.openxmlformats.org/drawingml/2006/main" noChangeAspect="1"/>
+            </wp:cNvGraphicFramePr>
+            <a:graphic xmlns:a="http://schemas.openxmlformats.org/drawingml/2006/main">
+              <a:graphicData uri="http://schemas.openxmlformats.org/drawingml/2006/picture">
+                <pic:pic xmlns:pic="http://schemas.openxmlformats.org/drawingml/2006/picture">
+                  <pic:nvPicPr>
+                    <pic:cNvPr id="10" name="Imagen 10" descr="Interfaz de usuario gráfica&#10;&#10;Descripción generada automáticamente"/>
+                    <pic:cNvPicPr/>
+                  </pic:nvPicPr>
+                  <pic:blipFill>
+                    <a:blip r:embed="rId14"/>
+                    <a:stretch>
+                      <a:fillRect/>
+                    </a:stretch>
+                  </pic:blipFill>
+                  <pic:spPr>
+                    <a:xfrm>
+                      <a:off x="0" y="0"/>
+                      <a:ext cx="5731510" cy="1433195"/>
+                    </a:xfrm>
+                    <a:prstGeom prst="rect">
+                      <a:avLst/>
+                    </a:prstGeom>
+                  </pic:spPr>
+                </pic:pic>
+              </a:graphicData>
+            </a:graphic>
+          </wp:inline>
+        </w:drawing>
+      </w:r>
+    </w:p>
+    <w:p>
+      <w:pPr>
+        <w:jc w:val="center"/>
+      </w:pPr>
+      <w:r>
+        <w:rPr>
+          <w:b/>
+          <w:bCs/>
+        </w:rPr>
+        <w:t xml:space="preserve">Ilustración </w:t>
+      </w:r>
+      <w:r>
+        <w:rPr>
+          <w:b/>
+          <w:bCs/>
+        </w:rPr>
+        <w:fldChar w:fldCharType="begin"/>
+      </w:r>
+      <w:r>
+        <w:rPr>
+          <w:b/>
+          <w:bCs/>
+        </w:rPr>
+        <w:instrText xml:space="preserve"> SEQ Ilustración \* ARABIC </w:instrText>
+      </w:r>
+      <w:r>
+        <w:rPr>
+          <w:b/>
+          <w:bCs/>
+        </w:rPr>
+        <w:fldChar w:fldCharType="separate"/>
+      </w:r>
+      <w:r>
+        <w:rPr>
+          <w:b/>
+          <w:bCs/>
+          <w:noProof/>
+        </w:rPr>
+        <w:t>8</w:t>
+      </w:r>
+      <w:r>
+        <w:rPr>
+          <w:b/>
+          <w:bCs/>
+        </w:rPr>
+        <w:fldChar w:fldCharType="end"/>
+      </w:r>
+      <w:r>
+        <w:t xml:space="preserve">: Consulta de las partidas de la defensa </w:t>
+      </w:r>
+      <w:proofErr w:type="gramStart"/>
+      <w:r>
+        <w:t>Siciliana</w:t>
+      </w:r>
+      <w:proofErr w:type="gramEnd"/>
+    </w:p>
+    <w:p>
+      <w:pPr>
+        <w:keepNext/>
+        <w:spacing w:line="480" w:lineRule="auto"/>
+      </w:pPr>
     </w:p>
     <w:p>
       <w:pPr>
@@ -6377,7 +6733,7 @@
         <w:rFonts w:ascii="Symbol" w:hAnsi="Symbol" w:hint="default"/>
       </w:rPr>
     </w:lvl>
-    <w:lvl w:ilvl="1" w:tplc="0C0A0003" w:tentative="1">
+    <w:lvl w:ilvl="1" w:tplc="0C0A0003">
       <w:start w:val="1"/>
       <w:numFmt w:val="bullet"/>
       <w:lvlText w:val="o"/>
@@ -6597,7 +6953,7 @@
       <w:lvlText w:val=""/>
       <w:lvlJc w:val="left"/>
       <w:pPr>
-        <w:ind w:left="720" w:hanging="360"/>
+        <w:ind w:left="1068" w:hanging="360"/>
       </w:pPr>
       <w:rPr>
         <w:rFonts w:ascii="Symbol" w:hAnsi="Symbol" w:hint="default"/>
@@ -6609,7 +6965,7 @@
       <w:lvlText w:val="o"/>
       <w:lvlJc w:val="left"/>
       <w:pPr>
-        <w:ind w:left="1440" w:hanging="360"/>
+        <w:ind w:left="1788" w:hanging="360"/>
       </w:pPr>
       <w:rPr>
         <w:rFonts w:ascii="Courier New" w:hAnsi="Courier New" w:cs="Courier New" w:hint="default"/>
@@ -6621,7 +6977,7 @@
       <w:lvlText w:val=""/>
       <w:lvlJc w:val="left"/>
       <w:pPr>
-        <w:ind w:left="2160" w:hanging="360"/>
+        <w:ind w:left="2508" w:hanging="360"/>
       </w:pPr>
       <w:rPr>
         <w:rFonts w:ascii="Wingdings" w:hAnsi="Wingdings" w:hint="default"/>
@@ -6633,7 +6989,7 @@
       <w:lvlText w:val=""/>
       <w:lvlJc w:val="left"/>
       <w:pPr>
-        <w:ind w:left="2880" w:hanging="360"/>
+        <w:ind w:left="3228" w:hanging="360"/>
       </w:pPr>
       <w:rPr>
         <w:rFonts w:ascii="Symbol" w:hAnsi="Symbol" w:hint="default"/>
@@ -6645,7 +7001,7 @@
       <w:lvlText w:val="o"/>
       <w:lvlJc w:val="left"/>
       <w:pPr>
-        <w:ind w:left="3600" w:hanging="360"/>
+        <w:ind w:left="3948" w:hanging="360"/>
       </w:pPr>
       <w:rPr>
         <w:rFonts w:ascii="Courier New" w:hAnsi="Courier New" w:cs="Courier New" w:hint="default"/>
@@ -6657,7 +7013,7 @@
       <w:lvlText w:val=""/>
       <w:lvlJc w:val="left"/>
       <w:pPr>
-        <w:ind w:left="4320" w:hanging="360"/>
+        <w:ind w:left="4668" w:hanging="360"/>
       </w:pPr>
       <w:rPr>
         <w:rFonts w:ascii="Wingdings" w:hAnsi="Wingdings" w:hint="default"/>
@@ -6669,7 +7025,7 @@
       <w:lvlText w:val=""/>
       <w:lvlJc w:val="left"/>
       <w:pPr>
-        <w:ind w:left="5040" w:hanging="360"/>
+        <w:ind w:left="5388" w:hanging="360"/>
       </w:pPr>
       <w:rPr>
         <w:rFonts w:ascii="Symbol" w:hAnsi="Symbol" w:hint="default"/>
@@ -6681,7 +7037,7 @@
       <w:lvlText w:val="o"/>
       <w:lvlJc w:val="left"/>
       <w:pPr>
-        <w:ind w:left="5760" w:hanging="360"/>
+        <w:ind w:left="6108" w:hanging="360"/>
       </w:pPr>
       <w:rPr>
         <w:rFonts w:ascii="Courier New" w:hAnsi="Courier New" w:cs="Courier New" w:hint="default"/>
@@ -6693,7 +7049,7 @@
       <w:lvlText w:val=""/>
       <w:lvlJc w:val="left"/>
       <w:pPr>
-        <w:ind w:left="6480" w:hanging="360"/>
+        <w:ind w:left="6828" w:hanging="360"/>
       </w:pPr>
       <w:rPr>
         <w:rFonts w:ascii="Wingdings" w:hAnsi="Wingdings" w:hint="default"/>

</xml_diff>